<commit_message>
Changed code style, edited readme
From underscore to camelCase
</commit_message>
<xml_diff>
--- a/documentation/English documentation.docx
+++ b/documentation/English documentation.docx
@@ -1352,54 +1352,7 @@
                 <w:szCs w:val="24"/>
                 <w:lang w:val="en-US"/>
               </w:rPr>
-              <w:t xml:space="preserve">Amount of records at page. May be </w:t>
-            </w:r>
-            <w:proofErr w:type="gramStart"/>
-            <w:r>
-              <w:rPr>
-                <w:rFonts w:ascii="Times New Roman" w:hAnsi="Times New Roman" w:cs="Times New Roman"/>
-                <w:sz w:val="24"/>
-                <w:szCs w:val="24"/>
-                <w:lang w:val="en-US"/>
-              </w:rPr>
-              <w:t>indicate</w:t>
-            </w:r>
-            <w:proofErr w:type="gramEnd"/>
-            <w:r>
-              <w:rPr>
-                <w:rFonts w:ascii="Times New Roman" w:hAnsi="Times New Roman" w:cs="Times New Roman"/>
-                <w:sz w:val="24"/>
-                <w:szCs w:val="24"/>
-                <w:lang w:val="en-US"/>
-              </w:rPr>
-              <w:t xml:space="preserve"> clearly</w:t>
-            </w:r>
-            <w:r>
-              <w:rPr>
-                <w:rFonts w:ascii="Times New Roman" w:hAnsi="Times New Roman" w:cs="Times New Roman"/>
-                <w:sz w:val="24"/>
-                <w:szCs w:val="24"/>
-                <w:lang w:val="en-US"/>
-              </w:rPr>
-              <w:t xml:space="preserve"> - </w:t>
-            </w:r>
-            <w:r>
-              <w:rPr>
-                <w:rFonts w:ascii="Times New Roman" w:hAnsi="Times New Roman" w:cs="Times New Roman"/>
-                <w:sz w:val="24"/>
-                <w:szCs w:val="24"/>
-                <w:lang w:val="en-US"/>
-              </w:rPr>
-              <w:t>as number, or</w:t>
-            </w:r>
-            <w:r>
-              <w:rPr>
-                <w:rFonts w:ascii="Times New Roman" w:hAnsi="Times New Roman" w:cs="Times New Roman"/>
-                <w:sz w:val="24"/>
-                <w:szCs w:val="24"/>
-                <w:lang w:val="en-US"/>
-              </w:rPr>
-              <w:t xml:space="preserve"> not clearly – as string, representing an index of configuration file, which store a value. </w:t>
+              <w:t xml:space="preserve">Amount of records at page. </w:t>
             </w:r>
             <w:r>
               <w:rPr>
@@ -1540,27 +1493,7 @@
                 <w:szCs w:val="24"/>
                 <w:lang w:val="en-US"/>
               </w:rPr>
-              <w:t xml:space="preserve"> current page. May be </w:t>
-            </w:r>
-            <w:proofErr w:type="gramStart"/>
-            <w:r>
-              <w:rPr>
-                <w:rFonts w:ascii="Times New Roman" w:hAnsi="Times New Roman" w:cs="Times New Roman"/>
-                <w:sz w:val="24"/>
-                <w:szCs w:val="24"/>
-                <w:lang w:val="en-US"/>
-              </w:rPr>
-              <w:t>indicate</w:t>
-            </w:r>
-            <w:proofErr w:type="gramEnd"/>
-            <w:r>
-              <w:rPr>
-                <w:rFonts w:ascii="Times New Roman" w:hAnsi="Times New Roman" w:cs="Times New Roman"/>
-                <w:sz w:val="24"/>
-                <w:szCs w:val="24"/>
-                <w:lang w:val="en-US"/>
-              </w:rPr>
-              <w:t xml:space="preserve"> clearly - as number, or not clearly – as string, representing an index of configuration file, which store a value. </w:t>
+              <w:t xml:space="preserve"> current page. </w:t>
             </w:r>
             <w:r>
               <w:rPr>
@@ -1682,45 +1615,7 @@
                 <w:szCs w:val="24"/>
                 <w:lang w:val="en-US"/>
               </w:rPr>
-              <w:t xml:space="preserve"> (</w:t>
-            </w:r>
-            <w:r>
-              <w:rPr>
-                <w:rFonts w:ascii="Times New Roman" w:hAnsi="Times New Roman" w:cs="Times New Roman"/>
-                <w:sz w:val="24"/>
-                <w:szCs w:val="24"/>
-                <w:lang w:val="en-US"/>
-              </w:rPr>
-              <w:t>l</w:t>
-            </w:r>
-            <w:r>
-              <w:rPr>
-                <w:rFonts w:ascii="Times New Roman" w:hAnsi="Times New Roman" w:cs="Times New Roman"/>
-                <w:sz w:val="24"/>
-                <w:szCs w:val="24"/>
-                <w:lang w:val="en-US"/>
-              </w:rPr>
-              <w:t xml:space="preserve">ike for </w:t>
-            </w:r>
-            <w:proofErr w:type="spellStart"/>
-            <w:r>
-              <w:rPr>
-                <w:rFonts w:ascii="Times New Roman" w:hAnsi="Times New Roman" w:cs="Times New Roman"/>
-                <w:sz w:val="24"/>
-                <w:szCs w:val="24"/>
-                <w:lang w:val="en-US"/>
-              </w:rPr>
-              <w:t>Codeigniter</w:t>
-            </w:r>
-            <w:proofErr w:type="spellEnd"/>
-            <w:r>
-              <w:rPr>
-                <w:rFonts w:ascii="Times New Roman" w:hAnsi="Times New Roman" w:cs="Times New Roman"/>
-                <w:sz w:val="24"/>
-                <w:szCs w:val="24"/>
-                <w:lang w:val="en-US"/>
-              </w:rPr>
-              <w:t xml:space="preserve"> Active Record). </w:t>
+              <w:t>.</w:t>
             </w:r>
             <w:r>
               <w:rPr>
@@ -1844,17 +1739,7 @@
                 <w:szCs w:val="24"/>
                 <w:lang w:val="en-US"/>
               </w:rPr>
-              <w:t xml:space="preserve">The parameter </w:t>
-            </w:r>
-            <w:r>
-              <w:rPr>
-                <w:rFonts w:ascii="Times New Roman" w:hAnsi="Times New Roman" w:cs="Times New Roman"/>
-                <w:sz w:val="24"/>
-                <w:szCs w:val="24"/>
-                <w:lang w:val="en-US"/>
-              </w:rPr>
-              <w:lastRenderedPageBreak/>
-              <w:t>may be required in case if needed to display random page without possibility move on (for example, as free demonstration materials of the website).</w:t>
+              <w:t>The parameter may be required in case if needed to display random page without possibility move on (for example, as free demonstration materials of the website).</w:t>
             </w:r>
             <w:r>
               <w:rPr>
@@ -1909,7 +1794,6 @@
                 <w:szCs w:val="24"/>
                 <w:lang w:val="en-US"/>
               </w:rPr>
-              <w:lastRenderedPageBreak/>
               <w:t>except_first_last</w:t>
             </w:r>
             <w:proofErr w:type="spellEnd"/>
@@ -2027,6 +1911,7 @@
                 <w:szCs w:val="24"/>
                 <w:lang w:val="en-US"/>
               </w:rPr>
+              <w:lastRenderedPageBreak/>
               <w:t>except_groups</w:t>
             </w:r>
             <w:proofErr w:type="spellEnd"/>
@@ -3225,19 +3110,8 @@
                 <w:szCs w:val="24"/>
                 <w:lang w:val="en-US"/>
               </w:rPr>
-              <w:t xml:space="preserve"> </w:t>
-            </w:r>
-            <w:r>
-              <w:rPr>
-                <w:rFonts w:ascii="Times New Roman" w:hAnsi="Times New Roman" w:cs="Times New Roman"/>
-                <w:sz w:val="24"/>
-                <w:szCs w:val="24"/>
-                <w:lang w:val="en-US"/>
-              </w:rPr>
-              <w:t>The parameter description is here.</w:t>
-            </w:r>
-            <w:bookmarkStart w:id="0" w:name="_GoBack"/>
-            <w:bookmarkEnd w:id="0"/>
+              <w:t xml:space="preserve"> The parameter description is here.</w:t>
+            </w:r>
             <w:r>
               <w:rPr>
                 <w:rFonts w:ascii="Times New Roman" w:hAnsi="Times New Roman" w:cs="Times New Roman"/>
@@ -3946,6 +3820,451 @@
           <w:lang w:val="en-US"/>
         </w:rPr>
       </w:pPr>
+      <w:r>
+        <w:rPr>
+          <w:rFonts w:ascii="Times New Roman" w:hAnsi="Times New Roman" w:cs="Times New Roman"/>
+          <w:b/>
+          <w:bCs/>
+          <w:sz w:val="28"/>
+          <w:szCs w:val="28"/>
+          <w:lang w:val="en-US"/>
+        </w:rPr>
+        <w:t xml:space="preserve">The parameter of </w:t>
+      </w:r>
+      <w:proofErr w:type="spellStart"/>
+      <w:r>
+        <w:rPr>
+          <w:rFonts w:ascii="Times New Roman" w:hAnsi="Times New Roman" w:cs="Times New Roman"/>
+          <w:b/>
+          <w:bCs/>
+          <w:sz w:val="28"/>
+          <w:szCs w:val="28"/>
+          <w:lang w:val="en-US"/>
+        </w:rPr>
+        <w:t>criterias</w:t>
+      </w:r>
+      <w:proofErr w:type="spellEnd"/>
+      <w:r>
+        <w:rPr>
+          <w:rFonts w:ascii="Times New Roman" w:hAnsi="Times New Roman" w:cs="Times New Roman"/>
+          <w:b/>
+          <w:bCs/>
+          <w:sz w:val="28"/>
+          <w:szCs w:val="28"/>
+          <w:lang w:val="en-US"/>
+        </w:rPr>
+        <w:t xml:space="preserve"> (where)</w:t>
+      </w:r>
+    </w:p>
+    <w:p>
+      <w:pPr>
+        <w:spacing w:after="0"/>
+        <w:rPr>
+          <w:rFonts w:ascii="Times New Roman" w:hAnsi="Times New Roman" w:cs="Times New Roman"/>
+          <w:bCs/>
+          <w:sz w:val="24"/>
+          <w:szCs w:val="24"/>
+          <w:lang w:val="en-US"/>
+        </w:rPr>
+      </w:pPr>
+      <w:r>
+        <w:rPr>
+          <w:rFonts w:ascii="Times New Roman" w:hAnsi="Times New Roman" w:cs="Times New Roman"/>
+          <w:bCs/>
+          <w:sz w:val="24"/>
+          <w:szCs w:val="24"/>
+          <w:lang w:val="en-US"/>
+        </w:rPr>
+        <w:t xml:space="preserve">This parameter is array of </w:t>
+      </w:r>
+      <w:proofErr w:type="gramStart"/>
+      <w:r>
+        <w:rPr>
+          <w:rFonts w:ascii="Times New Roman" w:hAnsi="Times New Roman" w:cs="Times New Roman"/>
+          <w:bCs/>
+          <w:sz w:val="24"/>
+          <w:szCs w:val="24"/>
+          <w:lang w:val="en-US"/>
+        </w:rPr>
+        <w:t>couples</w:t>
+      </w:r>
+      <w:proofErr w:type="gramEnd"/>
+      <w:r>
+        <w:rPr>
+          <w:rFonts w:ascii="Times New Roman" w:hAnsi="Times New Roman" w:cs="Times New Roman"/>
+          <w:bCs/>
+          <w:sz w:val="24"/>
+          <w:szCs w:val="24"/>
+          <w:lang w:val="en-US"/>
+        </w:rPr>
+        <w:t xml:space="preserve"> key-value, for example:</w:t>
+      </w:r>
+    </w:p>
+    <w:p>
+      <w:pPr>
+        <w:spacing w:after="0"/>
+        <w:rPr>
+          <w:rFonts w:ascii="Times New Roman" w:hAnsi="Times New Roman" w:cs="Times New Roman"/>
+          <w:bCs/>
+          <w:sz w:val="24"/>
+          <w:szCs w:val="24"/>
+          <w:lang w:val="en-US"/>
+        </w:rPr>
+      </w:pPr>
+    </w:p>
+    <w:p>
+      <w:pPr>
+        <w:spacing w:after="0"/>
+        <w:rPr>
+          <w:rFonts w:ascii="Times New Roman" w:hAnsi="Times New Roman" w:cs="Times New Roman"/>
+          <w:bCs/>
+          <w:sz w:val="24"/>
+          <w:szCs w:val="24"/>
+          <w:lang w:val="en-US"/>
+        </w:rPr>
+      </w:pPr>
+      <w:r>
+        <w:rPr>
+          <w:rFonts w:ascii="Times New Roman" w:hAnsi="Times New Roman" w:cs="Times New Roman"/>
+          <w:bCs/>
+          <w:sz w:val="24"/>
+          <w:szCs w:val="24"/>
+          <w:lang w:val="en-US"/>
+        </w:rPr>
+        <w:t xml:space="preserve">// Select records where </w:t>
+      </w:r>
+      <w:proofErr w:type="spellStart"/>
+      <w:r>
+        <w:rPr>
+          <w:rFonts w:ascii="Times New Roman" w:hAnsi="Times New Roman" w:cs="Times New Roman"/>
+          <w:bCs/>
+          <w:sz w:val="24"/>
+          <w:szCs w:val="24"/>
+          <w:lang w:val="en-US"/>
+        </w:rPr>
+        <w:t>category_id</w:t>
+      </w:r>
+      <w:proofErr w:type="spellEnd"/>
+      <w:r>
+        <w:rPr>
+          <w:rFonts w:ascii="Times New Roman" w:hAnsi="Times New Roman" w:cs="Times New Roman"/>
+          <w:bCs/>
+          <w:sz w:val="24"/>
+          <w:szCs w:val="24"/>
+          <w:lang w:val="en-US"/>
+        </w:rPr>
+        <w:t xml:space="preserve"> =1</w:t>
+      </w:r>
+    </w:p>
+    <w:p>
+      <w:pPr>
+        <w:spacing w:after="0"/>
+        <w:rPr>
+          <w:rFonts w:ascii="Times New Roman" w:hAnsi="Times New Roman" w:cs="Times New Roman"/>
+          <w:bCs/>
+          <w:sz w:val="24"/>
+          <w:szCs w:val="24"/>
+          <w:lang w:val="en-US"/>
+        </w:rPr>
+      </w:pPr>
+      <w:proofErr w:type="gramStart"/>
+      <w:r>
+        <w:rPr>
+          <w:rFonts w:ascii="Times New Roman" w:hAnsi="Times New Roman" w:cs="Times New Roman"/>
+          <w:bCs/>
+          <w:sz w:val="24"/>
+          <w:szCs w:val="24"/>
+          <w:lang w:val="en-US"/>
+        </w:rPr>
+        <w:t>array(</w:t>
+      </w:r>
+      <w:proofErr w:type="gramEnd"/>
+    </w:p>
+    <w:p>
+      <w:pPr>
+        <w:spacing w:after="0"/>
+        <w:rPr>
+          <w:rFonts w:ascii="Times New Roman" w:hAnsi="Times New Roman" w:cs="Times New Roman"/>
+          <w:bCs/>
+          <w:sz w:val="24"/>
+          <w:szCs w:val="24"/>
+          <w:lang w:val="en-US"/>
+        </w:rPr>
+      </w:pPr>
+      <w:r>
+        <w:rPr>
+          <w:rFonts w:ascii="Times New Roman" w:hAnsi="Times New Roman" w:cs="Times New Roman"/>
+          <w:bCs/>
+          <w:sz w:val="24"/>
+          <w:szCs w:val="24"/>
+          <w:lang w:val="en-US"/>
+        </w:rPr>
+        <w:tab/>
+        <w:t>‘</w:t>
+      </w:r>
+      <w:proofErr w:type="spellStart"/>
+      <w:r>
+        <w:rPr>
+          <w:rFonts w:ascii="Times New Roman" w:hAnsi="Times New Roman" w:cs="Times New Roman"/>
+          <w:bCs/>
+          <w:sz w:val="24"/>
+          <w:szCs w:val="24"/>
+          <w:lang w:val="en-US"/>
+        </w:rPr>
+        <w:t>category_id</w:t>
+      </w:r>
+      <w:proofErr w:type="spellEnd"/>
+      <w:r>
+        <w:rPr>
+          <w:rFonts w:ascii="Times New Roman" w:hAnsi="Times New Roman" w:cs="Times New Roman"/>
+          <w:bCs/>
+          <w:sz w:val="24"/>
+          <w:szCs w:val="24"/>
+          <w:lang w:val="en-US"/>
+        </w:rPr>
+        <w:t>’ =&gt; 1</w:t>
+      </w:r>
+    </w:p>
+    <w:p>
+      <w:pPr>
+        <w:spacing w:after="0"/>
+        <w:rPr>
+          <w:rFonts w:ascii="Times New Roman" w:hAnsi="Times New Roman" w:cs="Times New Roman"/>
+          <w:bCs/>
+          <w:sz w:val="24"/>
+          <w:szCs w:val="24"/>
+          <w:lang w:val="en-US"/>
+        </w:rPr>
+      </w:pPr>
+      <w:r>
+        <w:rPr>
+          <w:rFonts w:ascii="Times New Roman" w:hAnsi="Times New Roman" w:cs="Times New Roman"/>
+          <w:bCs/>
+          <w:sz w:val="24"/>
+          <w:szCs w:val="24"/>
+          <w:lang w:val="en-US"/>
+        </w:rPr>
+        <w:t>);</w:t>
+      </w:r>
+    </w:p>
+    <w:p>
+      <w:pPr>
+        <w:spacing w:after="0"/>
+        <w:rPr>
+          <w:rFonts w:ascii="Times New Roman" w:hAnsi="Times New Roman" w:cs="Times New Roman"/>
+          <w:bCs/>
+          <w:sz w:val="24"/>
+          <w:szCs w:val="24"/>
+          <w:lang w:val="en-US"/>
+        </w:rPr>
+      </w:pPr>
+      <w:r>
+        <w:rPr>
+          <w:rFonts w:ascii="Times New Roman" w:hAnsi="Times New Roman" w:cs="Times New Roman"/>
+          <w:bCs/>
+          <w:sz w:val="24"/>
+          <w:szCs w:val="24"/>
+          <w:lang w:val="en-US"/>
+        </w:rPr>
+        <w:lastRenderedPageBreak/>
+        <w:t>K</w:t>
+      </w:r>
+      <w:r>
+        <w:rPr>
+          <w:rFonts w:ascii="Times New Roman" w:hAnsi="Times New Roman" w:cs="Times New Roman"/>
+          <w:bCs/>
+          <w:sz w:val="24"/>
+          <w:szCs w:val="24"/>
+          <w:lang w:val="en-US"/>
+        </w:rPr>
+        <w:t>ey may contains operators</w:t>
+      </w:r>
+      <w:proofErr w:type="gramStart"/>
+      <w:r>
+        <w:rPr>
+          <w:rFonts w:ascii="Times New Roman" w:hAnsi="Times New Roman" w:cs="Times New Roman"/>
+          <w:bCs/>
+          <w:sz w:val="24"/>
+          <w:szCs w:val="24"/>
+          <w:lang w:val="en-US"/>
+        </w:rPr>
+        <w:t xml:space="preserve">: </w:t>
+      </w:r>
+      <w:r>
+        <w:rPr>
+          <w:rFonts w:ascii="Times New Roman" w:hAnsi="Times New Roman" w:cs="Times New Roman"/>
+          <w:bCs/>
+          <w:sz w:val="24"/>
+          <w:szCs w:val="24"/>
+          <w:lang w:val="en-US"/>
+        </w:rPr>
+        <w:t>:</w:t>
+      </w:r>
+      <w:proofErr w:type="gramEnd"/>
+      <w:r>
+        <w:rPr>
+          <w:rFonts w:ascii="Times New Roman" w:hAnsi="Times New Roman" w:cs="Times New Roman"/>
+          <w:bCs/>
+          <w:sz w:val="24"/>
+          <w:szCs w:val="24"/>
+          <w:lang w:val="en-US"/>
+        </w:rPr>
+        <w:t xml:space="preserve"> =, !=, &gt;, &lt;, &lt;&gt;, &gt;=, &lt;=, IS NULL, IS NOT NULL.</w:t>
+      </w:r>
+    </w:p>
+    <w:p>
+      <w:pPr>
+        <w:spacing w:after="0"/>
+        <w:rPr>
+          <w:rFonts w:ascii="Times New Roman" w:hAnsi="Times New Roman" w:cs="Times New Roman"/>
+          <w:bCs/>
+          <w:sz w:val="24"/>
+          <w:szCs w:val="24"/>
+          <w:lang w:val="en-US"/>
+        </w:rPr>
+      </w:pPr>
+      <w:r>
+        <w:rPr>
+          <w:rFonts w:ascii="Times New Roman" w:hAnsi="Times New Roman" w:cs="Times New Roman"/>
+          <w:bCs/>
+          <w:sz w:val="24"/>
+          <w:szCs w:val="24"/>
+          <w:lang w:val="en-US"/>
+        </w:rPr>
+        <w:t>In case using operator IS NULL or IS NOT NULL, value must be null, for example:</w:t>
+      </w:r>
+    </w:p>
+    <w:p>
+      <w:pPr>
+        <w:spacing w:after="0"/>
+        <w:rPr>
+          <w:rFonts w:ascii="Times New Roman" w:hAnsi="Times New Roman" w:cs="Times New Roman"/>
+          <w:bCs/>
+          <w:sz w:val="24"/>
+          <w:szCs w:val="24"/>
+          <w:lang w:val="en-US"/>
+        </w:rPr>
+      </w:pPr>
+    </w:p>
+    <w:p>
+      <w:pPr>
+        <w:spacing w:after="0"/>
+        <w:rPr>
+          <w:rFonts w:ascii="Times New Roman" w:hAnsi="Times New Roman" w:cs="Times New Roman"/>
+          <w:bCs/>
+          <w:sz w:val="24"/>
+          <w:szCs w:val="24"/>
+          <w:lang w:val="en-US"/>
+        </w:rPr>
+      </w:pPr>
+      <w:proofErr w:type="gramStart"/>
+      <w:r>
+        <w:rPr>
+          <w:rFonts w:ascii="Times New Roman" w:hAnsi="Times New Roman" w:cs="Times New Roman"/>
+          <w:bCs/>
+          <w:sz w:val="24"/>
+          <w:szCs w:val="24"/>
+          <w:lang w:val="en-US"/>
+        </w:rPr>
+        <w:t>array(</w:t>
+      </w:r>
+      <w:proofErr w:type="gramEnd"/>
+    </w:p>
+    <w:p>
+      <w:pPr>
+        <w:spacing w:after="0"/>
+        <w:rPr>
+          <w:rFonts w:ascii="Times New Roman" w:hAnsi="Times New Roman" w:cs="Times New Roman"/>
+          <w:bCs/>
+          <w:sz w:val="24"/>
+          <w:szCs w:val="24"/>
+          <w:lang w:val="en-US"/>
+        </w:rPr>
+      </w:pPr>
+      <w:r>
+        <w:rPr>
+          <w:rFonts w:ascii="Times New Roman" w:hAnsi="Times New Roman" w:cs="Times New Roman"/>
+          <w:bCs/>
+          <w:sz w:val="24"/>
+          <w:szCs w:val="24"/>
+          <w:lang w:val="en-US"/>
+        </w:rPr>
+        <w:tab/>
+        <w:t>‘</w:t>
+      </w:r>
+      <w:proofErr w:type="spellStart"/>
+      <w:proofErr w:type="gramStart"/>
+      <w:r>
+        <w:rPr>
+          <w:rFonts w:ascii="Times New Roman" w:hAnsi="Times New Roman" w:cs="Times New Roman"/>
+          <w:bCs/>
+          <w:sz w:val="24"/>
+          <w:szCs w:val="24"/>
+          <w:lang w:val="en-US"/>
+        </w:rPr>
+        <w:t>author_id</w:t>
+      </w:r>
+      <w:proofErr w:type="spellEnd"/>
+      <w:proofErr w:type="gramEnd"/>
+      <w:r>
+        <w:rPr>
+          <w:rFonts w:ascii="Times New Roman" w:hAnsi="Times New Roman" w:cs="Times New Roman"/>
+          <w:bCs/>
+          <w:sz w:val="24"/>
+          <w:szCs w:val="24"/>
+          <w:lang w:val="en-US"/>
+        </w:rPr>
+        <w:t xml:space="preserve"> IS NOT NULL’ =&gt; null</w:t>
+      </w:r>
+    </w:p>
+    <w:p>
+      <w:pPr>
+        <w:spacing w:after="0"/>
+        <w:rPr>
+          <w:rFonts w:ascii="Times New Roman" w:hAnsi="Times New Roman" w:cs="Times New Roman"/>
+          <w:bCs/>
+          <w:sz w:val="24"/>
+          <w:szCs w:val="24"/>
+          <w:lang w:val="en-US"/>
+        </w:rPr>
+      </w:pPr>
+      <w:r>
+        <w:rPr>
+          <w:rFonts w:ascii="Times New Roman" w:hAnsi="Times New Roman" w:cs="Times New Roman"/>
+          <w:bCs/>
+          <w:sz w:val="24"/>
+          <w:szCs w:val="24"/>
+          <w:lang w:val="en-US"/>
+        </w:rPr>
+        <w:t>);</w:t>
+      </w:r>
+      <w:bookmarkStart w:id="0" w:name="_GoBack"/>
+      <w:bookmarkEnd w:id="0"/>
+    </w:p>
+    <w:p>
+      <w:pPr>
+        <w:spacing w:after="0"/>
+        <w:rPr>
+          <w:rFonts w:ascii="Times New Roman" w:hAnsi="Times New Roman" w:cs="Times New Roman"/>
+          <w:bCs/>
+          <w:sz w:val="24"/>
+          <w:szCs w:val="24"/>
+          <w:lang w:val="en-US"/>
+        </w:rPr>
+      </w:pPr>
+    </w:p>
+    <w:p>
+      <w:pPr>
+        <w:spacing w:after="0"/>
+        <w:rPr>
+          <w:rFonts w:ascii="Times New Roman" w:hAnsi="Times New Roman" w:cs="Times New Roman"/>
+          <w:b/>
+          <w:bCs/>
+          <w:sz w:val="28"/>
+          <w:szCs w:val="28"/>
+          <w:lang w:val="en-US"/>
+        </w:rPr>
+      </w:pPr>
     </w:p>
     <w:p>
       <w:pPr>
@@ -5037,6 +5356,1024 @@
         <w:t>Methods of library</w:t>
       </w:r>
     </w:p>
+    <w:tbl>
+      <w:tblPr>
+        <w:tblStyle w:val="a4"/>
+        <w:tblW w:w="0" w:type="auto"/>
+        <w:tblLook w:val="04A0" w:firstRow="1" w:lastRow="0" w:firstColumn="1" w:lastColumn="0" w:noHBand="0" w:noVBand="1"/>
+      </w:tblPr>
+      <w:tblGrid>
+        <w:gridCol w:w="4785"/>
+        <w:gridCol w:w="4786"/>
+      </w:tblGrid>
+      <w:tr>
+        <w:tc>
+          <w:tcPr>
+            <w:tcW w:w="4785" w:type="dxa"/>
+          </w:tcPr>
+          <w:p>
+            <w:pPr>
+              <w:jc w:val="center"/>
+              <w:rPr>
+                <w:rFonts w:ascii="Times New Roman" w:hAnsi="Times New Roman" w:cs="Times New Roman"/>
+                <w:b/>
+                <w:sz w:val="24"/>
+                <w:szCs w:val="24"/>
+                <w:lang w:val="en-US"/>
+              </w:rPr>
+            </w:pPr>
+            <w:r>
+              <w:rPr>
+                <w:rFonts w:ascii="Times New Roman" w:hAnsi="Times New Roman" w:cs="Times New Roman"/>
+                <w:b/>
+                <w:sz w:val="24"/>
+                <w:szCs w:val="24"/>
+                <w:lang w:val="en-US"/>
+              </w:rPr>
+              <w:t>Method</w:t>
+            </w:r>
+          </w:p>
+        </w:tc>
+        <w:tc>
+          <w:tcPr>
+            <w:tcW w:w="4786" w:type="dxa"/>
+          </w:tcPr>
+          <w:p>
+            <w:pPr>
+              <w:jc w:val="center"/>
+              <w:rPr>
+                <w:rFonts w:ascii="Times New Roman" w:hAnsi="Times New Roman" w:cs="Times New Roman"/>
+                <w:b/>
+                <w:sz w:val="24"/>
+                <w:szCs w:val="24"/>
+                <w:lang w:val="en-US"/>
+              </w:rPr>
+            </w:pPr>
+            <w:r>
+              <w:rPr>
+                <w:rFonts w:ascii="Times New Roman" w:hAnsi="Times New Roman" w:cs="Times New Roman"/>
+                <w:b/>
+                <w:sz w:val="24"/>
+                <w:szCs w:val="24"/>
+                <w:lang w:val="en-US"/>
+              </w:rPr>
+              <w:t>Description</w:t>
+            </w:r>
+          </w:p>
+        </w:tc>
+      </w:tr>
+      <w:tr>
+        <w:tc>
+          <w:tcPr>
+            <w:tcW w:w="4785" w:type="dxa"/>
+          </w:tcPr>
+          <w:p>
+            <w:pPr>
+              <w:rPr>
+                <w:rFonts w:ascii="Times New Roman" w:hAnsi="Times New Roman" w:cs="Times New Roman"/>
+                <w:sz w:val="24"/>
+                <w:szCs w:val="24"/>
+              </w:rPr>
+            </w:pPr>
+            <w:proofErr w:type="spellStart"/>
+            <w:r>
+              <w:rPr>
+                <w:rFonts w:ascii="Times New Roman" w:hAnsi="Times New Roman" w:cs="Times New Roman"/>
+                <w:sz w:val="24"/>
+                <w:szCs w:val="24"/>
+              </w:rPr>
+              <w:t>build</w:t>
+            </w:r>
+            <w:proofErr w:type="spellEnd"/>
+            <w:r>
+              <w:rPr>
+                <w:rFonts w:ascii="Times New Roman" w:hAnsi="Times New Roman" w:cs="Times New Roman"/>
+                <w:sz w:val="24"/>
+                <w:szCs w:val="24"/>
+                <w:lang w:val="en-US"/>
+              </w:rPr>
+              <w:t>P</w:t>
+            </w:r>
+            <w:proofErr w:type="spellStart"/>
+            <w:r>
+              <w:rPr>
+                <w:rFonts w:ascii="Times New Roman" w:hAnsi="Times New Roman" w:cs="Times New Roman"/>
+                <w:sz w:val="24"/>
+                <w:szCs w:val="24"/>
+              </w:rPr>
+              <w:t>ages</w:t>
+            </w:r>
+            <w:proofErr w:type="spellEnd"/>
+            <w:r>
+              <w:rPr>
+                <w:rFonts w:ascii="Times New Roman" w:hAnsi="Times New Roman" w:cs="Times New Roman"/>
+                <w:sz w:val="24"/>
+                <w:szCs w:val="24"/>
+              </w:rPr>
+              <w:t>()</w:t>
+            </w:r>
+          </w:p>
+        </w:tc>
+        <w:tc>
+          <w:tcPr>
+            <w:tcW w:w="4786" w:type="dxa"/>
+          </w:tcPr>
+          <w:p>
+            <w:pPr>
+              <w:rPr>
+                <w:rFonts w:ascii="Times New Roman" w:hAnsi="Times New Roman" w:cs="Times New Roman"/>
+                <w:sz w:val="24"/>
+                <w:szCs w:val="24"/>
+                <w:lang w:val="en-US"/>
+              </w:rPr>
+            </w:pPr>
+            <w:r>
+              <w:rPr>
+                <w:rFonts w:ascii="Times New Roman" w:hAnsi="Times New Roman" w:cs="Times New Roman"/>
+                <w:sz w:val="24"/>
+                <w:szCs w:val="24"/>
+                <w:lang w:val="en-US"/>
+              </w:rPr>
+              <w:t>Generates group of pages. Uses in case if during initialization parameter “</w:t>
+            </w:r>
+            <w:proofErr w:type="spellStart"/>
+            <w:r>
+              <w:rPr>
+                <w:rFonts w:ascii="Times New Roman" w:hAnsi="Times New Roman" w:cs="Times New Roman"/>
+                <w:sz w:val="24"/>
+                <w:szCs w:val="24"/>
+                <w:lang w:val="en-US"/>
+              </w:rPr>
+              <w:t>with_pages</w:t>
+            </w:r>
+            <w:proofErr w:type="spellEnd"/>
+            <w:r>
+              <w:rPr>
+                <w:rFonts w:ascii="Times New Roman" w:hAnsi="Times New Roman" w:cs="Times New Roman"/>
+                <w:sz w:val="24"/>
+                <w:szCs w:val="24"/>
+                <w:lang w:val="en-US"/>
+              </w:rPr>
+              <w:t>” did set as false.</w:t>
+            </w:r>
+          </w:p>
+        </w:tc>
+      </w:tr>
+      <w:tr>
+        <w:tc>
+          <w:tcPr>
+            <w:tcW w:w="4785" w:type="dxa"/>
+          </w:tcPr>
+          <w:p>
+            <w:pPr>
+              <w:rPr>
+                <w:rFonts w:ascii="Times New Roman" w:hAnsi="Times New Roman" w:cs="Times New Roman"/>
+                <w:sz w:val="24"/>
+                <w:szCs w:val="24"/>
+              </w:rPr>
+            </w:pPr>
+            <w:r>
+              <w:rPr>
+                <w:rFonts w:ascii="Times New Roman" w:hAnsi="Times New Roman" w:cs="Times New Roman"/>
+                <w:sz w:val="24"/>
+                <w:szCs w:val="24"/>
+                <w:lang w:val="en-US"/>
+              </w:rPr>
+              <w:t>get</w:t>
+            </w:r>
+            <w:r>
+              <w:rPr>
+                <w:rFonts w:ascii="Times New Roman" w:hAnsi="Times New Roman" w:cs="Times New Roman"/>
+                <w:sz w:val="24"/>
+                <w:szCs w:val="24"/>
+              </w:rPr>
+              <w:t>()</w:t>
+            </w:r>
+          </w:p>
+        </w:tc>
+        <w:tc>
+          <w:tcPr>
+            <w:tcW w:w="4786" w:type="dxa"/>
+          </w:tcPr>
+          <w:p>
+            <w:pPr>
+              <w:rPr>
+                <w:rFonts w:ascii="Times New Roman" w:hAnsi="Times New Roman" w:cs="Times New Roman"/>
+                <w:sz w:val="24"/>
+                <w:szCs w:val="24"/>
+                <w:lang w:val="en-US"/>
+              </w:rPr>
+            </w:pPr>
+            <w:r>
+              <w:rPr>
+                <w:rFonts w:ascii="Times New Roman" w:hAnsi="Times New Roman" w:cs="Times New Roman"/>
+                <w:sz w:val="24"/>
+                <w:szCs w:val="24"/>
+                <w:lang w:val="en-US"/>
+              </w:rPr>
+              <w:t>R</w:t>
+            </w:r>
+            <w:r>
+              <w:rPr>
+                <w:rFonts w:ascii="Times New Roman" w:hAnsi="Times New Roman" w:cs="Times New Roman"/>
+                <w:sz w:val="24"/>
+                <w:szCs w:val="24"/>
+                <w:lang w:val="en-US"/>
+              </w:rPr>
+              <w:t>eturns pagination as an array of data.</w:t>
+            </w:r>
+          </w:p>
+        </w:tc>
+      </w:tr>
+      <w:tr>
+        <w:tc>
+          <w:tcPr>
+            <w:tcW w:w="4785" w:type="dxa"/>
+          </w:tcPr>
+          <w:p>
+            <w:pPr>
+              <w:rPr>
+                <w:rFonts w:ascii="Times New Roman" w:hAnsi="Times New Roman" w:cs="Times New Roman"/>
+                <w:sz w:val="24"/>
+                <w:szCs w:val="24"/>
+                <w:lang w:val="en-US"/>
+              </w:rPr>
+            </w:pPr>
+            <w:proofErr w:type="spellStart"/>
+            <w:r>
+              <w:rPr>
+                <w:rFonts w:ascii="Times New Roman" w:hAnsi="Times New Roman" w:cs="Times New Roman"/>
+                <w:sz w:val="24"/>
+                <w:szCs w:val="24"/>
+              </w:rPr>
+              <w:t>get</w:t>
+            </w:r>
+            <w:proofErr w:type="spellEnd"/>
+            <w:r>
+              <w:rPr>
+                <w:rFonts w:ascii="Times New Roman" w:hAnsi="Times New Roman" w:cs="Times New Roman"/>
+                <w:sz w:val="24"/>
+                <w:szCs w:val="24"/>
+                <w:lang w:val="en-US"/>
+              </w:rPr>
+              <w:t>C</w:t>
+            </w:r>
+            <w:proofErr w:type="spellStart"/>
+            <w:r>
+              <w:rPr>
+                <w:rFonts w:ascii="Times New Roman" w:hAnsi="Times New Roman" w:cs="Times New Roman"/>
+                <w:sz w:val="24"/>
+                <w:szCs w:val="24"/>
+              </w:rPr>
+              <w:t>urrent</w:t>
+            </w:r>
+            <w:proofErr w:type="spellEnd"/>
+            <w:r>
+              <w:rPr>
+                <w:rFonts w:ascii="Times New Roman" w:hAnsi="Times New Roman" w:cs="Times New Roman"/>
+                <w:sz w:val="24"/>
+                <w:szCs w:val="24"/>
+                <w:lang w:val="en-US"/>
+              </w:rPr>
+              <w:t>P</w:t>
+            </w:r>
+            <w:proofErr w:type="spellStart"/>
+            <w:r>
+              <w:rPr>
+                <w:rFonts w:ascii="Times New Roman" w:hAnsi="Times New Roman" w:cs="Times New Roman"/>
+                <w:sz w:val="24"/>
+                <w:szCs w:val="24"/>
+              </w:rPr>
+              <w:t>age</w:t>
+            </w:r>
+            <w:proofErr w:type="spellEnd"/>
+            <w:r>
+              <w:rPr>
+                <w:rFonts w:ascii="Times New Roman" w:hAnsi="Times New Roman" w:cs="Times New Roman"/>
+                <w:sz w:val="24"/>
+                <w:szCs w:val="24"/>
+                <w:lang w:val="en-US"/>
+              </w:rPr>
+              <w:t>()</w:t>
+            </w:r>
+          </w:p>
+        </w:tc>
+        <w:tc>
+          <w:tcPr>
+            <w:tcW w:w="4786" w:type="dxa"/>
+          </w:tcPr>
+          <w:p>
+            <w:pPr>
+              <w:rPr>
+                <w:rFonts w:ascii="Times New Roman" w:hAnsi="Times New Roman" w:cs="Times New Roman"/>
+                <w:sz w:val="24"/>
+                <w:szCs w:val="24"/>
+                <w:lang w:val="en-US"/>
+              </w:rPr>
+            </w:pPr>
+            <w:r>
+              <w:rPr>
+                <w:rFonts w:ascii="Times New Roman" w:hAnsi="Times New Roman" w:cs="Times New Roman"/>
+                <w:sz w:val="24"/>
+                <w:szCs w:val="24"/>
+                <w:lang w:val="en-US"/>
+              </w:rPr>
+              <w:t>Returns number of current page.</w:t>
+            </w:r>
+          </w:p>
+        </w:tc>
+      </w:tr>
+      <w:tr>
+        <w:tc>
+          <w:tcPr>
+            <w:tcW w:w="4785" w:type="dxa"/>
+          </w:tcPr>
+          <w:p>
+            <w:pPr>
+              <w:rPr>
+                <w:rFonts w:ascii="Times New Roman" w:hAnsi="Times New Roman" w:cs="Times New Roman"/>
+                <w:sz w:val="24"/>
+                <w:szCs w:val="24"/>
+              </w:rPr>
+            </w:pPr>
+            <w:proofErr w:type="spellStart"/>
+            <w:r>
+              <w:rPr>
+                <w:rFonts w:ascii="Times New Roman" w:hAnsi="Times New Roman" w:cs="Times New Roman"/>
+                <w:sz w:val="24"/>
+                <w:szCs w:val="24"/>
+              </w:rPr>
+              <w:t>get</w:t>
+            </w:r>
+            <w:proofErr w:type="spellEnd"/>
+            <w:r>
+              <w:rPr>
+                <w:rFonts w:ascii="Times New Roman" w:hAnsi="Times New Roman" w:cs="Times New Roman"/>
+                <w:sz w:val="24"/>
+                <w:szCs w:val="24"/>
+                <w:lang w:val="en-US"/>
+              </w:rPr>
+              <w:t>L</w:t>
+            </w:r>
+            <w:proofErr w:type="spellStart"/>
+            <w:r>
+              <w:rPr>
+                <w:rFonts w:ascii="Times New Roman" w:hAnsi="Times New Roman" w:cs="Times New Roman"/>
+                <w:sz w:val="24"/>
+                <w:szCs w:val="24"/>
+              </w:rPr>
+              <w:t>imit</w:t>
+            </w:r>
+            <w:proofErr w:type="spellEnd"/>
+            <w:r>
+              <w:rPr>
+                <w:rFonts w:ascii="Times New Roman" w:hAnsi="Times New Roman" w:cs="Times New Roman"/>
+                <w:sz w:val="24"/>
+                <w:szCs w:val="24"/>
+              </w:rPr>
+              <w:t>()</w:t>
+            </w:r>
+          </w:p>
+        </w:tc>
+        <w:tc>
+          <w:tcPr>
+            <w:tcW w:w="4786" w:type="dxa"/>
+          </w:tcPr>
+          <w:p>
+            <w:pPr>
+              <w:rPr>
+                <w:rFonts w:ascii="Times New Roman" w:hAnsi="Times New Roman" w:cs="Times New Roman"/>
+                <w:sz w:val="24"/>
+                <w:szCs w:val="24"/>
+                <w:lang w:val="en-US"/>
+              </w:rPr>
+            </w:pPr>
+            <w:r>
+              <w:rPr>
+                <w:rFonts w:ascii="Times New Roman" w:hAnsi="Times New Roman" w:cs="Times New Roman"/>
+                <w:sz w:val="24"/>
+                <w:szCs w:val="24"/>
+                <w:lang w:val="en-US"/>
+              </w:rPr>
+              <w:t>Returns amount of records on page.</w:t>
+            </w:r>
+          </w:p>
+        </w:tc>
+      </w:tr>
+      <w:tr>
+        <w:tc>
+          <w:tcPr>
+            <w:tcW w:w="4785" w:type="dxa"/>
+          </w:tcPr>
+          <w:p>
+            <w:pPr>
+              <w:rPr>
+                <w:rFonts w:ascii="Times New Roman" w:hAnsi="Times New Roman" w:cs="Times New Roman"/>
+                <w:sz w:val="24"/>
+                <w:szCs w:val="24"/>
+              </w:rPr>
+            </w:pPr>
+            <w:proofErr w:type="spellStart"/>
+            <w:r>
+              <w:rPr>
+                <w:rFonts w:ascii="Times New Roman" w:hAnsi="Times New Roman" w:cs="Times New Roman"/>
+                <w:sz w:val="24"/>
+                <w:szCs w:val="24"/>
+              </w:rPr>
+              <w:t>get</w:t>
+            </w:r>
+            <w:proofErr w:type="spellEnd"/>
+            <w:r>
+              <w:rPr>
+                <w:rFonts w:ascii="Times New Roman" w:hAnsi="Times New Roman" w:cs="Times New Roman"/>
+                <w:sz w:val="24"/>
+                <w:szCs w:val="24"/>
+                <w:lang w:val="en-US"/>
+              </w:rPr>
+              <w:t>P</w:t>
+            </w:r>
+            <w:proofErr w:type="spellStart"/>
+            <w:r>
+              <w:rPr>
+                <w:rFonts w:ascii="Times New Roman" w:hAnsi="Times New Roman" w:cs="Times New Roman"/>
+                <w:sz w:val="24"/>
+                <w:szCs w:val="24"/>
+              </w:rPr>
+              <w:t>ages</w:t>
+            </w:r>
+            <w:proofErr w:type="spellEnd"/>
+            <w:r>
+              <w:rPr>
+                <w:rFonts w:ascii="Times New Roman" w:hAnsi="Times New Roman" w:cs="Times New Roman"/>
+                <w:sz w:val="24"/>
+                <w:szCs w:val="24"/>
+                <w:lang w:val="en-US"/>
+              </w:rPr>
+              <w:t>A</w:t>
+            </w:r>
+            <w:proofErr w:type="spellStart"/>
+            <w:r>
+              <w:rPr>
+                <w:rFonts w:ascii="Times New Roman" w:hAnsi="Times New Roman" w:cs="Times New Roman"/>
+                <w:sz w:val="24"/>
+                <w:szCs w:val="24"/>
+              </w:rPr>
+              <w:t>mount</w:t>
+            </w:r>
+            <w:proofErr w:type="spellEnd"/>
+            <w:r>
+              <w:rPr>
+                <w:rFonts w:ascii="Times New Roman" w:hAnsi="Times New Roman" w:cs="Times New Roman"/>
+                <w:sz w:val="24"/>
+                <w:szCs w:val="24"/>
+              </w:rPr>
+              <w:t>()</w:t>
+            </w:r>
+          </w:p>
+        </w:tc>
+        <w:tc>
+          <w:tcPr>
+            <w:tcW w:w="4786" w:type="dxa"/>
+          </w:tcPr>
+          <w:p>
+            <w:pPr>
+              <w:rPr>
+                <w:rFonts w:ascii="Times New Roman" w:hAnsi="Times New Roman" w:cs="Times New Roman"/>
+                <w:sz w:val="24"/>
+                <w:szCs w:val="24"/>
+                <w:lang w:val="en-US"/>
+              </w:rPr>
+            </w:pPr>
+            <w:r>
+              <w:rPr>
+                <w:rFonts w:ascii="Times New Roman" w:hAnsi="Times New Roman" w:cs="Times New Roman"/>
+                <w:sz w:val="24"/>
+                <w:szCs w:val="24"/>
+                <w:lang w:val="en-US"/>
+              </w:rPr>
+              <w:t>Returns amount of pages, displaying on the right and on the left from current.</w:t>
+            </w:r>
+          </w:p>
+        </w:tc>
+      </w:tr>
+      <w:tr>
+        <w:tc>
+          <w:tcPr>
+            <w:tcW w:w="4785" w:type="dxa"/>
+          </w:tcPr>
+          <w:p>
+            <w:pPr>
+              <w:rPr>
+                <w:rFonts w:ascii="Times New Roman" w:hAnsi="Times New Roman" w:cs="Times New Roman"/>
+                <w:sz w:val="24"/>
+                <w:szCs w:val="24"/>
+              </w:rPr>
+            </w:pPr>
+            <w:proofErr w:type="spellStart"/>
+            <w:r>
+              <w:rPr>
+                <w:rFonts w:ascii="Times New Roman" w:hAnsi="Times New Roman" w:cs="Times New Roman"/>
+                <w:sz w:val="24"/>
+                <w:szCs w:val="24"/>
+              </w:rPr>
+              <w:t>get</w:t>
+            </w:r>
+            <w:proofErr w:type="spellEnd"/>
+            <w:r>
+              <w:rPr>
+                <w:rFonts w:ascii="Times New Roman" w:hAnsi="Times New Roman" w:cs="Times New Roman"/>
+                <w:sz w:val="24"/>
+                <w:szCs w:val="24"/>
+                <w:lang w:val="en-US"/>
+              </w:rPr>
+              <w:t>S</w:t>
+            </w:r>
+            <w:proofErr w:type="spellStart"/>
+            <w:r>
+              <w:rPr>
+                <w:rFonts w:ascii="Times New Roman" w:hAnsi="Times New Roman" w:cs="Times New Roman"/>
+                <w:sz w:val="24"/>
+                <w:szCs w:val="24"/>
+              </w:rPr>
+              <w:t>tart</w:t>
+            </w:r>
+            <w:proofErr w:type="spellEnd"/>
+            <w:r>
+              <w:rPr>
+                <w:rFonts w:ascii="Times New Roman" w:hAnsi="Times New Roman" w:cs="Times New Roman"/>
+                <w:sz w:val="24"/>
+                <w:szCs w:val="24"/>
+              </w:rPr>
+              <w:t>()</w:t>
+            </w:r>
+          </w:p>
+        </w:tc>
+        <w:tc>
+          <w:tcPr>
+            <w:tcW w:w="4786" w:type="dxa"/>
+          </w:tcPr>
+          <w:p>
+            <w:pPr>
+              <w:rPr>
+                <w:rFonts w:ascii="Times New Roman" w:hAnsi="Times New Roman" w:cs="Times New Roman"/>
+                <w:sz w:val="24"/>
+                <w:szCs w:val="24"/>
+                <w:lang w:val="en-US"/>
+              </w:rPr>
+            </w:pPr>
+            <w:r>
+              <w:rPr>
+                <w:rFonts w:ascii="Times New Roman" w:hAnsi="Times New Roman" w:cs="Times New Roman"/>
+                <w:sz w:val="24"/>
+                <w:szCs w:val="24"/>
+                <w:lang w:val="en-US"/>
+              </w:rPr>
+              <w:t>Returns number of record, from which started show of page (numbering from zero).</w:t>
+            </w:r>
+          </w:p>
+        </w:tc>
+      </w:tr>
+      <w:tr>
+        <w:tc>
+          <w:tcPr>
+            <w:tcW w:w="4785" w:type="dxa"/>
+          </w:tcPr>
+          <w:p>
+            <w:pPr>
+              <w:rPr>
+                <w:rFonts w:ascii="Times New Roman" w:hAnsi="Times New Roman" w:cs="Times New Roman"/>
+                <w:sz w:val="24"/>
+                <w:szCs w:val="24"/>
+              </w:rPr>
+            </w:pPr>
+            <w:proofErr w:type="spellStart"/>
+            <w:r>
+              <w:rPr>
+                <w:rFonts w:ascii="Times New Roman" w:hAnsi="Times New Roman" w:cs="Times New Roman"/>
+                <w:sz w:val="24"/>
+                <w:szCs w:val="24"/>
+              </w:rPr>
+              <w:t>get</w:t>
+            </w:r>
+            <w:proofErr w:type="spellEnd"/>
+            <w:r>
+              <w:rPr>
+                <w:rFonts w:ascii="Times New Roman" w:hAnsi="Times New Roman" w:cs="Times New Roman"/>
+                <w:sz w:val="24"/>
+                <w:szCs w:val="24"/>
+                <w:lang w:val="en-US"/>
+              </w:rPr>
+              <w:t>T</w:t>
+            </w:r>
+            <w:proofErr w:type="spellStart"/>
+            <w:r>
+              <w:rPr>
+                <w:rFonts w:ascii="Times New Roman" w:hAnsi="Times New Roman" w:cs="Times New Roman"/>
+                <w:sz w:val="24"/>
+                <w:szCs w:val="24"/>
+              </w:rPr>
+              <w:t>otal</w:t>
+            </w:r>
+            <w:proofErr w:type="spellEnd"/>
+            <w:r>
+              <w:rPr>
+                <w:rFonts w:ascii="Times New Roman" w:hAnsi="Times New Roman" w:cs="Times New Roman"/>
+                <w:sz w:val="24"/>
+                <w:szCs w:val="24"/>
+                <w:lang w:val="en-US"/>
+              </w:rPr>
+              <w:t>R</w:t>
+            </w:r>
+            <w:proofErr w:type="spellStart"/>
+            <w:r>
+              <w:rPr>
+                <w:rFonts w:ascii="Times New Roman" w:hAnsi="Times New Roman" w:cs="Times New Roman"/>
+                <w:sz w:val="24"/>
+                <w:szCs w:val="24"/>
+              </w:rPr>
+              <w:t>ecords</w:t>
+            </w:r>
+            <w:proofErr w:type="spellEnd"/>
+            <w:r>
+              <w:rPr>
+                <w:rFonts w:ascii="Times New Roman" w:hAnsi="Times New Roman" w:cs="Times New Roman"/>
+                <w:sz w:val="24"/>
+                <w:szCs w:val="24"/>
+              </w:rPr>
+              <w:t>()</w:t>
+            </w:r>
+          </w:p>
+        </w:tc>
+        <w:tc>
+          <w:tcPr>
+            <w:tcW w:w="4786" w:type="dxa"/>
+          </w:tcPr>
+          <w:p>
+            <w:pPr>
+              <w:rPr>
+                <w:rFonts w:ascii="Times New Roman" w:hAnsi="Times New Roman" w:cs="Times New Roman"/>
+                <w:sz w:val="24"/>
+                <w:szCs w:val="24"/>
+                <w:lang w:val="en-US"/>
+              </w:rPr>
+            </w:pPr>
+            <w:r>
+              <w:rPr>
+                <w:rFonts w:ascii="Times New Roman" w:hAnsi="Times New Roman" w:cs="Times New Roman"/>
+                <w:sz w:val="24"/>
+                <w:szCs w:val="24"/>
+                <w:lang w:val="en-US"/>
+              </w:rPr>
+              <w:t xml:space="preserve">Returns total amount of records in table, </w:t>
+            </w:r>
+            <w:r>
+              <w:rPr>
+                <w:rFonts w:ascii="Times New Roman" w:hAnsi="Times New Roman" w:cs="Times New Roman"/>
+                <w:sz w:val="24"/>
+                <w:szCs w:val="24"/>
+                <w:lang w:val="en-US"/>
+              </w:rPr>
+              <w:lastRenderedPageBreak/>
+              <w:t xml:space="preserve">considering </w:t>
+            </w:r>
+            <w:proofErr w:type="spellStart"/>
+            <w:r>
+              <w:rPr>
+                <w:rFonts w:ascii="Times New Roman" w:hAnsi="Times New Roman" w:cs="Times New Roman"/>
+                <w:sz w:val="24"/>
+                <w:szCs w:val="24"/>
+                <w:lang w:val="en-US"/>
+              </w:rPr>
+              <w:t>criterias</w:t>
+            </w:r>
+            <w:proofErr w:type="spellEnd"/>
+            <w:r>
+              <w:rPr>
+                <w:rFonts w:ascii="Times New Roman" w:hAnsi="Times New Roman" w:cs="Times New Roman"/>
+                <w:sz w:val="24"/>
+                <w:szCs w:val="24"/>
+                <w:lang w:val="en-US"/>
+              </w:rPr>
+              <w:t>, if they did set.</w:t>
+            </w:r>
+          </w:p>
+        </w:tc>
+      </w:tr>
+      <w:tr>
+        <w:tc>
+          <w:tcPr>
+            <w:tcW w:w="4785" w:type="dxa"/>
+          </w:tcPr>
+          <w:p>
+            <w:pPr>
+              <w:rPr>
+                <w:rFonts w:ascii="Times New Roman" w:hAnsi="Times New Roman" w:cs="Times New Roman"/>
+                <w:sz w:val="24"/>
+                <w:szCs w:val="24"/>
+              </w:rPr>
+            </w:pPr>
+            <w:proofErr w:type="spellStart"/>
+            <w:r>
+              <w:rPr>
+                <w:rFonts w:ascii="Times New Roman" w:hAnsi="Times New Roman" w:cs="Times New Roman"/>
+                <w:sz w:val="24"/>
+                <w:szCs w:val="24"/>
+              </w:rPr>
+              <w:lastRenderedPageBreak/>
+              <w:t>get</w:t>
+            </w:r>
+            <w:proofErr w:type="spellEnd"/>
+            <w:r>
+              <w:rPr>
+                <w:rFonts w:ascii="Times New Roman" w:hAnsi="Times New Roman" w:cs="Times New Roman"/>
+                <w:sz w:val="24"/>
+                <w:szCs w:val="24"/>
+                <w:lang w:val="en-US"/>
+              </w:rPr>
+              <w:t>T</w:t>
+            </w:r>
+            <w:proofErr w:type="spellStart"/>
+            <w:r>
+              <w:rPr>
+                <w:rFonts w:ascii="Times New Roman" w:hAnsi="Times New Roman" w:cs="Times New Roman"/>
+                <w:sz w:val="24"/>
+                <w:szCs w:val="24"/>
+              </w:rPr>
+              <w:t>otal</w:t>
+            </w:r>
+            <w:proofErr w:type="spellEnd"/>
+            <w:r>
+              <w:rPr>
+                <w:rFonts w:ascii="Times New Roman" w:hAnsi="Times New Roman" w:cs="Times New Roman"/>
+                <w:sz w:val="24"/>
+                <w:szCs w:val="24"/>
+                <w:lang w:val="en-US"/>
+              </w:rPr>
+              <w:t>P</w:t>
+            </w:r>
+            <w:proofErr w:type="spellStart"/>
+            <w:r>
+              <w:rPr>
+                <w:rFonts w:ascii="Times New Roman" w:hAnsi="Times New Roman" w:cs="Times New Roman"/>
+                <w:sz w:val="24"/>
+                <w:szCs w:val="24"/>
+              </w:rPr>
+              <w:t>ages</w:t>
+            </w:r>
+            <w:proofErr w:type="spellEnd"/>
+            <w:r>
+              <w:rPr>
+                <w:rFonts w:ascii="Times New Roman" w:hAnsi="Times New Roman" w:cs="Times New Roman"/>
+                <w:sz w:val="24"/>
+                <w:szCs w:val="24"/>
+              </w:rPr>
+              <w:t>()</w:t>
+            </w:r>
+          </w:p>
+        </w:tc>
+        <w:tc>
+          <w:tcPr>
+            <w:tcW w:w="4786" w:type="dxa"/>
+          </w:tcPr>
+          <w:p>
+            <w:pPr>
+              <w:rPr>
+                <w:rFonts w:ascii="Times New Roman" w:hAnsi="Times New Roman" w:cs="Times New Roman"/>
+                <w:sz w:val="24"/>
+                <w:szCs w:val="24"/>
+                <w:lang w:val="en-US"/>
+              </w:rPr>
+            </w:pPr>
+            <w:r>
+              <w:rPr>
+                <w:rFonts w:ascii="Times New Roman" w:hAnsi="Times New Roman" w:cs="Times New Roman"/>
+                <w:sz w:val="24"/>
+                <w:szCs w:val="24"/>
+                <w:lang w:val="en-US"/>
+              </w:rPr>
+              <w:t>Returns total amount of pages.</w:t>
+            </w:r>
+          </w:p>
+        </w:tc>
+      </w:tr>
+      <w:tr>
+        <w:tc>
+          <w:tcPr>
+            <w:tcW w:w="4785" w:type="dxa"/>
+          </w:tcPr>
+          <w:p>
+            <w:pPr>
+              <w:rPr>
+                <w:rFonts w:ascii="Times New Roman" w:hAnsi="Times New Roman" w:cs="Times New Roman"/>
+                <w:sz w:val="24"/>
+                <w:szCs w:val="24"/>
+              </w:rPr>
+            </w:pPr>
+            <w:proofErr w:type="spellStart"/>
+            <w:r>
+              <w:rPr>
+                <w:rFonts w:ascii="Times New Roman" w:hAnsi="Times New Roman" w:cs="Times New Roman"/>
+                <w:sz w:val="24"/>
+                <w:szCs w:val="24"/>
+              </w:rPr>
+              <w:t>get</w:t>
+            </w:r>
+            <w:proofErr w:type="spellEnd"/>
+            <w:r>
+              <w:rPr>
+                <w:rFonts w:ascii="Times New Roman" w:hAnsi="Times New Roman" w:cs="Times New Roman"/>
+                <w:sz w:val="24"/>
+                <w:szCs w:val="24"/>
+                <w:lang w:val="en-US"/>
+              </w:rPr>
+              <w:t>P</w:t>
+            </w:r>
+            <w:proofErr w:type="spellStart"/>
+            <w:r>
+              <w:rPr>
+                <w:rFonts w:ascii="Times New Roman" w:hAnsi="Times New Roman" w:cs="Times New Roman"/>
+                <w:sz w:val="24"/>
+                <w:szCs w:val="24"/>
+              </w:rPr>
+              <w:t>ages</w:t>
+            </w:r>
+            <w:proofErr w:type="spellEnd"/>
+            <w:r>
+              <w:rPr>
+                <w:rFonts w:ascii="Times New Roman" w:hAnsi="Times New Roman" w:cs="Times New Roman"/>
+                <w:sz w:val="24"/>
+                <w:szCs w:val="24"/>
+              </w:rPr>
+              <w:t>()</w:t>
+            </w:r>
+          </w:p>
+        </w:tc>
+        <w:tc>
+          <w:tcPr>
+            <w:tcW w:w="4786" w:type="dxa"/>
+          </w:tcPr>
+          <w:p>
+            <w:pPr>
+              <w:rPr>
+                <w:rFonts w:ascii="Times New Roman" w:hAnsi="Times New Roman" w:cs="Times New Roman"/>
+                <w:sz w:val="24"/>
+                <w:szCs w:val="24"/>
+                <w:lang w:val="en-US"/>
+              </w:rPr>
+            </w:pPr>
+            <w:r>
+              <w:rPr>
+                <w:rFonts w:ascii="Times New Roman" w:hAnsi="Times New Roman" w:cs="Times New Roman"/>
+                <w:sz w:val="24"/>
+                <w:szCs w:val="24"/>
+                <w:lang w:val="en-US"/>
+              </w:rPr>
+              <w:t>Returns an array of current group of pages.</w:t>
+            </w:r>
+          </w:p>
+        </w:tc>
+      </w:tr>
+      <w:tr>
+        <w:tc>
+          <w:tcPr>
+            <w:tcW w:w="4785" w:type="dxa"/>
+          </w:tcPr>
+          <w:p>
+            <w:pPr>
+              <w:rPr>
+                <w:rFonts w:ascii="Times New Roman" w:hAnsi="Times New Roman" w:cs="Times New Roman"/>
+                <w:sz w:val="24"/>
+                <w:szCs w:val="24"/>
+                <w:lang w:val="en-US"/>
+              </w:rPr>
+            </w:pPr>
+            <w:proofErr w:type="spellStart"/>
+            <w:r>
+              <w:rPr>
+                <w:rFonts w:ascii="Times New Roman" w:hAnsi="Times New Roman" w:cs="Times New Roman"/>
+                <w:sz w:val="24"/>
+                <w:szCs w:val="24"/>
+                <w:lang w:val="en-US"/>
+              </w:rPr>
+              <w:t>getStartS</w:t>
+            </w:r>
+            <w:r>
+              <w:rPr>
+                <w:rFonts w:ascii="Times New Roman" w:hAnsi="Times New Roman" w:cs="Times New Roman"/>
+                <w:sz w:val="24"/>
+                <w:szCs w:val="24"/>
+                <w:lang w:val="en-US"/>
+              </w:rPr>
+              <w:t>how</w:t>
+            </w:r>
+            <w:proofErr w:type="spellEnd"/>
+            <w:r>
+              <w:rPr>
+                <w:rFonts w:ascii="Times New Roman" w:hAnsi="Times New Roman" w:cs="Times New Roman"/>
+                <w:sz w:val="24"/>
+                <w:szCs w:val="24"/>
+                <w:lang w:val="en-US"/>
+              </w:rPr>
+              <w:t>()</w:t>
+            </w:r>
+          </w:p>
+        </w:tc>
+        <w:tc>
+          <w:tcPr>
+            <w:tcW w:w="4786" w:type="dxa"/>
+          </w:tcPr>
+          <w:p>
+            <w:pPr>
+              <w:rPr>
+                <w:rFonts w:ascii="Times New Roman" w:hAnsi="Times New Roman" w:cs="Times New Roman"/>
+                <w:sz w:val="24"/>
+                <w:szCs w:val="24"/>
+                <w:lang w:val="en-US"/>
+              </w:rPr>
+            </w:pPr>
+            <w:r>
+              <w:rPr>
+                <w:rFonts w:ascii="Times New Roman" w:hAnsi="Times New Roman" w:cs="Times New Roman"/>
+                <w:sz w:val="24"/>
+                <w:szCs w:val="24"/>
+                <w:lang w:val="en-US"/>
+              </w:rPr>
+              <w:t>Returns number of record, from which started show of page (numbering from one).</w:t>
+            </w:r>
+          </w:p>
+        </w:tc>
+      </w:tr>
+      <w:tr>
+        <w:tc>
+          <w:tcPr>
+            <w:tcW w:w="4785" w:type="dxa"/>
+          </w:tcPr>
+          <w:p>
+            <w:pPr>
+              <w:rPr>
+                <w:rFonts w:ascii="Times New Roman" w:hAnsi="Times New Roman" w:cs="Times New Roman"/>
+                <w:sz w:val="24"/>
+                <w:szCs w:val="24"/>
+                <w:lang w:val="en-US"/>
+              </w:rPr>
+            </w:pPr>
+            <w:proofErr w:type="spellStart"/>
+            <w:r>
+              <w:rPr>
+                <w:rFonts w:ascii="Times New Roman" w:hAnsi="Times New Roman" w:cs="Times New Roman"/>
+                <w:sz w:val="24"/>
+                <w:szCs w:val="24"/>
+                <w:lang w:val="en-US"/>
+              </w:rPr>
+              <w:t>getEndS</w:t>
+            </w:r>
+            <w:r>
+              <w:rPr>
+                <w:rFonts w:ascii="Times New Roman" w:hAnsi="Times New Roman" w:cs="Times New Roman"/>
+                <w:sz w:val="24"/>
+                <w:szCs w:val="24"/>
+                <w:lang w:val="en-US"/>
+              </w:rPr>
+              <w:t>how</w:t>
+            </w:r>
+            <w:proofErr w:type="spellEnd"/>
+            <w:r>
+              <w:rPr>
+                <w:rFonts w:ascii="Times New Roman" w:hAnsi="Times New Roman" w:cs="Times New Roman"/>
+                <w:sz w:val="24"/>
+                <w:szCs w:val="24"/>
+                <w:lang w:val="en-US"/>
+              </w:rPr>
+              <w:t>()</w:t>
+            </w:r>
+          </w:p>
+        </w:tc>
+        <w:tc>
+          <w:tcPr>
+            <w:tcW w:w="4786" w:type="dxa"/>
+          </w:tcPr>
+          <w:p>
+            <w:pPr>
+              <w:rPr>
+                <w:rFonts w:ascii="Times New Roman" w:hAnsi="Times New Roman" w:cs="Times New Roman"/>
+                <w:sz w:val="24"/>
+                <w:szCs w:val="24"/>
+                <w:lang w:val="en-US"/>
+              </w:rPr>
+            </w:pPr>
+            <w:r>
+              <w:rPr>
+                <w:rFonts w:ascii="Times New Roman" w:hAnsi="Times New Roman" w:cs="Times New Roman"/>
+                <w:sz w:val="24"/>
+                <w:szCs w:val="24"/>
+                <w:lang w:val="en-US"/>
+              </w:rPr>
+              <w:t>Returns number of last displayed record.</w:t>
+            </w:r>
+          </w:p>
+        </w:tc>
+      </w:tr>
+    </w:tbl>
     <w:p>
       <w:pPr>
         <w:spacing w:after="0"/>
@@ -5047,52 +6384,48 @@
           <w:lang w:val="en-US"/>
         </w:rPr>
       </w:pPr>
-      <w:r>
-        <w:rPr>
-          <w:rFonts w:ascii="Times New Roman" w:hAnsi="Times New Roman" w:cs="Times New Roman"/>
-          <w:sz w:val="24"/>
-          <w:szCs w:val="24"/>
-          <w:lang w:val="en-US"/>
-        </w:rPr>
-        <w:t xml:space="preserve">For initialization library needed to call one of two methods: </w:t>
-      </w:r>
-      <w:proofErr w:type="gramStart"/>
-      <w:r>
-        <w:rPr>
-          <w:rFonts w:ascii="Times New Roman" w:hAnsi="Times New Roman" w:cs="Times New Roman"/>
-          <w:sz w:val="24"/>
-          <w:szCs w:val="24"/>
-          <w:lang w:val="en-US"/>
-        </w:rPr>
-        <w:t>get</w:t>
-      </w:r>
-      <w:r>
-        <w:rPr>
-          <w:rFonts w:ascii="Times New Roman" w:hAnsi="Times New Roman" w:cs="Times New Roman"/>
-          <w:sz w:val="24"/>
-          <w:szCs w:val="24"/>
-          <w:lang w:val="en-US"/>
-        </w:rPr>
-        <w:t>(</w:t>
-      </w:r>
-      <w:proofErr w:type="gramEnd"/>
-      <w:r>
-        <w:rPr>
-          <w:rFonts w:ascii="Times New Roman" w:hAnsi="Times New Roman" w:cs="Times New Roman"/>
-          <w:sz w:val="24"/>
-          <w:szCs w:val="24"/>
-          <w:lang w:val="en-US"/>
-        </w:rPr>
-        <w:t xml:space="preserve">$parameters) or build($parameters). After that </w:t>
-      </w:r>
-      <w:r>
-        <w:rPr>
-          <w:rFonts w:ascii="Times New Roman" w:hAnsi="Times New Roman" w:cs="Times New Roman"/>
-          <w:sz w:val="24"/>
-          <w:szCs w:val="24"/>
-          <w:lang w:val="en-US"/>
-        </w:rPr>
-        <w:t>you can use other methods.</w:t>
+    </w:p>
+    <w:p>
+      <w:pPr>
+        <w:spacing w:after="0"/>
+        <w:rPr>
+          <w:rFonts w:ascii="Times New Roman" w:hAnsi="Times New Roman" w:cs="Times New Roman"/>
+          <w:b/>
+          <w:sz w:val="28"/>
+          <w:szCs w:val="28"/>
+          <w:lang w:val="en-US"/>
+        </w:rPr>
+      </w:pPr>
+      <w:r>
+        <w:rPr>
+          <w:rFonts w:ascii="Times New Roman" w:hAnsi="Times New Roman" w:cs="Times New Roman"/>
+          <w:b/>
+          <w:bCs/>
+          <w:sz w:val="28"/>
+          <w:szCs w:val="28"/>
+          <w:lang w:val="en-US"/>
+        </w:rPr>
+        <w:t>Array of pagination data</w:t>
+      </w:r>
+    </w:p>
+    <w:p>
+      <w:pPr>
+        <w:spacing w:after="0"/>
+        <w:rPr>
+          <w:rFonts w:ascii="Times New Roman" w:hAnsi="Times New Roman" w:cs="Times New Roman"/>
+          <w:sz w:val="24"/>
+          <w:szCs w:val="24"/>
+          <w:lang w:val="en-US"/>
+        </w:rPr>
+      </w:pPr>
+      <w:r>
+        <w:rPr>
+          <w:rFonts w:ascii="Times New Roman" w:hAnsi="Times New Roman" w:cs="Times New Roman"/>
+          <w:sz w:val="24"/>
+          <w:szCs w:val="24"/>
+          <w:lang w:val="en-US"/>
+        </w:rPr>
+        <w:t>Array of pagination data contains next indexes:</w:t>
       </w:r>
     </w:p>
     <w:tbl>
@@ -5129,7 +6462,7 @@
                 <w:szCs w:val="24"/>
                 <w:lang w:val="en-US"/>
               </w:rPr>
-              <w:t>Method</w:t>
+              <w:t>Index</w:t>
             </w:r>
           </w:p>
         </w:tc>
@@ -5156,7 +6489,7 @@
                 <w:szCs w:val="24"/>
                 <w:lang w:val="en-US"/>
               </w:rPr>
-              <w:t>Description</w:t>
+              <w:t>Contains</w:t>
             </w:r>
           </w:p>
         </w:tc>
@@ -5181,17 +6514,9 @@
                 <w:sz w:val="24"/>
                 <w:szCs w:val="24"/>
               </w:rPr>
-              <w:t>build_pages</w:t>
+              <w:t>current_page</w:t>
             </w:r>
             <w:proofErr w:type="spellEnd"/>
-            <w:r>
-              <w:rPr>
-                <w:rFonts w:ascii="Times New Roman" w:hAnsi="Times New Roman" w:cs="Times New Roman"/>
-                <w:sz w:val="24"/>
-                <w:szCs w:val="24"/>
-              </w:rPr>
-              <w:t>()</w:t>
-            </w:r>
           </w:p>
         </w:tc>
         <w:tc>
@@ -5214,27 +6539,7 @@
                 <w:szCs w:val="24"/>
                 <w:lang w:val="en-US"/>
               </w:rPr>
-              <w:t>Generates group of pages. Uses in case if during initialization parameter “</w:t>
-            </w:r>
-            <w:proofErr w:type="spellStart"/>
-            <w:r>
-              <w:rPr>
-                <w:rFonts w:ascii="Times New Roman" w:hAnsi="Times New Roman" w:cs="Times New Roman"/>
-                <w:sz w:val="24"/>
-                <w:szCs w:val="24"/>
-                <w:lang w:val="en-US"/>
-              </w:rPr>
-              <w:t>with_pages</w:t>
-            </w:r>
-            <w:proofErr w:type="spellEnd"/>
-            <w:r>
-              <w:rPr>
-                <w:rFonts w:ascii="Times New Roman" w:hAnsi="Times New Roman" w:cs="Times New Roman"/>
-                <w:sz w:val="24"/>
-                <w:szCs w:val="24"/>
-                <w:lang w:val="en-US"/>
-              </w:rPr>
-              <w:t>” did set as false.</w:t>
+              <w:t>Contains number of current page.</w:t>
             </w:r>
           </w:p>
         </w:tc>
@@ -5252,23 +6557,16 @@
                 <w:szCs w:val="24"/>
               </w:rPr>
             </w:pPr>
-            <w:r>
-              <w:rPr>
-                <w:rFonts w:ascii="Times New Roman" w:hAnsi="Times New Roman" w:cs="Times New Roman"/>
-                <w:sz w:val="24"/>
-                <w:szCs w:val="24"/>
-                <w:lang w:val="en-US"/>
-              </w:rPr>
-              <w:t>get</w:t>
-            </w:r>
-            <w:r>
-              <w:rPr>
-                <w:rFonts w:ascii="Times New Roman" w:hAnsi="Times New Roman" w:cs="Times New Roman"/>
-                <w:sz w:val="24"/>
-                <w:szCs w:val="24"/>
-              </w:rPr>
-              <w:t>()</w:t>
-            </w:r>
+            <w:proofErr w:type="spellStart"/>
+            <w:r>
+              <w:rPr>
+                <w:rFonts w:ascii="Times New Roman" w:hAnsi="Times New Roman" w:cs="Times New Roman"/>
+                <w:sz w:val="24"/>
+                <w:szCs w:val="24"/>
+              </w:rPr>
+              <w:t>start</w:t>
+            </w:r>
+            <w:proofErr w:type="spellEnd"/>
           </w:p>
         </w:tc>
         <w:tc>
@@ -5291,16 +6589,7 @@
                 <w:szCs w:val="24"/>
                 <w:lang w:val="en-US"/>
               </w:rPr>
-              <w:t>R</w:t>
-            </w:r>
-            <w:r>
-              <w:rPr>
-                <w:rFonts w:ascii="Times New Roman" w:hAnsi="Times New Roman" w:cs="Times New Roman"/>
-                <w:sz w:val="24"/>
-                <w:szCs w:val="24"/>
-                <w:lang w:val="en-US"/>
-              </w:rPr>
-              <w:t>eturns pagination as an array of data.</w:t>
+              <w:t>Contains number of record, from which started show of page (numbering from zero).</w:t>
             </w:r>
           </w:p>
         </w:tc>
@@ -5316,7 +6605,6 @@
                 <w:rFonts w:ascii="Times New Roman" w:hAnsi="Times New Roman" w:cs="Times New Roman"/>
                 <w:sz w:val="24"/>
                 <w:szCs w:val="24"/>
-                <w:lang w:val="en-US"/>
               </w:rPr>
             </w:pPr>
             <w:proofErr w:type="spellStart"/>
@@ -5326,18 +6614,9 @@
                 <w:sz w:val="24"/>
                 <w:szCs w:val="24"/>
               </w:rPr>
-              <w:t>get_current_page</w:t>
+              <w:t>limit</w:t>
             </w:r>
             <w:proofErr w:type="spellEnd"/>
-            <w:r>
-              <w:rPr>
-                <w:rFonts w:ascii="Times New Roman" w:hAnsi="Times New Roman" w:cs="Times New Roman"/>
-                <w:sz w:val="24"/>
-                <w:szCs w:val="24"/>
-                <w:lang w:val="en-US"/>
-              </w:rPr>
-              <w:t>()</w:t>
-            </w:r>
           </w:p>
         </w:tc>
         <w:tc>
@@ -5360,7 +6639,7 @@
                 <w:szCs w:val="24"/>
                 <w:lang w:val="en-US"/>
               </w:rPr>
-              <w:t>Returns number of current page.</w:t>
+              <w:t>Contains amount of records on page.</w:t>
             </w:r>
           </w:p>
         </w:tc>
@@ -5385,17 +6664,9 @@
                 <w:sz w:val="24"/>
                 <w:szCs w:val="24"/>
               </w:rPr>
-              <w:t>get_limit</w:t>
+              <w:t>start_show</w:t>
             </w:r>
             <w:proofErr w:type="spellEnd"/>
-            <w:r>
-              <w:rPr>
-                <w:rFonts w:ascii="Times New Roman" w:hAnsi="Times New Roman" w:cs="Times New Roman"/>
-                <w:sz w:val="24"/>
-                <w:szCs w:val="24"/>
-              </w:rPr>
-              <w:t>()</w:t>
-            </w:r>
           </w:p>
         </w:tc>
         <w:tc>
@@ -5418,7 +6689,7 @@
                 <w:szCs w:val="24"/>
                 <w:lang w:val="en-US"/>
               </w:rPr>
-              <w:t>Returns amount of records on page.</w:t>
+              <w:t>Contains number of record, from which started show of page (numbering from one).</w:t>
             </w:r>
           </w:p>
         </w:tc>
@@ -5443,17 +6714,9 @@
                 <w:sz w:val="24"/>
                 <w:szCs w:val="24"/>
               </w:rPr>
-              <w:t>get_pages_amount</w:t>
+              <w:t>end_show</w:t>
             </w:r>
             <w:proofErr w:type="spellEnd"/>
-            <w:r>
-              <w:rPr>
-                <w:rFonts w:ascii="Times New Roman" w:hAnsi="Times New Roman" w:cs="Times New Roman"/>
-                <w:sz w:val="24"/>
-                <w:szCs w:val="24"/>
-              </w:rPr>
-              <w:t>()</w:t>
-            </w:r>
           </w:p>
         </w:tc>
         <w:tc>
@@ -5476,7 +6739,7 @@
                 <w:szCs w:val="24"/>
                 <w:lang w:val="en-US"/>
               </w:rPr>
-              <w:t>Returns amount of pages, displaying on the right and on the left from current.</w:t>
+              <w:t>Contains number of last displayed record.</w:t>
             </w:r>
           </w:p>
         </w:tc>
@@ -5501,17 +6764,9 @@
                 <w:sz w:val="24"/>
                 <w:szCs w:val="24"/>
               </w:rPr>
-              <w:t>get_start</w:t>
+              <w:t>total_records</w:t>
             </w:r>
             <w:proofErr w:type="spellEnd"/>
-            <w:r>
-              <w:rPr>
-                <w:rFonts w:ascii="Times New Roman" w:hAnsi="Times New Roman" w:cs="Times New Roman"/>
-                <w:sz w:val="24"/>
-                <w:szCs w:val="24"/>
-              </w:rPr>
-              <w:t>()</w:t>
-            </w:r>
           </w:p>
         </w:tc>
         <w:tc>
@@ -5534,7 +6789,27 @@
                 <w:szCs w:val="24"/>
                 <w:lang w:val="en-US"/>
               </w:rPr>
-              <w:t>Returns number of record, from which started show of page (numbering from zero).</w:t>
+              <w:t xml:space="preserve">Contains total amount of records in table, considering </w:t>
+            </w:r>
+            <w:proofErr w:type="spellStart"/>
+            <w:r>
+              <w:rPr>
+                <w:rFonts w:ascii="Times New Roman" w:hAnsi="Times New Roman" w:cs="Times New Roman"/>
+                <w:sz w:val="24"/>
+                <w:szCs w:val="24"/>
+                <w:lang w:val="en-US"/>
+              </w:rPr>
+              <w:t>criterias</w:t>
+            </w:r>
+            <w:proofErr w:type="spellEnd"/>
+            <w:r>
+              <w:rPr>
+                <w:rFonts w:ascii="Times New Roman" w:hAnsi="Times New Roman" w:cs="Times New Roman"/>
+                <w:sz w:val="24"/>
+                <w:szCs w:val="24"/>
+                <w:lang w:val="en-US"/>
+              </w:rPr>
+              <w:t>, if they did set.</w:t>
             </w:r>
           </w:p>
         </w:tc>
@@ -5559,17 +6834,9 @@
                 <w:sz w:val="24"/>
                 <w:szCs w:val="24"/>
               </w:rPr>
-              <w:t>get_total_records</w:t>
+              <w:t>total_pages</w:t>
             </w:r>
             <w:proofErr w:type="spellEnd"/>
-            <w:r>
-              <w:rPr>
-                <w:rFonts w:ascii="Times New Roman" w:hAnsi="Times New Roman" w:cs="Times New Roman"/>
-                <w:sz w:val="24"/>
-                <w:szCs w:val="24"/>
-              </w:rPr>
-              <w:t>()</w:t>
-            </w:r>
           </w:p>
         </w:tc>
         <w:tc>
@@ -5592,27 +6859,7 @@
                 <w:szCs w:val="24"/>
                 <w:lang w:val="en-US"/>
               </w:rPr>
-              <w:t xml:space="preserve">Returns total amount of records in table, considering </w:t>
-            </w:r>
-            <w:proofErr w:type="spellStart"/>
-            <w:r>
-              <w:rPr>
-                <w:rFonts w:ascii="Times New Roman" w:hAnsi="Times New Roman" w:cs="Times New Roman"/>
-                <w:sz w:val="24"/>
-                <w:szCs w:val="24"/>
-                <w:lang w:val="en-US"/>
-              </w:rPr>
-              <w:t>criterias</w:t>
-            </w:r>
-            <w:proofErr w:type="spellEnd"/>
-            <w:r>
-              <w:rPr>
-                <w:rFonts w:ascii="Times New Roman" w:hAnsi="Times New Roman" w:cs="Times New Roman"/>
-                <w:sz w:val="24"/>
-                <w:szCs w:val="24"/>
-                <w:lang w:val="en-US"/>
-              </w:rPr>
-              <w:t>, if they did set.</w:t>
+              <w:t>Contains total amount of pages.</w:t>
             </w:r>
           </w:p>
         </w:tc>
@@ -5637,17 +6884,9 @@
                 <w:sz w:val="24"/>
                 <w:szCs w:val="24"/>
               </w:rPr>
-              <w:t>get_total_pages</w:t>
+              <w:t>pages</w:t>
             </w:r>
             <w:proofErr w:type="spellEnd"/>
-            <w:r>
-              <w:rPr>
-                <w:rFonts w:ascii="Times New Roman" w:hAnsi="Times New Roman" w:cs="Times New Roman"/>
-                <w:sz w:val="24"/>
-                <w:szCs w:val="24"/>
-              </w:rPr>
-              <w:t>()</w:t>
-            </w:r>
           </w:p>
         </w:tc>
         <w:tc>
@@ -5670,249 +6909,7 @@
                 <w:szCs w:val="24"/>
                 <w:lang w:val="en-US"/>
               </w:rPr>
-              <w:t>Returns total amount of pages.</w:t>
-            </w:r>
-          </w:p>
-        </w:tc>
-      </w:tr>
-      <w:tr>
-        <w:tc>
-          <w:tcPr>
-            <w:tcW w:w="4785" w:type="dxa"/>
-          </w:tcPr>
-          <w:p>
-            <w:pPr>
-              <w:rPr>
-                <w:rFonts w:ascii="Times New Roman" w:hAnsi="Times New Roman" w:cs="Times New Roman"/>
-                <w:sz w:val="24"/>
-                <w:szCs w:val="24"/>
-              </w:rPr>
-            </w:pPr>
-            <w:proofErr w:type="spellStart"/>
-            <w:r>
-              <w:rPr>
-                <w:rFonts w:ascii="Times New Roman" w:hAnsi="Times New Roman" w:cs="Times New Roman"/>
-                <w:sz w:val="24"/>
-                <w:szCs w:val="24"/>
-              </w:rPr>
-              <w:t>get_pages</w:t>
-            </w:r>
-            <w:proofErr w:type="spellEnd"/>
-            <w:r>
-              <w:rPr>
-                <w:rFonts w:ascii="Times New Roman" w:hAnsi="Times New Roman" w:cs="Times New Roman"/>
-                <w:sz w:val="24"/>
-                <w:szCs w:val="24"/>
-              </w:rPr>
-              <w:t>()</w:t>
-            </w:r>
-          </w:p>
-        </w:tc>
-        <w:tc>
-          <w:tcPr>
-            <w:tcW w:w="4786" w:type="dxa"/>
-          </w:tcPr>
-          <w:p>
-            <w:pPr>
-              <w:rPr>
-                <w:rFonts w:ascii="Times New Roman" w:hAnsi="Times New Roman" w:cs="Times New Roman"/>
-                <w:sz w:val="24"/>
-                <w:szCs w:val="24"/>
-                <w:lang w:val="en-US"/>
-              </w:rPr>
-            </w:pPr>
-            <w:r>
-              <w:rPr>
-                <w:rFonts w:ascii="Times New Roman" w:hAnsi="Times New Roman" w:cs="Times New Roman"/>
-                <w:sz w:val="24"/>
-                <w:szCs w:val="24"/>
-                <w:lang w:val="en-US"/>
-              </w:rPr>
-              <w:t>Returns an array of current group of pages.</w:t>
-            </w:r>
-          </w:p>
-        </w:tc>
-      </w:tr>
-      <w:tr>
-        <w:tc>
-          <w:tcPr>
-            <w:tcW w:w="4785" w:type="dxa"/>
-          </w:tcPr>
-          <w:p>
-            <w:pPr>
-              <w:rPr>
-                <w:rFonts w:ascii="Times New Roman" w:hAnsi="Times New Roman" w:cs="Times New Roman"/>
-                <w:sz w:val="24"/>
-                <w:szCs w:val="24"/>
-                <w:lang w:val="en-US"/>
-              </w:rPr>
-            </w:pPr>
-            <w:proofErr w:type="spellStart"/>
-            <w:r>
-              <w:rPr>
-                <w:rFonts w:ascii="Times New Roman" w:hAnsi="Times New Roman" w:cs="Times New Roman"/>
-                <w:sz w:val="24"/>
-                <w:szCs w:val="24"/>
-                <w:lang w:val="en-US"/>
-              </w:rPr>
-              <w:t>get_pagination</w:t>
-            </w:r>
-            <w:proofErr w:type="spellEnd"/>
-            <w:r>
-              <w:rPr>
-                <w:rFonts w:ascii="Times New Roman" w:hAnsi="Times New Roman" w:cs="Times New Roman"/>
-                <w:sz w:val="24"/>
-                <w:szCs w:val="24"/>
-                <w:lang w:val="en-US"/>
-              </w:rPr>
-              <w:t>()</w:t>
-            </w:r>
-          </w:p>
-        </w:tc>
-        <w:tc>
-          <w:tcPr>
-            <w:tcW w:w="4786" w:type="dxa"/>
-          </w:tcPr>
-          <w:p>
-            <w:pPr>
-              <w:rPr>
-                <w:rFonts w:ascii="Times New Roman" w:hAnsi="Times New Roman" w:cs="Times New Roman"/>
-                <w:sz w:val="24"/>
-                <w:szCs w:val="24"/>
-                <w:lang w:val="en-US"/>
-              </w:rPr>
-            </w:pPr>
-            <w:r>
-              <w:rPr>
-                <w:rFonts w:ascii="Times New Roman" w:hAnsi="Times New Roman" w:cs="Times New Roman"/>
-                <w:sz w:val="24"/>
-                <w:szCs w:val="24"/>
-                <w:lang w:val="en-US"/>
-              </w:rPr>
-              <w:t>Returns pagination as an array of data.</w:t>
-            </w:r>
-          </w:p>
-        </w:tc>
-      </w:tr>
-      <w:tr>
-        <w:tc>
-          <w:tcPr>
-            <w:tcW w:w="4785" w:type="dxa"/>
-          </w:tcPr>
-          <w:p>
-            <w:pPr>
-              <w:rPr>
-                <w:rFonts w:ascii="Times New Roman" w:hAnsi="Times New Roman" w:cs="Times New Roman"/>
-                <w:sz w:val="24"/>
-                <w:szCs w:val="24"/>
-                <w:lang w:val="en-US"/>
-              </w:rPr>
-            </w:pPr>
-            <w:proofErr w:type="spellStart"/>
-            <w:r>
-              <w:rPr>
-                <w:rFonts w:ascii="Times New Roman" w:hAnsi="Times New Roman" w:cs="Times New Roman"/>
-                <w:sz w:val="24"/>
-                <w:szCs w:val="24"/>
-                <w:lang w:val="en-US"/>
-              </w:rPr>
-              <w:t>get_start_show</w:t>
-            </w:r>
-            <w:proofErr w:type="spellEnd"/>
-            <w:r>
-              <w:rPr>
-                <w:rFonts w:ascii="Times New Roman" w:hAnsi="Times New Roman" w:cs="Times New Roman"/>
-                <w:sz w:val="24"/>
-                <w:szCs w:val="24"/>
-                <w:lang w:val="en-US"/>
-              </w:rPr>
-              <w:t>()</w:t>
-            </w:r>
-          </w:p>
-        </w:tc>
-        <w:tc>
-          <w:tcPr>
-            <w:tcW w:w="4786" w:type="dxa"/>
-          </w:tcPr>
-          <w:p>
-            <w:pPr>
-              <w:rPr>
-                <w:rFonts w:ascii="Times New Roman" w:hAnsi="Times New Roman" w:cs="Times New Roman"/>
-                <w:sz w:val="24"/>
-                <w:szCs w:val="24"/>
-                <w:lang w:val="en-US"/>
-              </w:rPr>
-            </w:pPr>
-            <w:r>
-              <w:rPr>
-                <w:rFonts w:ascii="Times New Roman" w:hAnsi="Times New Roman" w:cs="Times New Roman"/>
-                <w:sz w:val="24"/>
-                <w:szCs w:val="24"/>
-                <w:lang w:val="en-US"/>
-              </w:rPr>
-              <w:t>Returns number of record, from which started show of page (numbering from one).</w:t>
-            </w:r>
-          </w:p>
-        </w:tc>
-      </w:tr>
-      <w:tr>
-        <w:tc>
-          <w:tcPr>
-            <w:tcW w:w="4785" w:type="dxa"/>
-          </w:tcPr>
-          <w:p>
-            <w:pPr>
-              <w:rPr>
-                <w:rFonts w:ascii="Times New Roman" w:hAnsi="Times New Roman" w:cs="Times New Roman"/>
-                <w:sz w:val="24"/>
-                <w:szCs w:val="24"/>
-                <w:lang w:val="en-US"/>
-              </w:rPr>
-            </w:pPr>
-            <w:proofErr w:type="spellStart"/>
-            <w:r>
-              <w:rPr>
-                <w:rFonts w:ascii="Times New Roman" w:hAnsi="Times New Roman" w:cs="Times New Roman"/>
-                <w:sz w:val="24"/>
-                <w:szCs w:val="24"/>
-                <w:lang w:val="en-US"/>
-              </w:rPr>
-              <w:lastRenderedPageBreak/>
-              <w:t>get_end_show</w:t>
-            </w:r>
-            <w:proofErr w:type="spellEnd"/>
-            <w:r>
-              <w:rPr>
-                <w:rFonts w:ascii="Times New Roman" w:hAnsi="Times New Roman" w:cs="Times New Roman"/>
-                <w:sz w:val="24"/>
-                <w:szCs w:val="24"/>
-                <w:lang w:val="en-US"/>
-              </w:rPr>
-              <w:t>()</w:t>
-            </w:r>
-          </w:p>
-        </w:tc>
-        <w:tc>
-          <w:tcPr>
-            <w:tcW w:w="4786" w:type="dxa"/>
-          </w:tcPr>
-          <w:p>
-            <w:pPr>
-              <w:rPr>
-                <w:rFonts w:ascii="Times New Roman" w:hAnsi="Times New Roman" w:cs="Times New Roman"/>
-                <w:sz w:val="24"/>
-                <w:szCs w:val="24"/>
-                <w:lang w:val="en-US"/>
-              </w:rPr>
-            </w:pPr>
-            <w:r>
-              <w:rPr>
-                <w:rFonts w:ascii="Times New Roman" w:hAnsi="Times New Roman" w:cs="Times New Roman"/>
-                <w:sz w:val="24"/>
-                <w:szCs w:val="24"/>
-                <w:lang w:val="en-US"/>
-              </w:rPr>
-              <w:t>Returns number of last displayed record.</w:t>
+              <w:t>Contains an array of current group of pages.</w:t>
             </w:r>
           </w:p>
         </w:tc>
@@ -5949,7 +6946,7 @@
           <w:szCs w:val="28"/>
           <w:lang w:val="en-US"/>
         </w:rPr>
-        <w:t>Array of pagination data</w:t>
+        <w:t>Array of pages group</w:t>
       </w:r>
     </w:p>
     <w:p>
@@ -5969,7 +6966,25 @@
           <w:szCs w:val="24"/>
           <w:lang w:val="en-US"/>
         </w:rPr>
-        <w:t>Array of pagination data contains next indexes:</w:t>
+        <w:t>Ind</w:t>
+      </w:r>
+      <w:r>
+        <w:rPr>
+          <w:rFonts w:ascii="Times New Roman" w:hAnsi="Times New Roman" w:cs="Times New Roman"/>
+          <w:sz w:val="24"/>
+          <w:szCs w:val="24"/>
+          <w:lang w:val="en-US"/>
+        </w:rPr>
+        <w:t xml:space="preserve">ex of pagination array “pages” </w:t>
+      </w:r>
+      <w:r>
+        <w:rPr>
+          <w:rFonts w:ascii="Times New Roman" w:hAnsi="Times New Roman" w:cs="Times New Roman"/>
+          <w:sz w:val="24"/>
+          <w:szCs w:val="24"/>
+          <w:lang w:val="en-US"/>
+        </w:rPr>
+        <w:t>is array, each element contains next indexes:</w:t>
       </w:r>
     </w:p>
     <w:tbl>
@@ -6058,7 +7073,7 @@
                 <w:sz w:val="24"/>
                 <w:szCs w:val="24"/>
               </w:rPr>
-              <w:t>current_page</w:t>
+              <w:t>caption</w:t>
             </w:r>
             <w:proofErr w:type="spellEnd"/>
           </w:p>
@@ -6083,7 +7098,7 @@
                 <w:szCs w:val="24"/>
                 <w:lang w:val="en-US"/>
               </w:rPr>
-              <w:t>Contains number of current page.</w:t>
+              <w:t>Contains caption for link to page</w:t>
             </w:r>
           </w:p>
         </w:tc>
@@ -6108,7 +7123,7 @@
                 <w:sz w:val="24"/>
                 <w:szCs w:val="24"/>
               </w:rPr>
-              <w:t>start</w:t>
+              <w:t>href</w:t>
             </w:r>
             <w:proofErr w:type="spellEnd"/>
           </w:p>
@@ -6133,7 +7148,7 @@
                 <w:szCs w:val="24"/>
                 <w:lang w:val="en-US"/>
               </w:rPr>
-              <w:t>Contains number of record, from which started show of page (numbering from zero).</w:t>
+              <w:t>Contains link to page.</w:t>
             </w:r>
           </w:p>
         </w:tc>
@@ -6158,7 +7173,7 @@
                 <w:sz w:val="24"/>
                 <w:szCs w:val="24"/>
               </w:rPr>
-              <w:t>limit</w:t>
+              <w:t>attributes</w:t>
             </w:r>
             <w:proofErr w:type="spellEnd"/>
           </w:p>
@@ -6183,277 +7198,7 @@
                 <w:szCs w:val="24"/>
                 <w:lang w:val="en-US"/>
               </w:rPr>
-              <w:t>Contains amount of records on page.</w:t>
-            </w:r>
-          </w:p>
-        </w:tc>
-      </w:tr>
-      <w:tr>
-        <w:tc>
-          <w:tcPr>
-            <w:tcW w:w="4785" w:type="dxa"/>
-          </w:tcPr>
-          <w:p>
-            <w:pPr>
-              <w:rPr>
-                <w:rFonts w:ascii="Times New Roman" w:hAnsi="Times New Roman" w:cs="Times New Roman"/>
-                <w:sz w:val="24"/>
-                <w:szCs w:val="24"/>
-              </w:rPr>
-            </w:pPr>
-            <w:proofErr w:type="spellStart"/>
-            <w:r>
-              <w:rPr>
-                <w:rFonts w:ascii="Times New Roman" w:hAnsi="Times New Roman" w:cs="Times New Roman"/>
-                <w:sz w:val="24"/>
-                <w:szCs w:val="24"/>
-              </w:rPr>
-              <w:t>start_show</w:t>
-            </w:r>
-            <w:proofErr w:type="spellEnd"/>
-          </w:p>
-        </w:tc>
-        <w:tc>
-          <w:tcPr>
-            <w:tcW w:w="4786" w:type="dxa"/>
-          </w:tcPr>
-          <w:p>
-            <w:pPr>
-              <w:rPr>
-                <w:rFonts w:ascii="Times New Roman" w:hAnsi="Times New Roman" w:cs="Times New Roman"/>
-                <w:sz w:val="24"/>
-                <w:szCs w:val="24"/>
-                <w:lang w:val="en-US"/>
-              </w:rPr>
-            </w:pPr>
-            <w:r>
-              <w:rPr>
-                <w:rFonts w:ascii="Times New Roman" w:hAnsi="Times New Roman" w:cs="Times New Roman"/>
-                <w:sz w:val="24"/>
-                <w:szCs w:val="24"/>
-                <w:lang w:val="en-US"/>
-              </w:rPr>
-              <w:t>Contains number of record, from which started show of page (numbering from one).</w:t>
-            </w:r>
-          </w:p>
-        </w:tc>
-      </w:tr>
-      <w:tr>
-        <w:tc>
-          <w:tcPr>
-            <w:tcW w:w="4785" w:type="dxa"/>
-          </w:tcPr>
-          <w:p>
-            <w:pPr>
-              <w:rPr>
-                <w:rFonts w:ascii="Times New Roman" w:hAnsi="Times New Roman" w:cs="Times New Roman"/>
-                <w:sz w:val="24"/>
-                <w:szCs w:val="24"/>
-              </w:rPr>
-            </w:pPr>
-            <w:proofErr w:type="spellStart"/>
-            <w:r>
-              <w:rPr>
-                <w:rFonts w:ascii="Times New Roman" w:hAnsi="Times New Roman" w:cs="Times New Roman"/>
-                <w:sz w:val="24"/>
-                <w:szCs w:val="24"/>
-              </w:rPr>
-              <w:t>end_show</w:t>
-            </w:r>
-            <w:proofErr w:type="spellEnd"/>
-          </w:p>
-        </w:tc>
-        <w:tc>
-          <w:tcPr>
-            <w:tcW w:w="4786" w:type="dxa"/>
-          </w:tcPr>
-          <w:p>
-            <w:pPr>
-              <w:rPr>
-                <w:rFonts w:ascii="Times New Roman" w:hAnsi="Times New Roman" w:cs="Times New Roman"/>
-                <w:sz w:val="24"/>
-                <w:szCs w:val="24"/>
-                <w:lang w:val="en-US"/>
-              </w:rPr>
-            </w:pPr>
-            <w:r>
-              <w:rPr>
-                <w:rFonts w:ascii="Times New Roman" w:hAnsi="Times New Roman" w:cs="Times New Roman"/>
-                <w:sz w:val="24"/>
-                <w:szCs w:val="24"/>
-                <w:lang w:val="en-US"/>
-              </w:rPr>
-              <w:t>Contains number of last displayed record.</w:t>
-            </w:r>
-          </w:p>
-        </w:tc>
-      </w:tr>
-      <w:tr>
-        <w:tc>
-          <w:tcPr>
-            <w:tcW w:w="4785" w:type="dxa"/>
-          </w:tcPr>
-          <w:p>
-            <w:pPr>
-              <w:rPr>
-                <w:rFonts w:ascii="Times New Roman" w:hAnsi="Times New Roman" w:cs="Times New Roman"/>
-                <w:sz w:val="24"/>
-                <w:szCs w:val="24"/>
-              </w:rPr>
-            </w:pPr>
-            <w:proofErr w:type="spellStart"/>
-            <w:r>
-              <w:rPr>
-                <w:rFonts w:ascii="Times New Roman" w:hAnsi="Times New Roman" w:cs="Times New Roman"/>
-                <w:sz w:val="24"/>
-                <w:szCs w:val="24"/>
-              </w:rPr>
-              <w:t>total_records</w:t>
-            </w:r>
-            <w:proofErr w:type="spellEnd"/>
-          </w:p>
-        </w:tc>
-        <w:tc>
-          <w:tcPr>
-            <w:tcW w:w="4786" w:type="dxa"/>
-          </w:tcPr>
-          <w:p>
-            <w:pPr>
-              <w:rPr>
-                <w:rFonts w:ascii="Times New Roman" w:hAnsi="Times New Roman" w:cs="Times New Roman"/>
-                <w:sz w:val="24"/>
-                <w:szCs w:val="24"/>
-                <w:lang w:val="en-US"/>
-              </w:rPr>
-            </w:pPr>
-            <w:r>
-              <w:rPr>
-                <w:rFonts w:ascii="Times New Roman" w:hAnsi="Times New Roman" w:cs="Times New Roman"/>
-                <w:sz w:val="24"/>
-                <w:szCs w:val="24"/>
-                <w:lang w:val="en-US"/>
-              </w:rPr>
-              <w:t xml:space="preserve">Contains total amount of records in table, considering </w:t>
-            </w:r>
-            <w:proofErr w:type="spellStart"/>
-            <w:r>
-              <w:rPr>
-                <w:rFonts w:ascii="Times New Roman" w:hAnsi="Times New Roman" w:cs="Times New Roman"/>
-                <w:sz w:val="24"/>
-                <w:szCs w:val="24"/>
-                <w:lang w:val="en-US"/>
-              </w:rPr>
-              <w:t>criterias</w:t>
-            </w:r>
-            <w:proofErr w:type="spellEnd"/>
-            <w:r>
-              <w:rPr>
-                <w:rFonts w:ascii="Times New Roman" w:hAnsi="Times New Roman" w:cs="Times New Roman"/>
-                <w:sz w:val="24"/>
-                <w:szCs w:val="24"/>
-                <w:lang w:val="en-US"/>
-              </w:rPr>
-              <w:t>, if they did set.</w:t>
-            </w:r>
-          </w:p>
-        </w:tc>
-      </w:tr>
-      <w:tr>
-        <w:tc>
-          <w:tcPr>
-            <w:tcW w:w="4785" w:type="dxa"/>
-          </w:tcPr>
-          <w:p>
-            <w:pPr>
-              <w:rPr>
-                <w:rFonts w:ascii="Times New Roman" w:hAnsi="Times New Roman" w:cs="Times New Roman"/>
-                <w:sz w:val="24"/>
-                <w:szCs w:val="24"/>
-              </w:rPr>
-            </w:pPr>
-            <w:proofErr w:type="spellStart"/>
-            <w:r>
-              <w:rPr>
-                <w:rFonts w:ascii="Times New Roman" w:hAnsi="Times New Roman" w:cs="Times New Roman"/>
-                <w:sz w:val="24"/>
-                <w:szCs w:val="24"/>
-              </w:rPr>
-              <w:t>total_pages</w:t>
-            </w:r>
-            <w:proofErr w:type="spellEnd"/>
-          </w:p>
-        </w:tc>
-        <w:tc>
-          <w:tcPr>
-            <w:tcW w:w="4786" w:type="dxa"/>
-          </w:tcPr>
-          <w:p>
-            <w:pPr>
-              <w:rPr>
-                <w:rFonts w:ascii="Times New Roman" w:hAnsi="Times New Roman" w:cs="Times New Roman"/>
-                <w:sz w:val="24"/>
-                <w:szCs w:val="24"/>
-                <w:lang w:val="en-US"/>
-              </w:rPr>
-            </w:pPr>
-            <w:r>
-              <w:rPr>
-                <w:rFonts w:ascii="Times New Roman" w:hAnsi="Times New Roman" w:cs="Times New Roman"/>
-                <w:sz w:val="24"/>
-                <w:szCs w:val="24"/>
-                <w:lang w:val="en-US"/>
-              </w:rPr>
-              <w:t>Contains total amount of pages.</w:t>
-            </w:r>
-          </w:p>
-        </w:tc>
-      </w:tr>
-      <w:tr>
-        <w:tc>
-          <w:tcPr>
-            <w:tcW w:w="4785" w:type="dxa"/>
-          </w:tcPr>
-          <w:p>
-            <w:pPr>
-              <w:rPr>
-                <w:rFonts w:ascii="Times New Roman" w:hAnsi="Times New Roman" w:cs="Times New Roman"/>
-                <w:sz w:val="24"/>
-                <w:szCs w:val="24"/>
-              </w:rPr>
-            </w:pPr>
-            <w:proofErr w:type="spellStart"/>
-            <w:r>
-              <w:rPr>
-                <w:rFonts w:ascii="Times New Roman" w:hAnsi="Times New Roman" w:cs="Times New Roman"/>
-                <w:sz w:val="24"/>
-                <w:szCs w:val="24"/>
-              </w:rPr>
-              <w:t>pages</w:t>
-            </w:r>
-            <w:proofErr w:type="spellEnd"/>
-          </w:p>
-        </w:tc>
-        <w:tc>
-          <w:tcPr>
-            <w:tcW w:w="4786" w:type="dxa"/>
-          </w:tcPr>
-          <w:p>
-            <w:pPr>
-              <w:rPr>
-                <w:rFonts w:ascii="Times New Roman" w:hAnsi="Times New Roman" w:cs="Times New Roman"/>
-                <w:sz w:val="24"/>
-                <w:szCs w:val="24"/>
-                <w:lang w:val="en-US"/>
-              </w:rPr>
-            </w:pPr>
-            <w:r>
-              <w:rPr>
-                <w:rFonts w:ascii="Times New Roman" w:hAnsi="Times New Roman" w:cs="Times New Roman"/>
-                <w:sz w:val="24"/>
-                <w:szCs w:val="24"/>
-                <w:lang w:val="en-US"/>
-              </w:rPr>
-              <w:t>Contains an array of current group of pages.</w:t>
+              <w:t>Contains array of html-attributes</w:t>
             </w:r>
           </w:p>
         </w:tc>
@@ -6475,60 +7220,154 @@
         <w:spacing w:after="0"/>
         <w:rPr>
           <w:rFonts w:ascii="Times New Roman" w:hAnsi="Times New Roman" w:cs="Times New Roman"/>
-          <w:b/>
-          <w:sz w:val="28"/>
-          <w:szCs w:val="28"/>
-          <w:lang w:val="en-US"/>
-        </w:rPr>
-      </w:pPr>
-      <w:r>
-        <w:rPr>
-          <w:rFonts w:ascii="Times New Roman" w:hAnsi="Times New Roman" w:cs="Times New Roman"/>
-          <w:b/>
-          <w:bCs/>
-          <w:sz w:val="28"/>
-          <w:szCs w:val="28"/>
-          <w:lang w:val="en-US"/>
-        </w:rPr>
-        <w:t>Array of pages group</w:t>
-      </w:r>
-    </w:p>
-    <w:p>
-      <w:pPr>
-        <w:spacing w:after="0"/>
-        <w:rPr>
-          <w:rFonts w:ascii="Times New Roman" w:hAnsi="Times New Roman" w:cs="Times New Roman"/>
-          <w:sz w:val="24"/>
-          <w:szCs w:val="24"/>
-          <w:lang w:val="en-US"/>
-        </w:rPr>
-      </w:pPr>
-      <w:r>
-        <w:rPr>
-          <w:rFonts w:ascii="Times New Roman" w:hAnsi="Times New Roman" w:cs="Times New Roman"/>
-          <w:sz w:val="24"/>
-          <w:szCs w:val="24"/>
-          <w:lang w:val="en-US"/>
-        </w:rPr>
-        <w:t>Ind</w:t>
-      </w:r>
-      <w:r>
-        <w:rPr>
-          <w:rFonts w:ascii="Times New Roman" w:hAnsi="Times New Roman" w:cs="Times New Roman"/>
-          <w:sz w:val="24"/>
-          <w:szCs w:val="24"/>
-          <w:lang w:val="en-US"/>
-        </w:rPr>
-        <w:t xml:space="preserve">ex of pagination array “pages” </w:t>
-      </w:r>
-      <w:r>
-        <w:rPr>
-          <w:rFonts w:ascii="Times New Roman" w:hAnsi="Times New Roman" w:cs="Times New Roman"/>
-          <w:sz w:val="24"/>
-          <w:szCs w:val="24"/>
-          <w:lang w:val="en-US"/>
-        </w:rPr>
-        <w:t>is array, each element contains next indexes:</w:t>
+          <w:sz w:val="24"/>
+          <w:szCs w:val="24"/>
+          <w:lang w:val="en-US"/>
+        </w:rPr>
+      </w:pPr>
+      <w:r>
+        <w:rPr>
+          <w:rFonts w:ascii="Times New Roman" w:hAnsi="Times New Roman" w:cs="Times New Roman"/>
+          <w:sz w:val="24"/>
+          <w:szCs w:val="24"/>
+          <w:lang w:val="en-US"/>
+        </w:rPr>
+        <w:t>Also e</w:t>
+      </w:r>
+      <w:r>
+        <w:rPr>
+          <w:rFonts w:ascii="Times New Roman" w:hAnsi="Times New Roman" w:cs="Times New Roman"/>
+          <w:sz w:val="24"/>
+          <w:szCs w:val="24"/>
+          <w:lang w:val="en-US"/>
+        </w:rPr>
+        <w:t>ach</w:t>
+      </w:r>
+      <w:r>
+        <w:rPr>
+          <w:rFonts w:ascii="Times New Roman" w:hAnsi="Times New Roman" w:cs="Times New Roman"/>
+          <w:sz w:val="24"/>
+          <w:szCs w:val="24"/>
+          <w:lang w:val="en-US"/>
+        </w:rPr>
+        <w:t xml:space="preserve"> </w:t>
+      </w:r>
+      <w:r>
+        <w:rPr>
+          <w:rFonts w:ascii="Times New Roman" w:hAnsi="Times New Roman" w:cs="Times New Roman"/>
+          <w:sz w:val="24"/>
+          <w:szCs w:val="24"/>
+          <w:lang w:val="en-US"/>
+        </w:rPr>
+        <w:t>page</w:t>
+      </w:r>
+      <w:r>
+        <w:rPr>
+          <w:rFonts w:ascii="Times New Roman" w:hAnsi="Times New Roman" w:cs="Times New Roman"/>
+          <w:sz w:val="24"/>
+          <w:szCs w:val="24"/>
+          <w:lang w:val="en-US"/>
+        </w:rPr>
+        <w:t xml:space="preserve"> </w:t>
+      </w:r>
+      <w:r>
+        <w:rPr>
+          <w:rFonts w:ascii="Times New Roman" w:hAnsi="Times New Roman" w:cs="Times New Roman"/>
+          <w:sz w:val="24"/>
+          <w:szCs w:val="24"/>
+          <w:lang w:val="en-US"/>
+        </w:rPr>
+        <w:t>contains</w:t>
+      </w:r>
+      <w:r>
+        <w:rPr>
+          <w:rFonts w:ascii="Times New Roman" w:hAnsi="Times New Roman" w:cs="Times New Roman"/>
+          <w:sz w:val="24"/>
+          <w:szCs w:val="24"/>
+          <w:lang w:val="en-US"/>
+        </w:rPr>
+        <w:t xml:space="preserve"> </w:t>
+      </w:r>
+      <w:r>
+        <w:rPr>
+          <w:rFonts w:ascii="Times New Roman" w:hAnsi="Times New Roman" w:cs="Times New Roman"/>
+          <w:sz w:val="24"/>
+          <w:szCs w:val="24"/>
+          <w:lang w:val="en-US"/>
+        </w:rPr>
+        <w:t>additional</w:t>
+      </w:r>
+      <w:r>
+        <w:rPr>
+          <w:rFonts w:ascii="Times New Roman" w:hAnsi="Times New Roman" w:cs="Times New Roman"/>
+          <w:sz w:val="24"/>
+          <w:szCs w:val="24"/>
+          <w:lang w:val="en-US"/>
+        </w:rPr>
+        <w:t xml:space="preserve"> </w:t>
+      </w:r>
+      <w:r>
+        <w:rPr>
+          <w:rFonts w:ascii="Times New Roman" w:hAnsi="Times New Roman" w:cs="Times New Roman"/>
+          <w:sz w:val="24"/>
+          <w:szCs w:val="24"/>
+          <w:lang w:val="en-US"/>
+        </w:rPr>
+        <w:t>index, defining</w:t>
+      </w:r>
+      <w:r>
+        <w:rPr>
+          <w:rFonts w:ascii="Times New Roman" w:hAnsi="Times New Roman" w:cs="Times New Roman"/>
+          <w:sz w:val="24"/>
+          <w:szCs w:val="24"/>
+          <w:lang w:val="en-US"/>
+        </w:rPr>
+        <w:t xml:space="preserve"> </w:t>
+      </w:r>
+      <w:r>
+        <w:rPr>
+          <w:rFonts w:ascii="Times New Roman" w:hAnsi="Times New Roman" w:cs="Times New Roman"/>
+          <w:sz w:val="24"/>
+          <w:szCs w:val="24"/>
+          <w:lang w:val="en-US"/>
+        </w:rPr>
+        <w:t>type</w:t>
+      </w:r>
+      <w:r>
+        <w:rPr>
+          <w:rFonts w:ascii="Times New Roman" w:hAnsi="Times New Roman" w:cs="Times New Roman"/>
+          <w:sz w:val="24"/>
+          <w:szCs w:val="24"/>
+          <w:lang w:val="en-US"/>
+        </w:rPr>
+        <w:t xml:space="preserve"> </w:t>
+      </w:r>
+      <w:r>
+        <w:rPr>
+          <w:rFonts w:ascii="Times New Roman" w:hAnsi="Times New Roman" w:cs="Times New Roman"/>
+          <w:sz w:val="24"/>
+          <w:szCs w:val="24"/>
+          <w:lang w:val="en-US"/>
+        </w:rPr>
+        <w:t>of</w:t>
+      </w:r>
+      <w:r>
+        <w:rPr>
+          <w:rFonts w:ascii="Times New Roman" w:hAnsi="Times New Roman" w:cs="Times New Roman"/>
+          <w:sz w:val="24"/>
+          <w:szCs w:val="24"/>
+          <w:lang w:val="en-US"/>
+        </w:rPr>
+        <w:t xml:space="preserve"> </w:t>
+      </w:r>
+      <w:r>
+        <w:rPr>
+          <w:rFonts w:ascii="Times New Roman" w:hAnsi="Times New Roman" w:cs="Times New Roman"/>
+          <w:sz w:val="24"/>
+          <w:szCs w:val="24"/>
+          <w:lang w:val="en-US"/>
+        </w:rPr>
+        <w:t>it.</w:t>
       </w:r>
     </w:p>
     <w:tbl>
@@ -6592,7 +7431,7 @@
                 <w:szCs w:val="24"/>
                 <w:lang w:val="en-US"/>
               </w:rPr>
-              <w:t>Contains</w:t>
+              <w:t>Means</w:t>
             </w:r>
           </w:p>
         </w:tc>
@@ -6617,7 +7456,7 @@
                 <w:sz w:val="24"/>
                 <w:szCs w:val="24"/>
               </w:rPr>
-              <w:t>caption</w:t>
+              <w:t>is_first</w:t>
             </w:r>
             <w:proofErr w:type="spellEnd"/>
           </w:p>
@@ -6642,7 +7481,7 @@
                 <w:szCs w:val="24"/>
                 <w:lang w:val="en-US"/>
               </w:rPr>
-              <w:t>Contains caption for link to page</w:t>
+              <w:t>This is link to first page.</w:t>
             </w:r>
           </w:p>
         </w:tc>
@@ -6667,7 +7506,7 @@
                 <w:sz w:val="24"/>
                 <w:szCs w:val="24"/>
               </w:rPr>
-              <w:t>href</w:t>
+              <w:t>is_previous_group</w:t>
             </w:r>
             <w:proofErr w:type="spellEnd"/>
           </w:p>
@@ -6692,7 +7531,7 @@
                 <w:szCs w:val="24"/>
                 <w:lang w:val="en-US"/>
               </w:rPr>
-              <w:t>Contains link to page.</w:t>
+              <w:t>This is link to previous pages group.</w:t>
             </w:r>
           </w:p>
         </w:tc>
@@ -6717,7 +7556,7 @@
                 <w:sz w:val="24"/>
                 <w:szCs w:val="24"/>
               </w:rPr>
-              <w:t>attributes</w:t>
+              <w:t>is_previous</w:t>
             </w:r>
             <w:proofErr w:type="spellEnd"/>
           </w:p>
@@ -6742,7 +7581,418 @@
                 <w:szCs w:val="24"/>
                 <w:lang w:val="en-US"/>
               </w:rPr>
-              <w:t>Contains array of html-attributes</w:t>
+              <w:t>This is link to previous page.</w:t>
+            </w:r>
+          </w:p>
+        </w:tc>
+      </w:tr>
+      <w:tr>
+        <w:tc>
+          <w:tcPr>
+            <w:tcW w:w="4785" w:type="dxa"/>
+          </w:tcPr>
+          <w:p>
+            <w:pPr>
+              <w:rPr>
+                <w:rFonts w:ascii="Times New Roman" w:hAnsi="Times New Roman" w:cs="Times New Roman"/>
+                <w:sz w:val="24"/>
+                <w:szCs w:val="24"/>
+              </w:rPr>
+            </w:pPr>
+            <w:proofErr w:type="spellStart"/>
+            <w:r>
+              <w:rPr>
+                <w:rFonts w:ascii="Times New Roman" w:hAnsi="Times New Roman" w:cs="Times New Roman"/>
+                <w:sz w:val="24"/>
+                <w:szCs w:val="24"/>
+              </w:rPr>
+              <w:t>is_numeric</w:t>
+            </w:r>
+            <w:proofErr w:type="spellEnd"/>
+          </w:p>
+        </w:tc>
+        <w:tc>
+          <w:tcPr>
+            <w:tcW w:w="4786" w:type="dxa"/>
+          </w:tcPr>
+          <w:p>
+            <w:pPr>
+              <w:rPr>
+                <w:rFonts w:ascii="Times New Roman" w:hAnsi="Times New Roman" w:cs="Times New Roman"/>
+                <w:sz w:val="24"/>
+                <w:szCs w:val="24"/>
+                <w:lang w:val="en-US"/>
+              </w:rPr>
+            </w:pPr>
+            <w:r>
+              <w:rPr>
+                <w:rFonts w:ascii="Times New Roman" w:hAnsi="Times New Roman" w:cs="Times New Roman"/>
+                <w:sz w:val="24"/>
+                <w:szCs w:val="24"/>
+                <w:lang w:val="en-US"/>
+              </w:rPr>
+              <w:t>This is numeric link to page.</w:t>
+            </w:r>
+          </w:p>
+        </w:tc>
+      </w:tr>
+      <w:tr>
+        <w:tc>
+          <w:tcPr>
+            <w:tcW w:w="4785" w:type="dxa"/>
+          </w:tcPr>
+          <w:p>
+            <w:pPr>
+              <w:rPr>
+                <w:rFonts w:ascii="Times New Roman" w:hAnsi="Times New Roman" w:cs="Times New Roman"/>
+                <w:sz w:val="24"/>
+                <w:szCs w:val="24"/>
+              </w:rPr>
+            </w:pPr>
+            <w:proofErr w:type="spellStart"/>
+            <w:r>
+              <w:rPr>
+                <w:rFonts w:ascii="Times New Roman" w:hAnsi="Times New Roman" w:cs="Times New Roman"/>
+                <w:sz w:val="24"/>
+                <w:szCs w:val="24"/>
+              </w:rPr>
+              <w:t>is_current</w:t>
+            </w:r>
+            <w:proofErr w:type="spellEnd"/>
+          </w:p>
+        </w:tc>
+        <w:tc>
+          <w:tcPr>
+            <w:tcW w:w="4786" w:type="dxa"/>
+          </w:tcPr>
+          <w:p>
+            <w:pPr>
+              <w:rPr>
+                <w:rFonts w:ascii="Times New Roman" w:hAnsi="Times New Roman" w:cs="Times New Roman"/>
+                <w:sz w:val="24"/>
+                <w:szCs w:val="24"/>
+                <w:lang w:val="en-US"/>
+              </w:rPr>
+            </w:pPr>
+            <w:r>
+              <w:rPr>
+                <w:rFonts w:ascii="Times New Roman" w:hAnsi="Times New Roman" w:cs="Times New Roman"/>
+                <w:sz w:val="24"/>
+                <w:szCs w:val="24"/>
+                <w:lang w:val="en-US"/>
+              </w:rPr>
+              <w:t>This</w:t>
+            </w:r>
+            <w:r>
+              <w:rPr>
+                <w:rFonts w:ascii="Times New Roman" w:hAnsi="Times New Roman" w:cs="Times New Roman"/>
+                <w:sz w:val="24"/>
+                <w:szCs w:val="24"/>
+                <w:lang w:val="en-US"/>
+              </w:rPr>
+              <w:t xml:space="preserve"> </w:t>
+            </w:r>
+            <w:r>
+              <w:rPr>
+                <w:rFonts w:ascii="Times New Roman" w:hAnsi="Times New Roman" w:cs="Times New Roman"/>
+                <w:sz w:val="24"/>
+                <w:szCs w:val="24"/>
+                <w:lang w:val="en-US"/>
+              </w:rPr>
+              <w:t>is</w:t>
+            </w:r>
+            <w:r>
+              <w:rPr>
+                <w:rFonts w:ascii="Times New Roman" w:hAnsi="Times New Roman" w:cs="Times New Roman"/>
+                <w:sz w:val="24"/>
+                <w:szCs w:val="24"/>
+                <w:lang w:val="en-US"/>
+              </w:rPr>
+              <w:t xml:space="preserve"> </w:t>
+            </w:r>
+            <w:r>
+              <w:rPr>
+                <w:rFonts w:ascii="Times New Roman" w:hAnsi="Times New Roman" w:cs="Times New Roman"/>
+                <w:sz w:val="24"/>
+                <w:szCs w:val="24"/>
+                <w:lang w:val="en-US"/>
+              </w:rPr>
+              <w:t>link</w:t>
+            </w:r>
+            <w:r>
+              <w:rPr>
+                <w:rFonts w:ascii="Times New Roman" w:hAnsi="Times New Roman" w:cs="Times New Roman"/>
+                <w:sz w:val="24"/>
+                <w:szCs w:val="24"/>
+                <w:lang w:val="en-US"/>
+              </w:rPr>
+              <w:t xml:space="preserve"> </w:t>
+            </w:r>
+            <w:r>
+              <w:rPr>
+                <w:rFonts w:ascii="Times New Roman" w:hAnsi="Times New Roman" w:cs="Times New Roman"/>
+                <w:sz w:val="24"/>
+                <w:szCs w:val="24"/>
+                <w:lang w:val="en-US"/>
+              </w:rPr>
+              <w:t>to</w:t>
+            </w:r>
+            <w:r>
+              <w:rPr>
+                <w:rFonts w:ascii="Times New Roman" w:hAnsi="Times New Roman" w:cs="Times New Roman"/>
+                <w:sz w:val="24"/>
+                <w:szCs w:val="24"/>
+                <w:lang w:val="en-US"/>
+              </w:rPr>
+              <w:t xml:space="preserve"> </w:t>
+            </w:r>
+            <w:r>
+              <w:rPr>
+                <w:rFonts w:ascii="Times New Roman" w:hAnsi="Times New Roman" w:cs="Times New Roman"/>
+                <w:sz w:val="24"/>
+                <w:szCs w:val="24"/>
+                <w:lang w:val="en-US"/>
+              </w:rPr>
+              <w:t>current</w:t>
+            </w:r>
+            <w:r>
+              <w:rPr>
+                <w:rFonts w:ascii="Times New Roman" w:hAnsi="Times New Roman" w:cs="Times New Roman"/>
+                <w:sz w:val="24"/>
+                <w:szCs w:val="24"/>
+                <w:lang w:val="en-US"/>
+              </w:rPr>
+              <w:t xml:space="preserve"> </w:t>
+            </w:r>
+            <w:r>
+              <w:rPr>
+                <w:rFonts w:ascii="Times New Roman" w:hAnsi="Times New Roman" w:cs="Times New Roman"/>
+                <w:sz w:val="24"/>
+                <w:szCs w:val="24"/>
+                <w:lang w:val="en-US"/>
+              </w:rPr>
+              <w:t>page. This type same contains index “</w:t>
+            </w:r>
+            <w:proofErr w:type="spellStart"/>
+            <w:r>
+              <w:rPr>
+                <w:rFonts w:ascii="Times New Roman" w:hAnsi="Times New Roman" w:cs="Times New Roman"/>
+                <w:sz w:val="24"/>
+                <w:szCs w:val="24"/>
+                <w:lang w:val="en-US"/>
+              </w:rPr>
+              <w:t>is_numeric</w:t>
+            </w:r>
+            <w:proofErr w:type="spellEnd"/>
+            <w:r>
+              <w:rPr>
+                <w:rFonts w:ascii="Times New Roman" w:hAnsi="Times New Roman" w:cs="Times New Roman"/>
+                <w:sz w:val="24"/>
+                <w:szCs w:val="24"/>
+                <w:lang w:val="en-US"/>
+              </w:rPr>
+              <w:t>”.</w:t>
+            </w:r>
+          </w:p>
+        </w:tc>
+      </w:tr>
+      <w:tr>
+        <w:tc>
+          <w:tcPr>
+            <w:tcW w:w="4785" w:type="dxa"/>
+          </w:tcPr>
+          <w:p>
+            <w:pPr>
+              <w:rPr>
+                <w:rFonts w:ascii="Times New Roman" w:hAnsi="Times New Roman" w:cs="Times New Roman"/>
+                <w:sz w:val="24"/>
+                <w:szCs w:val="24"/>
+              </w:rPr>
+            </w:pPr>
+            <w:r>
+              <w:rPr>
+                <w:rFonts w:ascii="Times New Roman" w:hAnsi="Times New Roman" w:cs="Times New Roman"/>
+                <w:sz w:val="24"/>
+                <w:szCs w:val="24"/>
+                <w:lang w:val="en-US"/>
+              </w:rPr>
+              <w:t>is</w:t>
+            </w:r>
+            <w:r>
+              <w:rPr>
+                <w:rFonts w:ascii="Times New Roman" w:hAnsi="Times New Roman" w:cs="Times New Roman"/>
+                <w:sz w:val="24"/>
+                <w:szCs w:val="24"/>
+              </w:rPr>
+              <w:t>_</w:t>
+            </w:r>
+            <w:r>
+              <w:rPr>
+                <w:rFonts w:ascii="Times New Roman" w:hAnsi="Times New Roman" w:cs="Times New Roman"/>
+                <w:sz w:val="24"/>
+                <w:szCs w:val="24"/>
+                <w:lang w:val="en-US"/>
+              </w:rPr>
+              <w:t>next</w:t>
+            </w:r>
+          </w:p>
+        </w:tc>
+        <w:tc>
+          <w:tcPr>
+            <w:tcW w:w="4786" w:type="dxa"/>
+          </w:tcPr>
+          <w:p>
+            <w:pPr>
+              <w:rPr>
+                <w:rFonts w:ascii="Times New Roman" w:hAnsi="Times New Roman" w:cs="Times New Roman"/>
+                <w:sz w:val="24"/>
+                <w:szCs w:val="24"/>
+                <w:lang w:val="en-US"/>
+              </w:rPr>
+            </w:pPr>
+            <w:r>
+              <w:rPr>
+                <w:rFonts w:ascii="Times New Roman" w:hAnsi="Times New Roman" w:cs="Times New Roman"/>
+                <w:sz w:val="24"/>
+                <w:szCs w:val="24"/>
+                <w:lang w:val="en-US"/>
+              </w:rPr>
+              <w:t>This is link to next page.</w:t>
+            </w:r>
+          </w:p>
+        </w:tc>
+      </w:tr>
+      <w:tr>
+        <w:tc>
+          <w:tcPr>
+            <w:tcW w:w="4785" w:type="dxa"/>
+          </w:tcPr>
+          <w:p>
+            <w:pPr>
+              <w:rPr>
+                <w:rFonts w:ascii="Times New Roman" w:hAnsi="Times New Roman" w:cs="Times New Roman"/>
+                <w:sz w:val="24"/>
+                <w:szCs w:val="24"/>
+              </w:rPr>
+            </w:pPr>
+            <w:r>
+              <w:rPr>
+                <w:rFonts w:ascii="Times New Roman" w:hAnsi="Times New Roman" w:cs="Times New Roman"/>
+                <w:sz w:val="24"/>
+                <w:szCs w:val="24"/>
+                <w:lang w:val="en-US"/>
+              </w:rPr>
+              <w:t>is</w:t>
+            </w:r>
+            <w:r>
+              <w:rPr>
+                <w:rFonts w:ascii="Times New Roman" w:hAnsi="Times New Roman" w:cs="Times New Roman"/>
+                <w:sz w:val="24"/>
+                <w:szCs w:val="24"/>
+              </w:rPr>
+              <w:t>_</w:t>
+            </w:r>
+            <w:r>
+              <w:rPr>
+                <w:rFonts w:ascii="Times New Roman" w:hAnsi="Times New Roman" w:cs="Times New Roman"/>
+                <w:sz w:val="24"/>
+                <w:szCs w:val="24"/>
+                <w:lang w:val="en-US"/>
+              </w:rPr>
+              <w:t>next</w:t>
+            </w:r>
+            <w:r>
+              <w:rPr>
+                <w:rFonts w:ascii="Times New Roman" w:hAnsi="Times New Roman" w:cs="Times New Roman"/>
+                <w:sz w:val="24"/>
+                <w:szCs w:val="24"/>
+              </w:rPr>
+              <w:t>_</w:t>
+            </w:r>
+            <w:r>
+              <w:rPr>
+                <w:rFonts w:ascii="Times New Roman" w:hAnsi="Times New Roman" w:cs="Times New Roman"/>
+                <w:sz w:val="24"/>
+                <w:szCs w:val="24"/>
+                <w:lang w:val="en-US"/>
+              </w:rPr>
+              <w:t>group</w:t>
+            </w:r>
+          </w:p>
+        </w:tc>
+        <w:tc>
+          <w:tcPr>
+            <w:tcW w:w="4786" w:type="dxa"/>
+          </w:tcPr>
+          <w:p>
+            <w:pPr>
+              <w:rPr>
+                <w:rFonts w:ascii="Times New Roman" w:hAnsi="Times New Roman" w:cs="Times New Roman"/>
+                <w:sz w:val="24"/>
+                <w:szCs w:val="24"/>
+                <w:lang w:val="en-US"/>
+              </w:rPr>
+            </w:pPr>
+            <w:r>
+              <w:rPr>
+                <w:rFonts w:ascii="Times New Roman" w:hAnsi="Times New Roman" w:cs="Times New Roman"/>
+                <w:sz w:val="24"/>
+                <w:szCs w:val="24"/>
+                <w:lang w:val="en-US"/>
+              </w:rPr>
+              <w:t>This is link to next pages group.</w:t>
+            </w:r>
+          </w:p>
+        </w:tc>
+      </w:tr>
+      <w:tr>
+        <w:tc>
+          <w:tcPr>
+            <w:tcW w:w="4785" w:type="dxa"/>
+          </w:tcPr>
+          <w:p>
+            <w:pPr>
+              <w:rPr>
+                <w:rFonts w:ascii="Times New Roman" w:hAnsi="Times New Roman" w:cs="Times New Roman"/>
+                <w:sz w:val="24"/>
+                <w:szCs w:val="24"/>
+                <w:lang w:val="en-US"/>
+              </w:rPr>
+            </w:pPr>
+            <w:proofErr w:type="spellStart"/>
+            <w:r>
+              <w:rPr>
+                <w:rFonts w:ascii="Times New Roman" w:hAnsi="Times New Roman" w:cs="Times New Roman"/>
+                <w:sz w:val="24"/>
+                <w:szCs w:val="24"/>
+                <w:lang w:val="en-US"/>
+              </w:rPr>
+              <w:t>is_last</w:t>
+            </w:r>
+            <w:proofErr w:type="spellEnd"/>
+          </w:p>
+        </w:tc>
+        <w:tc>
+          <w:tcPr>
+            <w:tcW w:w="4786" w:type="dxa"/>
+          </w:tcPr>
+          <w:p>
+            <w:pPr>
+              <w:rPr>
+                <w:rFonts w:ascii="Times New Roman" w:hAnsi="Times New Roman" w:cs="Times New Roman"/>
+                <w:sz w:val="24"/>
+                <w:szCs w:val="24"/>
+                <w:lang w:val="en-US"/>
+              </w:rPr>
+            </w:pPr>
+            <w:r>
+              <w:rPr>
+                <w:rFonts w:ascii="Times New Roman" w:hAnsi="Times New Roman" w:cs="Times New Roman"/>
+                <w:sz w:val="24"/>
+                <w:szCs w:val="24"/>
+                <w:lang w:val="en-US"/>
+              </w:rPr>
+              <w:t>This is link to last page.</w:t>
             </w:r>
           </w:p>
         </w:tc>
@@ -6764,800 +8014,6 @@
         <w:spacing w:after="0"/>
         <w:rPr>
           <w:rFonts w:ascii="Times New Roman" w:hAnsi="Times New Roman" w:cs="Times New Roman"/>
-          <w:sz w:val="24"/>
-          <w:szCs w:val="24"/>
-          <w:lang w:val="en-US"/>
-        </w:rPr>
-      </w:pPr>
-      <w:r>
-        <w:rPr>
-          <w:rFonts w:ascii="Times New Roman" w:hAnsi="Times New Roman" w:cs="Times New Roman"/>
-          <w:sz w:val="24"/>
-          <w:szCs w:val="24"/>
-          <w:lang w:val="en-US"/>
-        </w:rPr>
-        <w:t>Also e</w:t>
-      </w:r>
-      <w:r>
-        <w:rPr>
-          <w:rFonts w:ascii="Times New Roman" w:hAnsi="Times New Roman" w:cs="Times New Roman"/>
-          <w:sz w:val="24"/>
-          <w:szCs w:val="24"/>
-          <w:lang w:val="en-US"/>
-        </w:rPr>
-        <w:t>ach</w:t>
-      </w:r>
-      <w:r>
-        <w:rPr>
-          <w:rFonts w:ascii="Times New Roman" w:hAnsi="Times New Roman" w:cs="Times New Roman"/>
-          <w:sz w:val="24"/>
-          <w:szCs w:val="24"/>
-          <w:lang w:val="en-US"/>
-        </w:rPr>
-        <w:t xml:space="preserve"> </w:t>
-      </w:r>
-      <w:r>
-        <w:rPr>
-          <w:rFonts w:ascii="Times New Roman" w:hAnsi="Times New Roman" w:cs="Times New Roman"/>
-          <w:sz w:val="24"/>
-          <w:szCs w:val="24"/>
-          <w:lang w:val="en-US"/>
-        </w:rPr>
-        <w:t>page</w:t>
-      </w:r>
-      <w:r>
-        <w:rPr>
-          <w:rFonts w:ascii="Times New Roman" w:hAnsi="Times New Roman" w:cs="Times New Roman"/>
-          <w:sz w:val="24"/>
-          <w:szCs w:val="24"/>
-          <w:lang w:val="en-US"/>
-        </w:rPr>
-        <w:t xml:space="preserve"> </w:t>
-      </w:r>
-      <w:r>
-        <w:rPr>
-          <w:rFonts w:ascii="Times New Roman" w:hAnsi="Times New Roman" w:cs="Times New Roman"/>
-          <w:sz w:val="24"/>
-          <w:szCs w:val="24"/>
-          <w:lang w:val="en-US"/>
-        </w:rPr>
-        <w:t>contains</w:t>
-      </w:r>
-      <w:r>
-        <w:rPr>
-          <w:rFonts w:ascii="Times New Roman" w:hAnsi="Times New Roman" w:cs="Times New Roman"/>
-          <w:sz w:val="24"/>
-          <w:szCs w:val="24"/>
-          <w:lang w:val="en-US"/>
-        </w:rPr>
-        <w:t xml:space="preserve"> </w:t>
-      </w:r>
-      <w:r>
-        <w:rPr>
-          <w:rFonts w:ascii="Times New Roman" w:hAnsi="Times New Roman" w:cs="Times New Roman"/>
-          <w:sz w:val="24"/>
-          <w:szCs w:val="24"/>
-          <w:lang w:val="en-US"/>
-        </w:rPr>
-        <w:t>additional</w:t>
-      </w:r>
-      <w:r>
-        <w:rPr>
-          <w:rFonts w:ascii="Times New Roman" w:hAnsi="Times New Roman" w:cs="Times New Roman"/>
-          <w:sz w:val="24"/>
-          <w:szCs w:val="24"/>
-          <w:lang w:val="en-US"/>
-        </w:rPr>
-        <w:t xml:space="preserve"> </w:t>
-      </w:r>
-      <w:r>
-        <w:rPr>
-          <w:rFonts w:ascii="Times New Roman" w:hAnsi="Times New Roman" w:cs="Times New Roman"/>
-          <w:sz w:val="24"/>
-          <w:szCs w:val="24"/>
-          <w:lang w:val="en-US"/>
-        </w:rPr>
-        <w:t>index, defining</w:t>
-      </w:r>
-      <w:r>
-        <w:rPr>
-          <w:rFonts w:ascii="Times New Roman" w:hAnsi="Times New Roman" w:cs="Times New Roman"/>
-          <w:sz w:val="24"/>
-          <w:szCs w:val="24"/>
-          <w:lang w:val="en-US"/>
-        </w:rPr>
-        <w:t xml:space="preserve"> </w:t>
-      </w:r>
-      <w:r>
-        <w:rPr>
-          <w:rFonts w:ascii="Times New Roman" w:hAnsi="Times New Roman" w:cs="Times New Roman"/>
-          <w:sz w:val="24"/>
-          <w:szCs w:val="24"/>
-          <w:lang w:val="en-US"/>
-        </w:rPr>
-        <w:t>type</w:t>
-      </w:r>
-      <w:r>
-        <w:rPr>
-          <w:rFonts w:ascii="Times New Roman" w:hAnsi="Times New Roman" w:cs="Times New Roman"/>
-          <w:sz w:val="24"/>
-          <w:szCs w:val="24"/>
-          <w:lang w:val="en-US"/>
-        </w:rPr>
-        <w:t xml:space="preserve"> </w:t>
-      </w:r>
-      <w:r>
-        <w:rPr>
-          <w:rFonts w:ascii="Times New Roman" w:hAnsi="Times New Roman" w:cs="Times New Roman"/>
-          <w:sz w:val="24"/>
-          <w:szCs w:val="24"/>
-          <w:lang w:val="en-US"/>
-        </w:rPr>
-        <w:t>of</w:t>
-      </w:r>
-      <w:r>
-        <w:rPr>
-          <w:rFonts w:ascii="Times New Roman" w:hAnsi="Times New Roman" w:cs="Times New Roman"/>
-          <w:sz w:val="24"/>
-          <w:szCs w:val="24"/>
-          <w:lang w:val="en-US"/>
-        </w:rPr>
-        <w:t xml:space="preserve"> </w:t>
-      </w:r>
-      <w:r>
-        <w:rPr>
-          <w:rFonts w:ascii="Times New Roman" w:hAnsi="Times New Roman" w:cs="Times New Roman"/>
-          <w:sz w:val="24"/>
-          <w:szCs w:val="24"/>
-          <w:lang w:val="en-US"/>
-        </w:rPr>
-        <w:t>it.</w:t>
-      </w:r>
-    </w:p>
-    <w:tbl>
-      <w:tblPr>
-        <w:tblStyle w:val="a4"/>
-        <w:tblW w:w="0" w:type="auto"/>
-        <w:tblLook w:val="04A0" w:firstRow="1" w:lastRow="0" w:firstColumn="1" w:lastColumn="0" w:noHBand="0" w:noVBand="1"/>
-      </w:tblPr>
-      <w:tblGrid>
-        <w:gridCol w:w="4785"/>
-        <w:gridCol w:w="4786"/>
-      </w:tblGrid>
-      <w:tr>
-        <w:tc>
-          <w:tcPr>
-            <w:tcW w:w="4785" w:type="dxa"/>
-          </w:tcPr>
-          <w:p>
-            <w:pPr>
-              <w:jc w:val="center"/>
-              <w:rPr>
-                <w:rFonts w:ascii="Times New Roman" w:hAnsi="Times New Roman" w:cs="Times New Roman"/>
-                <w:b/>
-                <w:sz w:val="24"/>
-                <w:szCs w:val="24"/>
-                <w:lang w:val="en-US"/>
-              </w:rPr>
-            </w:pPr>
-            <w:r>
-              <w:rPr>
-                <w:rFonts w:ascii="Times New Roman" w:hAnsi="Times New Roman" w:cs="Times New Roman"/>
-                <w:b/>
-                <w:sz w:val="24"/>
-                <w:szCs w:val="24"/>
-                <w:lang w:val="en-US"/>
-              </w:rPr>
-              <w:t>Index</w:t>
-            </w:r>
-          </w:p>
-        </w:tc>
-        <w:tc>
-          <w:tcPr>
-            <w:tcW w:w="4786" w:type="dxa"/>
-          </w:tcPr>
-          <w:p>
-            <w:pPr>
-              <w:jc w:val="center"/>
-              <w:rPr>
-                <w:rFonts w:ascii="Times New Roman" w:hAnsi="Times New Roman" w:cs="Times New Roman"/>
-                <w:b/>
-                <w:sz w:val="24"/>
-                <w:szCs w:val="24"/>
-                <w:lang w:val="en-US"/>
-              </w:rPr>
-            </w:pPr>
-            <w:r>
-              <w:rPr>
-                <w:rFonts w:ascii="Times New Roman" w:hAnsi="Times New Roman" w:cs="Times New Roman"/>
-                <w:b/>
-                <w:sz w:val="24"/>
-                <w:szCs w:val="24"/>
-                <w:lang w:val="en-US"/>
-              </w:rPr>
-              <w:t>Means</w:t>
-            </w:r>
-          </w:p>
-        </w:tc>
-      </w:tr>
-      <w:tr>
-        <w:tc>
-          <w:tcPr>
-            <w:tcW w:w="4785" w:type="dxa"/>
-          </w:tcPr>
-          <w:p>
-            <w:pPr>
-              <w:rPr>
-                <w:rFonts w:ascii="Times New Roman" w:hAnsi="Times New Roman" w:cs="Times New Roman"/>
-                <w:sz w:val="24"/>
-                <w:szCs w:val="24"/>
-              </w:rPr>
-            </w:pPr>
-            <w:proofErr w:type="spellStart"/>
-            <w:r>
-              <w:rPr>
-                <w:rFonts w:ascii="Times New Roman" w:hAnsi="Times New Roman" w:cs="Times New Roman"/>
-                <w:sz w:val="24"/>
-                <w:szCs w:val="24"/>
-              </w:rPr>
-              <w:t>is_first</w:t>
-            </w:r>
-            <w:proofErr w:type="spellEnd"/>
-          </w:p>
-        </w:tc>
-        <w:tc>
-          <w:tcPr>
-            <w:tcW w:w="4786" w:type="dxa"/>
-          </w:tcPr>
-          <w:p>
-            <w:pPr>
-              <w:rPr>
-                <w:rFonts w:ascii="Times New Roman" w:hAnsi="Times New Roman" w:cs="Times New Roman"/>
-                <w:sz w:val="24"/>
-                <w:szCs w:val="24"/>
-                <w:lang w:val="en-US"/>
-              </w:rPr>
-            </w:pPr>
-            <w:r>
-              <w:rPr>
-                <w:rFonts w:ascii="Times New Roman" w:hAnsi="Times New Roman" w:cs="Times New Roman"/>
-                <w:sz w:val="24"/>
-                <w:szCs w:val="24"/>
-                <w:lang w:val="en-US"/>
-              </w:rPr>
-              <w:t>This is link to first page.</w:t>
-            </w:r>
-          </w:p>
-        </w:tc>
-      </w:tr>
-      <w:tr>
-        <w:tc>
-          <w:tcPr>
-            <w:tcW w:w="4785" w:type="dxa"/>
-          </w:tcPr>
-          <w:p>
-            <w:pPr>
-              <w:rPr>
-                <w:rFonts w:ascii="Times New Roman" w:hAnsi="Times New Roman" w:cs="Times New Roman"/>
-                <w:sz w:val="24"/>
-                <w:szCs w:val="24"/>
-              </w:rPr>
-            </w:pPr>
-            <w:proofErr w:type="spellStart"/>
-            <w:r>
-              <w:rPr>
-                <w:rFonts w:ascii="Times New Roman" w:hAnsi="Times New Roman" w:cs="Times New Roman"/>
-                <w:sz w:val="24"/>
-                <w:szCs w:val="24"/>
-              </w:rPr>
-              <w:t>is_previous_group</w:t>
-            </w:r>
-            <w:proofErr w:type="spellEnd"/>
-          </w:p>
-        </w:tc>
-        <w:tc>
-          <w:tcPr>
-            <w:tcW w:w="4786" w:type="dxa"/>
-          </w:tcPr>
-          <w:p>
-            <w:pPr>
-              <w:rPr>
-                <w:rFonts w:ascii="Times New Roman" w:hAnsi="Times New Roman" w:cs="Times New Roman"/>
-                <w:sz w:val="24"/>
-                <w:szCs w:val="24"/>
-                <w:lang w:val="en-US"/>
-              </w:rPr>
-            </w:pPr>
-            <w:r>
-              <w:rPr>
-                <w:rFonts w:ascii="Times New Roman" w:hAnsi="Times New Roman" w:cs="Times New Roman"/>
-                <w:sz w:val="24"/>
-                <w:szCs w:val="24"/>
-                <w:lang w:val="en-US"/>
-              </w:rPr>
-              <w:t>This is link to previous pages group.</w:t>
-            </w:r>
-          </w:p>
-        </w:tc>
-      </w:tr>
-      <w:tr>
-        <w:tc>
-          <w:tcPr>
-            <w:tcW w:w="4785" w:type="dxa"/>
-          </w:tcPr>
-          <w:p>
-            <w:pPr>
-              <w:rPr>
-                <w:rFonts w:ascii="Times New Roman" w:hAnsi="Times New Roman" w:cs="Times New Roman"/>
-                <w:sz w:val="24"/>
-                <w:szCs w:val="24"/>
-              </w:rPr>
-            </w:pPr>
-            <w:proofErr w:type="spellStart"/>
-            <w:r>
-              <w:rPr>
-                <w:rFonts w:ascii="Times New Roman" w:hAnsi="Times New Roman" w:cs="Times New Roman"/>
-                <w:sz w:val="24"/>
-                <w:szCs w:val="24"/>
-              </w:rPr>
-              <w:t>is_previous</w:t>
-            </w:r>
-            <w:proofErr w:type="spellEnd"/>
-          </w:p>
-        </w:tc>
-        <w:tc>
-          <w:tcPr>
-            <w:tcW w:w="4786" w:type="dxa"/>
-          </w:tcPr>
-          <w:p>
-            <w:pPr>
-              <w:rPr>
-                <w:rFonts w:ascii="Times New Roman" w:hAnsi="Times New Roman" w:cs="Times New Roman"/>
-                <w:sz w:val="24"/>
-                <w:szCs w:val="24"/>
-                <w:lang w:val="en-US"/>
-              </w:rPr>
-            </w:pPr>
-            <w:r>
-              <w:rPr>
-                <w:rFonts w:ascii="Times New Roman" w:hAnsi="Times New Roman" w:cs="Times New Roman"/>
-                <w:sz w:val="24"/>
-                <w:szCs w:val="24"/>
-                <w:lang w:val="en-US"/>
-              </w:rPr>
-              <w:t>This is link to previous page.</w:t>
-            </w:r>
-          </w:p>
-        </w:tc>
-      </w:tr>
-      <w:tr>
-        <w:tc>
-          <w:tcPr>
-            <w:tcW w:w="4785" w:type="dxa"/>
-          </w:tcPr>
-          <w:p>
-            <w:pPr>
-              <w:rPr>
-                <w:rFonts w:ascii="Times New Roman" w:hAnsi="Times New Roman" w:cs="Times New Roman"/>
-                <w:sz w:val="24"/>
-                <w:szCs w:val="24"/>
-              </w:rPr>
-            </w:pPr>
-            <w:proofErr w:type="spellStart"/>
-            <w:r>
-              <w:rPr>
-                <w:rFonts w:ascii="Times New Roman" w:hAnsi="Times New Roman" w:cs="Times New Roman"/>
-                <w:sz w:val="24"/>
-                <w:szCs w:val="24"/>
-              </w:rPr>
-              <w:t>is_numeric</w:t>
-            </w:r>
-            <w:proofErr w:type="spellEnd"/>
-          </w:p>
-        </w:tc>
-        <w:tc>
-          <w:tcPr>
-            <w:tcW w:w="4786" w:type="dxa"/>
-          </w:tcPr>
-          <w:p>
-            <w:pPr>
-              <w:rPr>
-                <w:rFonts w:ascii="Times New Roman" w:hAnsi="Times New Roman" w:cs="Times New Roman"/>
-                <w:sz w:val="24"/>
-                <w:szCs w:val="24"/>
-                <w:lang w:val="en-US"/>
-              </w:rPr>
-            </w:pPr>
-            <w:r>
-              <w:rPr>
-                <w:rFonts w:ascii="Times New Roman" w:hAnsi="Times New Roman" w:cs="Times New Roman"/>
-                <w:sz w:val="24"/>
-                <w:szCs w:val="24"/>
-                <w:lang w:val="en-US"/>
-              </w:rPr>
-              <w:t>This is numeric link to page.</w:t>
-            </w:r>
-          </w:p>
-        </w:tc>
-      </w:tr>
-      <w:tr>
-        <w:tc>
-          <w:tcPr>
-            <w:tcW w:w="4785" w:type="dxa"/>
-          </w:tcPr>
-          <w:p>
-            <w:pPr>
-              <w:rPr>
-                <w:rFonts w:ascii="Times New Roman" w:hAnsi="Times New Roman" w:cs="Times New Roman"/>
-                <w:sz w:val="24"/>
-                <w:szCs w:val="24"/>
-              </w:rPr>
-            </w:pPr>
-            <w:proofErr w:type="spellStart"/>
-            <w:r>
-              <w:rPr>
-                <w:rFonts w:ascii="Times New Roman" w:hAnsi="Times New Roman" w:cs="Times New Roman"/>
-                <w:sz w:val="24"/>
-                <w:szCs w:val="24"/>
-              </w:rPr>
-              <w:t>is_current</w:t>
-            </w:r>
-            <w:proofErr w:type="spellEnd"/>
-          </w:p>
-        </w:tc>
-        <w:tc>
-          <w:tcPr>
-            <w:tcW w:w="4786" w:type="dxa"/>
-          </w:tcPr>
-          <w:p>
-            <w:pPr>
-              <w:rPr>
-                <w:rFonts w:ascii="Times New Roman" w:hAnsi="Times New Roman" w:cs="Times New Roman"/>
-                <w:sz w:val="24"/>
-                <w:szCs w:val="24"/>
-                <w:lang w:val="en-US"/>
-              </w:rPr>
-            </w:pPr>
-            <w:r>
-              <w:rPr>
-                <w:rFonts w:ascii="Times New Roman" w:hAnsi="Times New Roman" w:cs="Times New Roman"/>
-                <w:sz w:val="24"/>
-                <w:szCs w:val="24"/>
-                <w:lang w:val="en-US"/>
-              </w:rPr>
-              <w:t>This</w:t>
-            </w:r>
-            <w:r>
-              <w:rPr>
-                <w:rFonts w:ascii="Times New Roman" w:hAnsi="Times New Roman" w:cs="Times New Roman"/>
-                <w:sz w:val="24"/>
-                <w:szCs w:val="24"/>
-                <w:lang w:val="en-US"/>
-              </w:rPr>
-              <w:t xml:space="preserve"> </w:t>
-            </w:r>
-            <w:r>
-              <w:rPr>
-                <w:rFonts w:ascii="Times New Roman" w:hAnsi="Times New Roman" w:cs="Times New Roman"/>
-                <w:sz w:val="24"/>
-                <w:szCs w:val="24"/>
-                <w:lang w:val="en-US"/>
-              </w:rPr>
-              <w:t>is</w:t>
-            </w:r>
-            <w:r>
-              <w:rPr>
-                <w:rFonts w:ascii="Times New Roman" w:hAnsi="Times New Roman" w:cs="Times New Roman"/>
-                <w:sz w:val="24"/>
-                <w:szCs w:val="24"/>
-                <w:lang w:val="en-US"/>
-              </w:rPr>
-              <w:t xml:space="preserve"> </w:t>
-            </w:r>
-            <w:r>
-              <w:rPr>
-                <w:rFonts w:ascii="Times New Roman" w:hAnsi="Times New Roman" w:cs="Times New Roman"/>
-                <w:sz w:val="24"/>
-                <w:szCs w:val="24"/>
-                <w:lang w:val="en-US"/>
-              </w:rPr>
-              <w:t>link</w:t>
-            </w:r>
-            <w:r>
-              <w:rPr>
-                <w:rFonts w:ascii="Times New Roman" w:hAnsi="Times New Roman" w:cs="Times New Roman"/>
-                <w:sz w:val="24"/>
-                <w:szCs w:val="24"/>
-                <w:lang w:val="en-US"/>
-              </w:rPr>
-              <w:t xml:space="preserve"> </w:t>
-            </w:r>
-            <w:r>
-              <w:rPr>
-                <w:rFonts w:ascii="Times New Roman" w:hAnsi="Times New Roman" w:cs="Times New Roman"/>
-                <w:sz w:val="24"/>
-                <w:szCs w:val="24"/>
-                <w:lang w:val="en-US"/>
-              </w:rPr>
-              <w:t>to</w:t>
-            </w:r>
-            <w:r>
-              <w:rPr>
-                <w:rFonts w:ascii="Times New Roman" w:hAnsi="Times New Roman" w:cs="Times New Roman"/>
-                <w:sz w:val="24"/>
-                <w:szCs w:val="24"/>
-                <w:lang w:val="en-US"/>
-              </w:rPr>
-              <w:t xml:space="preserve"> </w:t>
-            </w:r>
-            <w:r>
-              <w:rPr>
-                <w:rFonts w:ascii="Times New Roman" w:hAnsi="Times New Roman" w:cs="Times New Roman"/>
-                <w:sz w:val="24"/>
-                <w:szCs w:val="24"/>
-                <w:lang w:val="en-US"/>
-              </w:rPr>
-              <w:t>current</w:t>
-            </w:r>
-            <w:r>
-              <w:rPr>
-                <w:rFonts w:ascii="Times New Roman" w:hAnsi="Times New Roman" w:cs="Times New Roman"/>
-                <w:sz w:val="24"/>
-                <w:szCs w:val="24"/>
-                <w:lang w:val="en-US"/>
-              </w:rPr>
-              <w:t xml:space="preserve"> </w:t>
-            </w:r>
-            <w:r>
-              <w:rPr>
-                <w:rFonts w:ascii="Times New Roman" w:hAnsi="Times New Roman" w:cs="Times New Roman"/>
-                <w:sz w:val="24"/>
-                <w:szCs w:val="24"/>
-                <w:lang w:val="en-US"/>
-              </w:rPr>
-              <w:t>page. This type same contains index “</w:t>
-            </w:r>
-            <w:proofErr w:type="spellStart"/>
-            <w:r>
-              <w:rPr>
-                <w:rFonts w:ascii="Times New Roman" w:hAnsi="Times New Roman" w:cs="Times New Roman"/>
-                <w:sz w:val="24"/>
-                <w:szCs w:val="24"/>
-                <w:lang w:val="en-US"/>
-              </w:rPr>
-              <w:t>is_numeric</w:t>
-            </w:r>
-            <w:proofErr w:type="spellEnd"/>
-            <w:r>
-              <w:rPr>
-                <w:rFonts w:ascii="Times New Roman" w:hAnsi="Times New Roman" w:cs="Times New Roman"/>
-                <w:sz w:val="24"/>
-                <w:szCs w:val="24"/>
-                <w:lang w:val="en-US"/>
-              </w:rPr>
-              <w:t>”.</w:t>
-            </w:r>
-          </w:p>
-        </w:tc>
-      </w:tr>
-      <w:tr>
-        <w:tc>
-          <w:tcPr>
-            <w:tcW w:w="4785" w:type="dxa"/>
-          </w:tcPr>
-          <w:p>
-            <w:pPr>
-              <w:rPr>
-                <w:rFonts w:ascii="Times New Roman" w:hAnsi="Times New Roman" w:cs="Times New Roman"/>
-                <w:sz w:val="24"/>
-                <w:szCs w:val="24"/>
-              </w:rPr>
-            </w:pPr>
-            <w:r>
-              <w:rPr>
-                <w:rFonts w:ascii="Times New Roman" w:hAnsi="Times New Roman" w:cs="Times New Roman"/>
-                <w:sz w:val="24"/>
-                <w:szCs w:val="24"/>
-                <w:lang w:val="en-US"/>
-              </w:rPr>
-              <w:t>is</w:t>
-            </w:r>
-            <w:r>
-              <w:rPr>
-                <w:rFonts w:ascii="Times New Roman" w:hAnsi="Times New Roman" w:cs="Times New Roman"/>
-                <w:sz w:val="24"/>
-                <w:szCs w:val="24"/>
-              </w:rPr>
-              <w:t>_</w:t>
-            </w:r>
-            <w:r>
-              <w:rPr>
-                <w:rFonts w:ascii="Times New Roman" w:hAnsi="Times New Roman" w:cs="Times New Roman"/>
-                <w:sz w:val="24"/>
-                <w:szCs w:val="24"/>
-                <w:lang w:val="en-US"/>
-              </w:rPr>
-              <w:t>next</w:t>
-            </w:r>
-          </w:p>
-        </w:tc>
-        <w:tc>
-          <w:tcPr>
-            <w:tcW w:w="4786" w:type="dxa"/>
-          </w:tcPr>
-          <w:p>
-            <w:pPr>
-              <w:rPr>
-                <w:rFonts w:ascii="Times New Roman" w:hAnsi="Times New Roman" w:cs="Times New Roman"/>
-                <w:sz w:val="24"/>
-                <w:szCs w:val="24"/>
-                <w:lang w:val="en-US"/>
-              </w:rPr>
-            </w:pPr>
-            <w:r>
-              <w:rPr>
-                <w:rFonts w:ascii="Times New Roman" w:hAnsi="Times New Roman" w:cs="Times New Roman"/>
-                <w:sz w:val="24"/>
-                <w:szCs w:val="24"/>
-                <w:lang w:val="en-US"/>
-              </w:rPr>
-              <w:t>This is link to next page.</w:t>
-            </w:r>
-          </w:p>
-        </w:tc>
-      </w:tr>
-      <w:tr>
-        <w:tc>
-          <w:tcPr>
-            <w:tcW w:w="4785" w:type="dxa"/>
-          </w:tcPr>
-          <w:p>
-            <w:pPr>
-              <w:rPr>
-                <w:rFonts w:ascii="Times New Roman" w:hAnsi="Times New Roman" w:cs="Times New Roman"/>
-                <w:sz w:val="24"/>
-                <w:szCs w:val="24"/>
-              </w:rPr>
-            </w:pPr>
-            <w:r>
-              <w:rPr>
-                <w:rFonts w:ascii="Times New Roman" w:hAnsi="Times New Roman" w:cs="Times New Roman"/>
-                <w:sz w:val="24"/>
-                <w:szCs w:val="24"/>
-                <w:lang w:val="en-US"/>
-              </w:rPr>
-              <w:t>is</w:t>
-            </w:r>
-            <w:r>
-              <w:rPr>
-                <w:rFonts w:ascii="Times New Roman" w:hAnsi="Times New Roman" w:cs="Times New Roman"/>
-                <w:sz w:val="24"/>
-                <w:szCs w:val="24"/>
-              </w:rPr>
-              <w:t>_</w:t>
-            </w:r>
-            <w:r>
-              <w:rPr>
-                <w:rFonts w:ascii="Times New Roman" w:hAnsi="Times New Roman" w:cs="Times New Roman"/>
-                <w:sz w:val="24"/>
-                <w:szCs w:val="24"/>
-                <w:lang w:val="en-US"/>
-              </w:rPr>
-              <w:t>next</w:t>
-            </w:r>
-            <w:r>
-              <w:rPr>
-                <w:rFonts w:ascii="Times New Roman" w:hAnsi="Times New Roman" w:cs="Times New Roman"/>
-                <w:sz w:val="24"/>
-                <w:szCs w:val="24"/>
-              </w:rPr>
-              <w:t>_</w:t>
-            </w:r>
-            <w:r>
-              <w:rPr>
-                <w:rFonts w:ascii="Times New Roman" w:hAnsi="Times New Roman" w:cs="Times New Roman"/>
-                <w:sz w:val="24"/>
-                <w:szCs w:val="24"/>
-                <w:lang w:val="en-US"/>
-              </w:rPr>
-              <w:t>group</w:t>
-            </w:r>
-          </w:p>
-        </w:tc>
-        <w:tc>
-          <w:tcPr>
-            <w:tcW w:w="4786" w:type="dxa"/>
-          </w:tcPr>
-          <w:p>
-            <w:pPr>
-              <w:rPr>
-                <w:rFonts w:ascii="Times New Roman" w:hAnsi="Times New Roman" w:cs="Times New Roman"/>
-                <w:sz w:val="24"/>
-                <w:szCs w:val="24"/>
-                <w:lang w:val="en-US"/>
-              </w:rPr>
-            </w:pPr>
-            <w:r>
-              <w:rPr>
-                <w:rFonts w:ascii="Times New Roman" w:hAnsi="Times New Roman" w:cs="Times New Roman"/>
-                <w:sz w:val="24"/>
-                <w:szCs w:val="24"/>
-                <w:lang w:val="en-US"/>
-              </w:rPr>
-              <w:t>This is link to next pages group.</w:t>
-            </w:r>
-          </w:p>
-        </w:tc>
-      </w:tr>
-      <w:tr>
-        <w:tc>
-          <w:tcPr>
-            <w:tcW w:w="4785" w:type="dxa"/>
-          </w:tcPr>
-          <w:p>
-            <w:pPr>
-              <w:rPr>
-                <w:rFonts w:ascii="Times New Roman" w:hAnsi="Times New Roman" w:cs="Times New Roman"/>
-                <w:sz w:val="24"/>
-                <w:szCs w:val="24"/>
-                <w:lang w:val="en-US"/>
-              </w:rPr>
-            </w:pPr>
-            <w:proofErr w:type="spellStart"/>
-            <w:r>
-              <w:rPr>
-                <w:rFonts w:ascii="Times New Roman" w:hAnsi="Times New Roman" w:cs="Times New Roman"/>
-                <w:sz w:val="24"/>
-                <w:szCs w:val="24"/>
-                <w:lang w:val="en-US"/>
-              </w:rPr>
-              <w:t>is_last</w:t>
-            </w:r>
-            <w:proofErr w:type="spellEnd"/>
-          </w:p>
-        </w:tc>
-        <w:tc>
-          <w:tcPr>
-            <w:tcW w:w="4786" w:type="dxa"/>
-          </w:tcPr>
-          <w:p>
-            <w:pPr>
-              <w:rPr>
-                <w:rFonts w:ascii="Times New Roman" w:hAnsi="Times New Roman" w:cs="Times New Roman"/>
-                <w:sz w:val="24"/>
-                <w:szCs w:val="24"/>
-                <w:lang w:val="en-US"/>
-              </w:rPr>
-            </w:pPr>
-            <w:r>
-              <w:rPr>
-                <w:rFonts w:ascii="Times New Roman" w:hAnsi="Times New Roman" w:cs="Times New Roman"/>
-                <w:sz w:val="24"/>
-                <w:szCs w:val="24"/>
-                <w:lang w:val="en-US"/>
-              </w:rPr>
-              <w:t>This is link to last page.</w:t>
-            </w:r>
-          </w:p>
-        </w:tc>
-      </w:tr>
-    </w:tbl>
-    <w:p>
-      <w:pPr>
-        <w:spacing w:after="0"/>
-        <w:rPr>
-          <w:rFonts w:ascii="Times New Roman" w:hAnsi="Times New Roman" w:cs="Times New Roman"/>
-          <w:sz w:val="24"/>
-          <w:szCs w:val="24"/>
-          <w:lang w:val="en-US"/>
-        </w:rPr>
-      </w:pPr>
-    </w:p>
-    <w:p>
-      <w:pPr>
-        <w:spacing w:after="0"/>
-        <w:rPr>
-          <w:rFonts w:ascii="Times New Roman" w:hAnsi="Times New Roman" w:cs="Times New Roman"/>
           <w:b/>
           <w:sz w:val="28"/>
           <w:szCs w:val="28"/>
@@ -7803,6 +8259,7 @@
           <w:szCs w:val="24"/>
           <w:lang w:val="en-US"/>
         </w:rPr>
+        <w:lastRenderedPageBreak/>
         <w:t xml:space="preserve">    &lt;</w:t>
       </w:r>
       <w:proofErr w:type="gramStart"/>
@@ -8083,7 +8540,6 @@
           <w:szCs w:val="24"/>
           <w:lang w:val="en-US"/>
         </w:rPr>
-        <w:lastRenderedPageBreak/>
         <w:t xml:space="preserve">                    &lt;a </w:t>
       </w:r>
       <w:proofErr w:type="spellStart"/>

</xml_diff>

<commit_message>
Added support IN, NOT IN in where parameter
</commit_message>
<xml_diff>
--- a/documentation/English documentation.docx
+++ b/documentation/English documentation.docx
@@ -55,29 +55,7 @@
           <w:szCs w:val="24"/>
           <w:lang w:val="en-US"/>
         </w:rPr>
-        <w:t xml:space="preserve">. </w:t>
-      </w:r>
-      <w:proofErr w:type="gramStart"/>
-      <w:r>
-        <w:rPr>
-          <w:rFonts w:ascii="Times New Roman" w:hAnsi="Times New Roman" w:cs="Times New Roman"/>
-          <w:bCs/>
-          <w:sz w:val="24"/>
-          <w:szCs w:val="24"/>
-          <w:lang w:val="en-US"/>
-        </w:rPr>
-        <w:t>Original instruction written on Russian.</w:t>
-      </w:r>
-      <w:proofErr w:type="gramEnd"/>
-      <w:r>
-        <w:rPr>
-          <w:rFonts w:ascii="Times New Roman" w:hAnsi="Times New Roman" w:cs="Times New Roman"/>
-          <w:bCs/>
-          <w:sz w:val="24"/>
-          <w:szCs w:val="24"/>
-          <w:lang w:val="en-US"/>
-        </w:rPr>
-        <w:t xml:space="preserve"> </w:t>
+        <w:t xml:space="preserve">. Original instruction written on Russian. </w:t>
       </w:r>
       <w:r>
         <w:rPr>
@@ -166,17 +144,7 @@
           <w:szCs w:val="24"/>
           <w:lang w:val="en-US"/>
         </w:rPr>
-        <w:t xml:space="preserve">opy the file </w:t>
-      </w:r>
-      <w:proofErr w:type="spellStart"/>
-      <w:r>
-        <w:rPr>
-          <w:rFonts w:ascii="Times New Roman" w:hAnsi="Times New Roman" w:cs="Times New Roman"/>
-          <w:sz w:val="24"/>
-          <w:szCs w:val="24"/>
-          <w:lang w:val="en-US"/>
-        </w:rPr>
-        <w:t>Pagination.</w:t>
+        <w:t>opy the file Pagination.</w:t>
       </w:r>
       <w:r>
         <w:rPr>
@@ -194,17 +162,7 @@
           <w:szCs w:val="24"/>
           <w:lang w:val="en-US"/>
         </w:rPr>
-        <w:t>php</w:t>
-      </w:r>
-      <w:proofErr w:type="spellEnd"/>
-      <w:r>
-        <w:rPr>
-          <w:rFonts w:ascii="Times New Roman" w:hAnsi="Times New Roman" w:cs="Times New Roman"/>
-          <w:sz w:val="24"/>
-          <w:szCs w:val="24"/>
-          <w:lang w:val="en-US"/>
-        </w:rPr>
-        <w:t xml:space="preserve"> to </w:t>
+        <w:t xml:space="preserve">php to </w:t>
       </w:r>
       <w:r>
         <w:rPr>
@@ -264,27 +222,7 @@
           <w:szCs w:val="24"/>
           <w:lang w:val="en-US"/>
         </w:rPr>
-        <w:t>(</w:t>
-      </w:r>
-      <w:proofErr w:type="spellStart"/>
-      <w:r>
-        <w:rPr>
-          <w:rFonts w:ascii="Times New Roman" w:hAnsi="Times New Roman" w:cs="Times New Roman"/>
-          <w:sz w:val="24"/>
-          <w:szCs w:val="24"/>
-          <w:lang w:val="en-US"/>
-        </w:rPr>
-        <w:t>require_ince</w:t>
-      </w:r>
-      <w:proofErr w:type="spellEnd"/>
-      <w:r>
-        <w:rPr>
-          <w:rFonts w:ascii="Times New Roman" w:hAnsi="Times New Roman" w:cs="Times New Roman"/>
-          <w:sz w:val="24"/>
-          <w:szCs w:val="24"/>
-          <w:lang w:val="en-US"/>
-        </w:rPr>
-        <w:t>(‘</w:t>
+        <w:t>(require_ince(‘</w:t>
       </w:r>
       <w:r>
         <w:rPr>
@@ -302,27 +240,7 @@
           <w:szCs w:val="24"/>
           <w:lang w:val="en-US"/>
         </w:rPr>
-        <w:t>/</w:t>
-      </w:r>
-      <w:proofErr w:type="spellStart"/>
-      <w:r>
-        <w:rPr>
-          <w:rFonts w:ascii="Times New Roman" w:hAnsi="Times New Roman" w:cs="Times New Roman"/>
-          <w:sz w:val="24"/>
-          <w:szCs w:val="24"/>
-          <w:lang w:val="en-US"/>
-        </w:rPr>
-        <w:t>Pagination.class.php</w:t>
-      </w:r>
-      <w:proofErr w:type="spellEnd"/>
-      <w:r>
-        <w:rPr>
-          <w:rFonts w:ascii="Times New Roman" w:hAnsi="Times New Roman" w:cs="Times New Roman"/>
-          <w:sz w:val="24"/>
-          <w:szCs w:val="24"/>
-          <w:lang w:val="en-US"/>
-        </w:rPr>
-        <w:t>’));</w:t>
+        <w:t>/Pagination.class.php’));</w:t>
       </w:r>
     </w:p>
     <w:p>
@@ -356,27 +274,7 @@
           <w:szCs w:val="24"/>
           <w:lang w:val="en-US"/>
         </w:rPr>
-        <w:t xml:space="preserve">($pagination = new </w:t>
-      </w:r>
-      <w:proofErr w:type="gramStart"/>
-      <w:r>
-        <w:rPr>
-          <w:rFonts w:ascii="Times New Roman" w:hAnsi="Times New Roman" w:cs="Times New Roman"/>
-          <w:sz w:val="24"/>
-          <w:szCs w:val="24"/>
-          <w:lang w:val="en-US"/>
-        </w:rPr>
-        <w:t>Pagination(</w:t>
-      </w:r>
-      <w:proofErr w:type="gramEnd"/>
-      <w:r>
-        <w:rPr>
-          <w:rFonts w:ascii="Times New Roman" w:hAnsi="Times New Roman" w:cs="Times New Roman"/>
-          <w:sz w:val="24"/>
-          <w:szCs w:val="24"/>
-          <w:lang w:val="en-US"/>
-        </w:rPr>
-        <w:t>$parameters)).</w:t>
+        <w:t>($pagination = new Pagination($parameters)).</w:t>
       </w:r>
     </w:p>
     <w:p>
@@ -550,25 +448,14 @@
                 <w:lang w:val="en-US"/>
               </w:rPr>
             </w:pPr>
-            <w:proofErr w:type="spellStart"/>
-            <w:r>
-              <w:rPr>
-                <w:rFonts w:ascii="Times New Roman" w:hAnsi="Times New Roman" w:cs="Times New Roman"/>
-                <w:sz w:val="24"/>
-                <w:szCs w:val="24"/>
-                <w:lang w:val="en-US"/>
-              </w:rPr>
-              <w:t>db</w:t>
-            </w:r>
-            <w:proofErr w:type="spellEnd"/>
-            <w:r>
-              <w:rPr>
-                <w:rFonts w:ascii="Times New Roman" w:hAnsi="Times New Roman" w:cs="Times New Roman"/>
-                <w:sz w:val="24"/>
-                <w:szCs w:val="24"/>
-                <w:lang w:val="en-US"/>
-              </w:rPr>
-              <w:t xml:space="preserve"> (</w:t>
+            <w:r>
+              <w:rPr>
+                <w:rFonts w:ascii="Times New Roman" w:hAnsi="Times New Roman" w:cs="Times New Roman"/>
+                <w:sz w:val="24"/>
+                <w:szCs w:val="24"/>
+                <w:lang w:val="en-US"/>
+              </w:rPr>
+              <w:t>db (</w:t>
             </w:r>
             <w:r>
               <w:rPr>
@@ -635,27 +522,7 @@
                 <w:szCs w:val="24"/>
                 <w:lang w:val="en-US"/>
               </w:rPr>
-              <w:t xml:space="preserve">PDO object for database connection. (Class work tested at MySQL and </w:t>
-            </w:r>
-            <w:proofErr w:type="spellStart"/>
-            <w:r>
-              <w:rPr>
-                <w:rFonts w:ascii="Times New Roman" w:hAnsi="Times New Roman" w:cs="Times New Roman"/>
-                <w:sz w:val="24"/>
-                <w:szCs w:val="24"/>
-                <w:lang w:val="en-US"/>
-              </w:rPr>
-              <w:t>PostgreSQL</w:t>
-            </w:r>
-            <w:proofErr w:type="spellEnd"/>
-            <w:r>
-              <w:rPr>
-                <w:rFonts w:ascii="Times New Roman" w:hAnsi="Times New Roman" w:cs="Times New Roman"/>
-                <w:sz w:val="24"/>
-                <w:szCs w:val="24"/>
-                <w:lang w:val="en-US"/>
-              </w:rPr>
-              <w:t xml:space="preserve"> connections.) </w:t>
+              <w:t xml:space="preserve">PDO object for database connection. (Class work tested at MySQL and PostgreSQL connections.) </w:t>
             </w:r>
             <w:r>
               <w:rPr>
@@ -665,29 +532,7 @@
                 <w:szCs w:val="24"/>
                 <w:lang w:val="en-US"/>
               </w:rPr>
-              <w:t xml:space="preserve">Required, if not indicated parameter </w:t>
-            </w:r>
-            <w:proofErr w:type="spellStart"/>
-            <w:r>
-              <w:rPr>
-                <w:rFonts w:ascii="Times New Roman" w:hAnsi="Times New Roman" w:cs="Times New Roman"/>
-                <w:b/>
-                <w:sz w:val="24"/>
-                <w:szCs w:val="24"/>
-                <w:lang w:val="en-US"/>
-              </w:rPr>
-              <w:t>db_config</w:t>
-            </w:r>
-            <w:proofErr w:type="spellEnd"/>
-            <w:r>
-              <w:rPr>
-                <w:rFonts w:ascii="Times New Roman" w:hAnsi="Times New Roman" w:cs="Times New Roman"/>
-                <w:b/>
-                <w:sz w:val="24"/>
-                <w:szCs w:val="24"/>
-                <w:lang w:val="en-US"/>
-              </w:rPr>
-              <w:t>.</w:t>
+              <w:t>Required, if not indicated parameter db_config.</w:t>
             </w:r>
           </w:p>
         </w:tc>
@@ -706,25 +551,14 @@
                 <w:lang w:val="en-US"/>
               </w:rPr>
             </w:pPr>
-            <w:proofErr w:type="spellStart"/>
-            <w:r>
-              <w:rPr>
-                <w:rFonts w:ascii="Times New Roman" w:hAnsi="Times New Roman" w:cs="Times New Roman"/>
-                <w:sz w:val="24"/>
-                <w:szCs w:val="24"/>
-                <w:lang w:val="en-US"/>
-              </w:rPr>
-              <w:t>db_config</w:t>
-            </w:r>
-            <w:proofErr w:type="spellEnd"/>
-            <w:r>
-              <w:rPr>
-                <w:rFonts w:ascii="Times New Roman" w:hAnsi="Times New Roman" w:cs="Times New Roman"/>
-                <w:sz w:val="24"/>
-                <w:szCs w:val="24"/>
-                <w:lang w:val="en-US"/>
-              </w:rPr>
-              <w:t xml:space="preserve"> (</w:t>
+            <w:r>
+              <w:rPr>
+                <w:rFonts w:ascii="Times New Roman" w:hAnsi="Times New Roman" w:cs="Times New Roman"/>
+                <w:sz w:val="24"/>
+                <w:szCs w:val="24"/>
+                <w:lang w:val="en-US"/>
+              </w:rPr>
+              <w:t>db_config (</w:t>
             </w:r>
             <w:r>
               <w:rPr>
@@ -972,7 +806,6 @@
                 <w:lang w:val="en-US"/>
               </w:rPr>
             </w:pPr>
-            <w:proofErr w:type="spellStart"/>
             <w:r>
               <w:rPr>
                 <w:rFonts w:ascii="Times New Roman" w:hAnsi="Times New Roman" w:cs="Times New Roman"/>
@@ -982,7 +815,6 @@
               </w:rPr>
               <w:t>url</w:t>
             </w:r>
-            <w:proofErr w:type="spellEnd"/>
             <w:r>
               <w:rPr>
                 <w:rFonts w:ascii="Times New Roman" w:hAnsi="Times New Roman" w:cs="Times New Roman"/>
@@ -1102,19 +934,8 @@
                 <w:szCs w:val="24"/>
                 <w:lang w:val="en-US"/>
               </w:rPr>
-              <w:t xml:space="preserve"> /</w:t>
-            </w:r>
-            <w:proofErr w:type="spellStart"/>
-            <w:r>
-              <w:rPr>
-                <w:rFonts w:ascii="Times New Roman" w:hAnsi="Times New Roman" w:cs="Times New Roman"/>
-                <w:sz w:val="24"/>
-                <w:szCs w:val="24"/>
-                <w:lang w:val="en-US"/>
-              </w:rPr>
-              <w:t>news.php?page</w:t>
-            </w:r>
-            <w:proofErr w:type="spellEnd"/>
+              <w:t xml:space="preserve"> /news.php?page</w:t>
+            </w:r>
             <w:r>
               <w:rPr>
                 <w:rFonts w:ascii="Times New Roman" w:hAnsi="Times New Roman" w:cs="Times New Roman"/>
@@ -1381,7 +1202,6 @@
                 <w:lang w:val="en-US"/>
               </w:rPr>
             </w:pPr>
-            <w:proofErr w:type="spellStart"/>
             <w:r>
               <w:rPr>
                 <w:rFonts w:ascii="Times New Roman" w:hAnsi="Times New Roman" w:cs="Times New Roman"/>
@@ -1391,7 +1211,6 @@
               </w:rPr>
               <w:t>pages_amount</w:t>
             </w:r>
-            <w:proofErr w:type="spellEnd"/>
           </w:p>
         </w:tc>
         <w:tc>
@@ -1424,23 +1243,13 @@
               </w:rPr>
               <w:t xml:space="preserve"> </w:t>
             </w:r>
-            <w:proofErr w:type="spellStart"/>
-            <w:r>
-              <w:rPr>
-                <w:rFonts w:ascii="Times New Roman" w:hAnsi="Times New Roman" w:cs="Times New Roman"/>
-                <w:sz w:val="24"/>
-                <w:szCs w:val="24"/>
-              </w:rPr>
-              <w:t>or</w:t>
-            </w:r>
-            <w:proofErr w:type="spellEnd"/>
-            <w:r>
-              <w:rPr>
-                <w:rFonts w:ascii="Times New Roman" w:hAnsi="Times New Roman" w:cs="Times New Roman"/>
-                <w:sz w:val="24"/>
-                <w:szCs w:val="24"/>
-              </w:rPr>
-              <w:t xml:space="preserve"> </w:t>
+            <w:r>
+              <w:rPr>
+                <w:rFonts w:ascii="Times New Roman" w:hAnsi="Times New Roman" w:cs="Times New Roman"/>
+                <w:sz w:val="24"/>
+                <w:szCs w:val="24"/>
+              </w:rPr>
+              <w:t xml:space="preserve">or </w:t>
             </w:r>
             <w:r>
               <w:rPr>
@@ -1473,27 +1282,7 @@
                 <w:szCs w:val="24"/>
                 <w:lang w:val="en-US"/>
               </w:rPr>
-              <w:t xml:space="preserve">Amount of displaying pages on the right and on the </w:t>
-            </w:r>
-            <w:proofErr w:type="gramStart"/>
-            <w:r>
-              <w:rPr>
-                <w:rFonts w:ascii="Times New Roman" w:hAnsi="Times New Roman" w:cs="Times New Roman"/>
-                <w:sz w:val="24"/>
-                <w:szCs w:val="24"/>
-                <w:lang w:val="en-US"/>
-              </w:rPr>
-              <w:t>left  from</w:t>
-            </w:r>
-            <w:proofErr w:type="gramEnd"/>
-            <w:r>
-              <w:rPr>
-                <w:rFonts w:ascii="Times New Roman" w:hAnsi="Times New Roman" w:cs="Times New Roman"/>
-                <w:sz w:val="24"/>
-                <w:szCs w:val="24"/>
-                <w:lang w:val="en-US"/>
-              </w:rPr>
-              <w:t xml:space="preserve"> current page. </w:t>
+              <w:t xml:space="preserve">Amount of displaying pages on the right and on the left  from current page. </w:t>
             </w:r>
             <w:r>
               <w:rPr>
@@ -1586,27 +1375,7 @@
                 <w:szCs w:val="24"/>
                 <w:lang w:val="en-US"/>
               </w:rPr>
-              <w:t xml:space="preserve">Array of </w:t>
-            </w:r>
-            <w:proofErr w:type="spellStart"/>
-            <w:r>
-              <w:rPr>
-                <w:rFonts w:ascii="Times New Roman" w:hAnsi="Times New Roman" w:cs="Times New Roman"/>
-                <w:sz w:val="24"/>
-                <w:szCs w:val="24"/>
-                <w:lang w:val="en-US"/>
-              </w:rPr>
-              <w:t>criterias</w:t>
-            </w:r>
-            <w:proofErr w:type="spellEnd"/>
-            <w:r>
-              <w:rPr>
-                <w:rFonts w:ascii="Times New Roman" w:hAnsi="Times New Roman" w:cs="Times New Roman"/>
-                <w:sz w:val="24"/>
-                <w:szCs w:val="24"/>
-                <w:lang w:val="en-US"/>
-              </w:rPr>
-              <w:t xml:space="preserve"> for records selection</w:t>
+              <w:t>Array of criterias for records selection</w:t>
             </w:r>
             <w:r>
               <w:rPr>
@@ -1662,7 +1431,6 @@
                 <w:lang w:val="en-US"/>
               </w:rPr>
             </w:pPr>
-            <w:proofErr w:type="spellStart"/>
             <w:r>
               <w:rPr>
                 <w:rFonts w:ascii="Times New Roman" w:hAnsi="Times New Roman" w:cs="Times New Roman"/>
@@ -1672,7 +1440,6 @@
               </w:rPr>
               <w:t>with_pages</w:t>
             </w:r>
-            <w:proofErr w:type="spellEnd"/>
           </w:p>
         </w:tc>
         <w:tc>
@@ -1688,7 +1455,6 @@
                 <w:lang w:val="en-US"/>
               </w:rPr>
             </w:pPr>
-            <w:proofErr w:type="spellStart"/>
             <w:r>
               <w:rPr>
                 <w:rFonts w:ascii="Times New Roman" w:hAnsi="Times New Roman" w:cs="Times New Roman"/>
@@ -1698,7 +1464,6 @@
               </w:rPr>
               <w:t>boolean</w:t>
             </w:r>
-            <w:proofErr w:type="spellEnd"/>
           </w:p>
         </w:tc>
         <w:tc>
@@ -1786,7 +1551,6 @@
                 <w:lang w:val="en-US"/>
               </w:rPr>
             </w:pPr>
-            <w:proofErr w:type="spellStart"/>
             <w:r>
               <w:rPr>
                 <w:rFonts w:ascii="Times New Roman" w:hAnsi="Times New Roman" w:cs="Times New Roman"/>
@@ -1796,7 +1560,6 @@
               </w:rPr>
               <w:t>except_first_last</w:t>
             </w:r>
-            <w:proofErr w:type="spellEnd"/>
           </w:p>
         </w:tc>
         <w:tc>
@@ -1812,7 +1575,6 @@
                 <w:lang w:val="en-US"/>
               </w:rPr>
             </w:pPr>
-            <w:proofErr w:type="spellStart"/>
             <w:r>
               <w:rPr>
                 <w:rFonts w:ascii="Times New Roman" w:hAnsi="Times New Roman" w:cs="Times New Roman"/>
@@ -1822,7 +1584,6 @@
               </w:rPr>
               <w:t>boolean</w:t>
             </w:r>
-            <w:proofErr w:type="spellEnd"/>
           </w:p>
         </w:tc>
         <w:tc>
@@ -1845,27 +1606,7 @@
                 <w:szCs w:val="24"/>
                 <w:lang w:val="en-US"/>
               </w:rPr>
-              <w:t>If a parameter “</w:t>
-            </w:r>
-            <w:proofErr w:type="spellStart"/>
-            <w:r>
-              <w:rPr>
-                <w:rFonts w:ascii="Times New Roman" w:hAnsi="Times New Roman" w:cs="Times New Roman"/>
-                <w:sz w:val="24"/>
-                <w:szCs w:val="24"/>
-                <w:lang w:val="en-US"/>
-              </w:rPr>
-              <w:t>with_pages</w:t>
-            </w:r>
-            <w:proofErr w:type="spellEnd"/>
-            <w:r>
-              <w:rPr>
-                <w:rFonts w:ascii="Times New Roman" w:hAnsi="Times New Roman" w:cs="Times New Roman"/>
-                <w:sz w:val="24"/>
-                <w:szCs w:val="24"/>
-                <w:lang w:val="en-US"/>
-              </w:rPr>
-              <w:t xml:space="preserve">” set as true, then this can except link to first and last pages. </w:t>
+              <w:t xml:space="preserve">If a parameter “with_pages” set as true, then this can except link to first and last pages. </w:t>
             </w:r>
             <w:r>
               <w:rPr>
@@ -1903,7 +1644,6 @@
                 <w:lang w:val="en-US"/>
               </w:rPr>
             </w:pPr>
-            <w:proofErr w:type="spellStart"/>
             <w:r>
               <w:rPr>
                 <w:rFonts w:ascii="Times New Roman" w:hAnsi="Times New Roman" w:cs="Times New Roman"/>
@@ -1914,7 +1654,6 @@
               <w:lastRenderedPageBreak/>
               <w:t>except_groups</w:t>
             </w:r>
-            <w:proofErr w:type="spellEnd"/>
           </w:p>
         </w:tc>
         <w:tc>
@@ -1930,7 +1669,6 @@
                 <w:lang w:val="en-US"/>
               </w:rPr>
             </w:pPr>
-            <w:proofErr w:type="spellStart"/>
             <w:r>
               <w:rPr>
                 <w:rFonts w:ascii="Times New Roman" w:hAnsi="Times New Roman" w:cs="Times New Roman"/>
@@ -1940,7 +1678,6 @@
               </w:rPr>
               <w:t>boolean</w:t>
             </w:r>
-            <w:proofErr w:type="spellEnd"/>
           </w:p>
         </w:tc>
         <w:tc>
@@ -1963,47 +1700,7 @@
                 <w:szCs w:val="24"/>
                 <w:lang w:val="en-US"/>
               </w:rPr>
-              <w:t>If a parameter “</w:t>
-            </w:r>
-            <w:proofErr w:type="spellStart"/>
-            <w:r>
-              <w:rPr>
-                <w:rFonts w:ascii="Times New Roman" w:hAnsi="Times New Roman" w:cs="Times New Roman"/>
-                <w:sz w:val="24"/>
-                <w:szCs w:val="24"/>
-                <w:lang w:val="en-US"/>
-              </w:rPr>
-              <w:t>with_pages</w:t>
-            </w:r>
-            <w:proofErr w:type="spellEnd"/>
-            <w:r>
-              <w:rPr>
-                <w:rFonts w:ascii="Times New Roman" w:hAnsi="Times New Roman" w:cs="Times New Roman"/>
-                <w:sz w:val="24"/>
-                <w:szCs w:val="24"/>
-                <w:lang w:val="en-US"/>
-              </w:rPr>
-              <w:t xml:space="preserve">” set as true, then this can </w:t>
-            </w:r>
-            <w:proofErr w:type="gramStart"/>
-            <w:r>
-              <w:rPr>
-                <w:rFonts w:ascii="Times New Roman" w:hAnsi="Times New Roman" w:cs="Times New Roman"/>
-                <w:sz w:val="24"/>
-                <w:szCs w:val="24"/>
-                <w:lang w:val="en-US"/>
-              </w:rPr>
-              <w:t>except</w:t>
-            </w:r>
-            <w:proofErr w:type="gramEnd"/>
-            <w:r>
-              <w:rPr>
-                <w:rFonts w:ascii="Times New Roman" w:hAnsi="Times New Roman" w:cs="Times New Roman"/>
-                <w:sz w:val="24"/>
-                <w:szCs w:val="24"/>
-                <w:lang w:val="en-US"/>
-              </w:rPr>
-              <w:t xml:space="preserve"> link to next and previous groups of pages. </w:t>
+              <w:t xml:space="preserve">If a parameter “with_pages” set as true, then this can except link to next and previous groups of pages. </w:t>
             </w:r>
             <w:r>
               <w:rPr>
@@ -2050,7 +1747,6 @@
                 <w:lang w:val="en-US"/>
               </w:rPr>
             </w:pPr>
-            <w:proofErr w:type="spellStart"/>
             <w:r>
               <w:rPr>
                 <w:rFonts w:ascii="Times New Roman" w:hAnsi="Times New Roman" w:cs="Times New Roman"/>
@@ -2060,7 +1756,6 @@
               </w:rPr>
               <w:t>except_next_previous</w:t>
             </w:r>
-            <w:proofErr w:type="spellEnd"/>
           </w:p>
         </w:tc>
         <w:tc>
@@ -2076,7 +1771,6 @@
                 <w:lang w:val="en-US"/>
               </w:rPr>
             </w:pPr>
-            <w:proofErr w:type="spellStart"/>
             <w:r>
               <w:rPr>
                 <w:rFonts w:ascii="Times New Roman" w:hAnsi="Times New Roman" w:cs="Times New Roman"/>
@@ -2086,7 +1780,6 @@
               </w:rPr>
               <w:t>boolean</w:t>
             </w:r>
-            <w:proofErr w:type="spellEnd"/>
           </w:p>
         </w:tc>
         <w:tc>
@@ -2109,47 +1802,7 @@
                 <w:szCs w:val="24"/>
                 <w:lang w:val="en-US"/>
               </w:rPr>
-              <w:t>If a parameter “</w:t>
-            </w:r>
-            <w:proofErr w:type="spellStart"/>
-            <w:r>
-              <w:rPr>
-                <w:rFonts w:ascii="Times New Roman" w:hAnsi="Times New Roman" w:cs="Times New Roman"/>
-                <w:sz w:val="24"/>
-                <w:szCs w:val="24"/>
-                <w:lang w:val="en-US"/>
-              </w:rPr>
-              <w:t>with_pages</w:t>
-            </w:r>
-            <w:proofErr w:type="spellEnd"/>
-            <w:r>
-              <w:rPr>
-                <w:rFonts w:ascii="Times New Roman" w:hAnsi="Times New Roman" w:cs="Times New Roman"/>
-                <w:sz w:val="24"/>
-                <w:szCs w:val="24"/>
-                <w:lang w:val="en-US"/>
-              </w:rPr>
-              <w:t xml:space="preserve">” set as true, then this can </w:t>
-            </w:r>
-            <w:proofErr w:type="gramStart"/>
-            <w:r>
-              <w:rPr>
-                <w:rFonts w:ascii="Times New Roman" w:hAnsi="Times New Roman" w:cs="Times New Roman"/>
-                <w:sz w:val="24"/>
-                <w:szCs w:val="24"/>
-                <w:lang w:val="en-US"/>
-              </w:rPr>
-              <w:t>except</w:t>
-            </w:r>
-            <w:proofErr w:type="gramEnd"/>
-            <w:r>
-              <w:rPr>
-                <w:rFonts w:ascii="Times New Roman" w:hAnsi="Times New Roman" w:cs="Times New Roman"/>
-                <w:sz w:val="24"/>
-                <w:szCs w:val="24"/>
-                <w:lang w:val="en-US"/>
-              </w:rPr>
-              <w:t xml:space="preserve"> link to next and previous pages. </w:t>
+              <w:t xml:space="preserve">If a parameter “with_pages” set as true, then this can except link to next and previous pages. </w:t>
             </w:r>
             <w:r>
               <w:rPr>
@@ -2187,7 +1840,6 @@
                 <w:lang w:val="en-US"/>
               </w:rPr>
             </w:pPr>
-            <w:proofErr w:type="spellStart"/>
             <w:r>
               <w:rPr>
                 <w:rFonts w:ascii="Times New Roman" w:hAnsi="Times New Roman" w:cs="Times New Roman"/>
@@ -2197,7 +1849,6 @@
               </w:rPr>
               <w:t>except_numeric</w:t>
             </w:r>
-            <w:proofErr w:type="spellEnd"/>
           </w:p>
         </w:tc>
         <w:tc>
@@ -2213,7 +1864,6 @@
                 <w:lang w:val="en-US"/>
               </w:rPr>
             </w:pPr>
-            <w:proofErr w:type="spellStart"/>
             <w:r>
               <w:rPr>
                 <w:rFonts w:ascii="Times New Roman" w:hAnsi="Times New Roman" w:cs="Times New Roman"/>
@@ -2223,7 +1873,6 @@
               </w:rPr>
               <w:t>boolean</w:t>
             </w:r>
-            <w:proofErr w:type="spellEnd"/>
           </w:p>
         </w:tc>
         <w:tc>
@@ -2246,27 +1895,7 @@
                 <w:szCs w:val="24"/>
                 <w:lang w:val="en-US"/>
               </w:rPr>
-              <w:t>If a parameter “</w:t>
-            </w:r>
-            <w:proofErr w:type="spellStart"/>
-            <w:r>
-              <w:rPr>
-                <w:rFonts w:ascii="Times New Roman" w:hAnsi="Times New Roman" w:cs="Times New Roman"/>
-                <w:sz w:val="24"/>
-                <w:szCs w:val="24"/>
-                <w:lang w:val="en-US"/>
-              </w:rPr>
-              <w:t>with_pages</w:t>
-            </w:r>
-            <w:proofErr w:type="spellEnd"/>
-            <w:r>
-              <w:rPr>
-                <w:rFonts w:ascii="Times New Roman" w:hAnsi="Times New Roman" w:cs="Times New Roman"/>
-                <w:sz w:val="24"/>
-                <w:szCs w:val="24"/>
-                <w:lang w:val="en-US"/>
-              </w:rPr>
-              <w:t xml:space="preserve">” set as true, then this can except link to numeric pages. </w:t>
+              <w:t xml:space="preserve">If a parameter “with_pages” set as true, then this can except link to numeric pages. </w:t>
             </w:r>
             <w:r>
               <w:rPr>
@@ -2304,7 +1933,6 @@
                 <w:lang w:val="en-US"/>
               </w:rPr>
             </w:pPr>
-            <w:proofErr w:type="spellStart"/>
             <w:r>
               <w:rPr>
                 <w:rFonts w:ascii="Times New Roman" w:hAnsi="Times New Roman" w:cs="Times New Roman"/>
@@ -2314,7 +1942,6 @@
               </w:rPr>
               <w:t>label_first</w:t>
             </w:r>
-            <w:proofErr w:type="spellEnd"/>
           </w:p>
         </w:tc>
         <w:tc>
@@ -2438,7 +2065,6 @@
                 <w:lang w:val="en-US"/>
               </w:rPr>
             </w:pPr>
-            <w:proofErr w:type="spellStart"/>
             <w:r>
               <w:rPr>
                 <w:rFonts w:ascii="Times New Roman" w:hAnsi="Times New Roman" w:cs="Times New Roman"/>
@@ -2448,7 +2074,6 @@
               </w:rPr>
               <w:t>label_last</w:t>
             </w:r>
-            <w:proofErr w:type="spellEnd"/>
           </w:p>
         </w:tc>
         <w:tc>
@@ -2552,7 +2177,6 @@
                 <w:lang w:val="en-US"/>
               </w:rPr>
             </w:pPr>
-            <w:proofErr w:type="spellStart"/>
             <w:r>
               <w:rPr>
                 <w:rFonts w:ascii="Times New Roman" w:hAnsi="Times New Roman" w:cs="Times New Roman"/>
@@ -2562,7 +2186,6 @@
               </w:rPr>
               <w:t>label_next_group</w:t>
             </w:r>
-            <w:proofErr w:type="spellEnd"/>
           </w:p>
         </w:tc>
         <w:tc>
@@ -2684,7 +2307,6 @@
                 <w:lang w:val="en-US"/>
               </w:rPr>
             </w:pPr>
-            <w:proofErr w:type="spellStart"/>
             <w:r>
               <w:rPr>
                 <w:rFonts w:ascii="Times New Roman" w:hAnsi="Times New Roman" w:cs="Times New Roman"/>
@@ -2694,7 +2316,6 @@
               </w:rPr>
               <w:t>label_previous_group</w:t>
             </w:r>
-            <w:proofErr w:type="spellEnd"/>
           </w:p>
         </w:tc>
         <w:tc>
@@ -2816,7 +2437,6 @@
                 <w:lang w:val="en-US"/>
               </w:rPr>
             </w:pPr>
-            <w:proofErr w:type="spellStart"/>
             <w:r>
               <w:rPr>
                 <w:rFonts w:ascii="Times New Roman" w:hAnsi="Times New Roman" w:cs="Times New Roman"/>
@@ -2826,7 +2446,6 @@
               </w:rPr>
               <w:t>label_next</w:t>
             </w:r>
-            <w:proofErr w:type="spellEnd"/>
           </w:p>
         </w:tc>
         <w:tc>
@@ -2930,7 +2549,6 @@
                 <w:lang w:val="en-US"/>
               </w:rPr>
             </w:pPr>
-            <w:proofErr w:type="spellStart"/>
             <w:r>
               <w:rPr>
                 <w:rFonts w:ascii="Times New Roman" w:hAnsi="Times New Roman" w:cs="Times New Roman"/>
@@ -2940,7 +2558,6 @@
               </w:rPr>
               <w:t>label_previous</w:t>
             </w:r>
-            <w:proofErr w:type="spellEnd"/>
           </w:p>
         </w:tc>
         <w:tc>
@@ -3044,7 +2661,6 @@
                 <w:lang w:val="en-US"/>
               </w:rPr>
             </w:pPr>
-            <w:proofErr w:type="spellStart"/>
             <w:r>
               <w:rPr>
                 <w:rFonts w:ascii="Times New Roman" w:hAnsi="Times New Roman" w:cs="Times New Roman"/>
@@ -3054,7 +2670,6 @@
               </w:rPr>
               <w:t>pages_attributes</w:t>
             </w:r>
-            <w:proofErr w:type="spellEnd"/>
           </w:p>
         </w:tc>
         <w:tc>
@@ -3187,31 +2802,7 @@
           <w:szCs w:val="28"/>
           <w:lang w:val="en-US"/>
         </w:rPr>
-        <w:t xml:space="preserve"> for database connection (</w:t>
-      </w:r>
-      <w:proofErr w:type="spellStart"/>
-      <w:r>
-        <w:rPr>
-          <w:rFonts w:ascii="Times New Roman" w:hAnsi="Times New Roman" w:cs="Times New Roman"/>
-          <w:b/>
-          <w:bCs/>
-          <w:sz w:val="28"/>
-          <w:szCs w:val="28"/>
-          <w:lang w:val="en-US"/>
-        </w:rPr>
-        <w:t>db_config</w:t>
-      </w:r>
-      <w:proofErr w:type="spellEnd"/>
-      <w:r>
-        <w:rPr>
-          <w:rFonts w:ascii="Times New Roman" w:hAnsi="Times New Roman" w:cs="Times New Roman"/>
-          <w:b/>
-          <w:bCs/>
-          <w:sz w:val="28"/>
-          <w:szCs w:val="28"/>
-          <w:lang w:val="en-US"/>
-        </w:rPr>
-        <w:t>)</w:t>
+        <w:t xml:space="preserve"> for database connection (db_config)</w:t>
       </w:r>
     </w:p>
     <w:p>
@@ -3692,7 +3283,6 @@
               </w:rPr>
               <w:t xml:space="preserve">: </w:t>
             </w:r>
-            <w:proofErr w:type="spellStart"/>
             <w:r>
               <w:rPr>
                 <w:rFonts w:ascii="Times New Roman" w:hAnsi="Times New Roman" w:cs="Times New Roman"/>
@@ -3703,7 +3293,6 @@
               </w:rPr>
               <w:t>mysql</w:t>
             </w:r>
-            <w:proofErr w:type="spellEnd"/>
             <w:r>
               <w:rPr>
                 <w:rFonts w:ascii="Times New Roman" w:hAnsi="Times New Roman" w:cs="Times New Roman"/>
@@ -3829,10 +3418,474 @@
           <w:szCs w:val="28"/>
           <w:lang w:val="en-US"/>
         </w:rPr>
-        <w:t xml:space="preserve">The parameter of </w:t>
-      </w:r>
-      <w:proofErr w:type="spellStart"/>
-      <w:r>
+        <w:t>The parameter of criterias (where)</w:t>
+      </w:r>
+    </w:p>
+    <w:p>
+      <w:pPr>
+        <w:spacing w:after="0"/>
+        <w:rPr>
+          <w:rFonts w:ascii="Times New Roman" w:hAnsi="Times New Roman" w:cs="Times New Roman"/>
+          <w:bCs/>
+          <w:sz w:val="24"/>
+          <w:szCs w:val="24"/>
+          <w:lang w:val="en-US"/>
+        </w:rPr>
+      </w:pPr>
+      <w:r>
+        <w:rPr>
+          <w:rFonts w:ascii="Times New Roman" w:hAnsi="Times New Roman" w:cs="Times New Roman"/>
+          <w:bCs/>
+          <w:sz w:val="24"/>
+          <w:szCs w:val="24"/>
+          <w:lang w:val="en-US"/>
+        </w:rPr>
+        <w:t>This parameter is array of couples key-value, for example:</w:t>
+      </w:r>
+    </w:p>
+    <w:p>
+      <w:pPr>
+        <w:spacing w:after="0"/>
+        <w:rPr>
+          <w:rFonts w:ascii="Times New Roman" w:hAnsi="Times New Roman" w:cs="Times New Roman"/>
+          <w:bCs/>
+          <w:sz w:val="24"/>
+          <w:szCs w:val="24"/>
+          <w:lang w:val="en-US"/>
+        </w:rPr>
+      </w:pPr>
+    </w:p>
+    <w:p>
+      <w:pPr>
+        <w:spacing w:after="0"/>
+        <w:rPr>
+          <w:rFonts w:ascii="Times New Roman" w:hAnsi="Times New Roman" w:cs="Times New Roman"/>
+          <w:bCs/>
+          <w:sz w:val="24"/>
+          <w:szCs w:val="24"/>
+          <w:lang w:val="en-US"/>
+        </w:rPr>
+      </w:pPr>
+      <w:r>
+        <w:rPr>
+          <w:rFonts w:ascii="Times New Roman" w:hAnsi="Times New Roman" w:cs="Times New Roman"/>
+          <w:bCs/>
+          <w:sz w:val="24"/>
+          <w:szCs w:val="24"/>
+          <w:lang w:val="en-US"/>
+        </w:rPr>
+        <w:t>// Select records where category_id =1</w:t>
+      </w:r>
+    </w:p>
+    <w:p>
+      <w:pPr>
+        <w:spacing w:after="0"/>
+        <w:rPr>
+          <w:rFonts w:ascii="Times New Roman" w:hAnsi="Times New Roman" w:cs="Times New Roman"/>
+          <w:bCs/>
+          <w:sz w:val="24"/>
+          <w:szCs w:val="24"/>
+          <w:lang w:val="en-US"/>
+        </w:rPr>
+      </w:pPr>
+      <w:r>
+        <w:rPr>
+          <w:rFonts w:ascii="Times New Roman" w:hAnsi="Times New Roman" w:cs="Times New Roman"/>
+          <w:bCs/>
+          <w:sz w:val="24"/>
+          <w:szCs w:val="24"/>
+          <w:lang w:val="en-US"/>
+        </w:rPr>
+        <w:t>array(</w:t>
+      </w:r>
+    </w:p>
+    <w:p>
+      <w:pPr>
+        <w:spacing w:after="0"/>
+        <w:rPr>
+          <w:rFonts w:ascii="Times New Roman" w:hAnsi="Times New Roman" w:cs="Times New Roman"/>
+          <w:bCs/>
+          <w:sz w:val="24"/>
+          <w:szCs w:val="24"/>
+          <w:lang w:val="en-US"/>
+        </w:rPr>
+      </w:pPr>
+      <w:r>
+        <w:rPr>
+          <w:rFonts w:ascii="Times New Roman" w:hAnsi="Times New Roman" w:cs="Times New Roman"/>
+          <w:bCs/>
+          <w:sz w:val="24"/>
+          <w:szCs w:val="24"/>
+          <w:lang w:val="en-US"/>
+        </w:rPr>
+        <w:tab/>
+        <w:t>‘category_id’ =&gt; 1</w:t>
+      </w:r>
+    </w:p>
+    <w:p>
+      <w:pPr>
+        <w:spacing w:after="0"/>
+        <w:rPr>
+          <w:rFonts w:ascii="Times New Roman" w:hAnsi="Times New Roman" w:cs="Times New Roman"/>
+          <w:bCs/>
+          <w:sz w:val="24"/>
+          <w:szCs w:val="24"/>
+          <w:lang w:val="en-US"/>
+        </w:rPr>
+      </w:pPr>
+      <w:r>
+        <w:rPr>
+          <w:rFonts w:ascii="Times New Roman" w:hAnsi="Times New Roman" w:cs="Times New Roman"/>
+          <w:bCs/>
+          <w:sz w:val="24"/>
+          <w:szCs w:val="24"/>
+          <w:lang w:val="en-US"/>
+        </w:rPr>
+        <w:t>);</w:t>
+      </w:r>
+    </w:p>
+    <w:p>
+      <w:pPr>
+        <w:spacing w:after="0"/>
+        <w:rPr>
+          <w:rFonts w:ascii="Times New Roman" w:hAnsi="Times New Roman" w:cs="Times New Roman"/>
+          <w:bCs/>
+          <w:sz w:val="24"/>
+          <w:szCs w:val="24"/>
+          <w:lang w:val="en-US"/>
+        </w:rPr>
+      </w:pPr>
+      <w:r>
+        <w:rPr>
+          <w:rFonts w:ascii="Times New Roman" w:hAnsi="Times New Roman" w:cs="Times New Roman"/>
+          <w:bCs/>
+          <w:sz w:val="24"/>
+          <w:szCs w:val="24"/>
+          <w:lang w:val="en-US"/>
+        </w:rPr>
+        <w:lastRenderedPageBreak/>
+        <w:t>K</w:t>
+      </w:r>
+      <w:r>
+        <w:rPr>
+          <w:rFonts w:ascii="Times New Roman" w:hAnsi="Times New Roman" w:cs="Times New Roman"/>
+          <w:bCs/>
+          <w:sz w:val="24"/>
+          <w:szCs w:val="24"/>
+          <w:lang w:val="en-US"/>
+        </w:rPr>
+        <w:t xml:space="preserve">ey may contains operators: </w:t>
+      </w:r>
+      <w:r>
+        <w:rPr>
+          <w:rFonts w:ascii="Times New Roman" w:hAnsi="Times New Roman" w:cs="Times New Roman"/>
+          <w:bCs/>
+          <w:sz w:val="24"/>
+          <w:szCs w:val="24"/>
+          <w:lang w:val="en-US"/>
+        </w:rPr>
+        <w:t>: =, !=, &gt;, &lt;, &lt;&gt;, &gt;=, &lt;=, IS NULL, IS NOT NULL</w:t>
+      </w:r>
+      <w:r>
+        <w:rPr>
+          <w:rFonts w:ascii="Times New Roman" w:hAnsi="Times New Roman" w:cs="Times New Roman"/>
+          <w:bCs/>
+          <w:sz w:val="24"/>
+          <w:szCs w:val="24"/>
+          <w:lang w:val="en-US"/>
+        </w:rPr>
+        <w:t>, IN, NOT IN</w:t>
+      </w:r>
+      <w:bookmarkStart w:id="0" w:name="_GoBack"/>
+      <w:bookmarkEnd w:id="0"/>
+      <w:r>
+        <w:rPr>
+          <w:rFonts w:ascii="Times New Roman" w:hAnsi="Times New Roman" w:cs="Times New Roman"/>
+          <w:bCs/>
+          <w:sz w:val="24"/>
+          <w:szCs w:val="24"/>
+          <w:lang w:val="en-US"/>
+        </w:rPr>
+        <w:t>.</w:t>
+      </w:r>
+    </w:p>
+    <w:p>
+      <w:pPr>
+        <w:spacing w:after="0"/>
+        <w:rPr>
+          <w:rFonts w:ascii="Times New Roman" w:hAnsi="Times New Roman" w:cs="Times New Roman"/>
+          <w:bCs/>
+          <w:sz w:val="24"/>
+          <w:szCs w:val="24"/>
+          <w:lang w:val="en-US"/>
+        </w:rPr>
+      </w:pPr>
+    </w:p>
+    <w:p>
+      <w:pPr>
+        <w:spacing w:after="0"/>
+        <w:rPr>
+          <w:rFonts w:ascii="Times New Roman" w:hAnsi="Times New Roman" w:cs="Times New Roman"/>
+          <w:bCs/>
+          <w:sz w:val="24"/>
+          <w:szCs w:val="24"/>
+          <w:lang w:val="en-US"/>
+        </w:rPr>
+      </w:pPr>
+      <w:r>
+        <w:rPr>
+          <w:rFonts w:ascii="Times New Roman" w:hAnsi="Times New Roman" w:cs="Times New Roman"/>
+          <w:bCs/>
+          <w:sz w:val="24"/>
+          <w:szCs w:val="24"/>
+          <w:lang w:val="en-US"/>
+        </w:rPr>
+        <w:t>In case using operator IS NULL or IS NOT NULL, value must be null, for example:</w:t>
+      </w:r>
+    </w:p>
+    <w:p>
+      <w:pPr>
+        <w:spacing w:after="0"/>
+        <w:rPr>
+          <w:rFonts w:ascii="Times New Roman" w:hAnsi="Times New Roman" w:cs="Times New Roman"/>
+          <w:bCs/>
+          <w:sz w:val="24"/>
+          <w:szCs w:val="24"/>
+          <w:lang w:val="en-US"/>
+        </w:rPr>
+      </w:pPr>
+      <w:r>
+        <w:rPr>
+          <w:rFonts w:ascii="Times New Roman" w:hAnsi="Times New Roman" w:cs="Times New Roman"/>
+          <w:bCs/>
+          <w:sz w:val="24"/>
+          <w:szCs w:val="24"/>
+          <w:lang w:val="en-US"/>
+        </w:rPr>
+        <w:t>array(</w:t>
+      </w:r>
+    </w:p>
+    <w:p>
+      <w:pPr>
+        <w:spacing w:after="0"/>
+        <w:rPr>
+          <w:rFonts w:ascii="Times New Roman" w:hAnsi="Times New Roman" w:cs="Times New Roman"/>
+          <w:bCs/>
+          <w:sz w:val="24"/>
+          <w:szCs w:val="24"/>
+          <w:lang w:val="en-US"/>
+        </w:rPr>
+      </w:pPr>
+      <w:r>
+        <w:rPr>
+          <w:rFonts w:ascii="Times New Roman" w:hAnsi="Times New Roman" w:cs="Times New Roman"/>
+          <w:bCs/>
+          <w:sz w:val="24"/>
+          <w:szCs w:val="24"/>
+          <w:lang w:val="en-US"/>
+        </w:rPr>
+        <w:tab/>
+        <w:t>‘author_id IS NOT NULL’ =&gt; null</w:t>
+      </w:r>
+    </w:p>
+    <w:p>
+      <w:pPr>
+        <w:spacing w:after="0"/>
+        <w:rPr>
+          <w:rFonts w:ascii="Times New Roman" w:hAnsi="Times New Roman" w:cs="Times New Roman"/>
+          <w:bCs/>
+          <w:sz w:val="24"/>
+          <w:szCs w:val="24"/>
+          <w:lang w:val="en-US"/>
+        </w:rPr>
+      </w:pPr>
+      <w:r>
+        <w:rPr>
+          <w:rFonts w:ascii="Times New Roman" w:hAnsi="Times New Roman" w:cs="Times New Roman"/>
+          <w:bCs/>
+          <w:sz w:val="24"/>
+          <w:szCs w:val="24"/>
+          <w:lang w:val="en-US"/>
+        </w:rPr>
+        <w:t>);</w:t>
+      </w:r>
+    </w:p>
+    <w:p>
+      <w:pPr>
+        <w:spacing w:after="0"/>
+        <w:rPr>
+          <w:rFonts w:ascii="Times New Roman" w:hAnsi="Times New Roman" w:cs="Times New Roman"/>
+          <w:bCs/>
+          <w:sz w:val="24"/>
+          <w:szCs w:val="24"/>
+          <w:lang w:val="en-US"/>
+        </w:rPr>
+      </w:pPr>
+    </w:p>
+    <w:p>
+      <w:pPr>
+        <w:spacing w:after="0"/>
+        <w:rPr>
+          <w:rFonts w:ascii="Times New Roman" w:hAnsi="Times New Roman" w:cs="Times New Roman"/>
+          <w:bCs/>
+          <w:sz w:val="24"/>
+          <w:szCs w:val="24"/>
+          <w:lang w:val="en-US"/>
+        </w:rPr>
+      </w:pPr>
+      <w:r>
+        <w:rPr>
+          <w:rFonts w:ascii="Times New Roman" w:hAnsi="Times New Roman" w:cs="Times New Roman"/>
+          <w:bCs/>
+          <w:sz w:val="24"/>
+          <w:szCs w:val="24"/>
+          <w:lang w:val="en-US"/>
+        </w:rPr>
+        <w:t xml:space="preserve">In case using operator </w:t>
+      </w:r>
+      <w:r>
+        <w:rPr>
+          <w:rFonts w:ascii="Times New Roman" w:hAnsi="Times New Roman" w:cs="Times New Roman"/>
+          <w:bCs/>
+          <w:sz w:val="24"/>
+          <w:szCs w:val="24"/>
+          <w:lang w:val="en-US"/>
+        </w:rPr>
+        <w:t>IN</w:t>
+      </w:r>
+      <w:r>
+        <w:rPr>
+          <w:rFonts w:ascii="Times New Roman" w:hAnsi="Times New Roman" w:cs="Times New Roman"/>
+          <w:bCs/>
+          <w:sz w:val="24"/>
+          <w:szCs w:val="24"/>
+          <w:lang w:val="en-US"/>
+        </w:rPr>
+        <w:t xml:space="preserve"> or </w:t>
+      </w:r>
+      <w:r>
+        <w:rPr>
+          <w:rFonts w:ascii="Times New Roman" w:hAnsi="Times New Roman" w:cs="Times New Roman"/>
+          <w:bCs/>
+          <w:sz w:val="24"/>
+          <w:szCs w:val="24"/>
+          <w:lang w:val="en-US"/>
+        </w:rPr>
+        <w:t>NOT IN</w:t>
+      </w:r>
+      <w:r>
+        <w:rPr>
+          <w:rFonts w:ascii="Times New Roman" w:hAnsi="Times New Roman" w:cs="Times New Roman"/>
+          <w:bCs/>
+          <w:sz w:val="24"/>
+          <w:szCs w:val="24"/>
+          <w:lang w:val="en-US"/>
+        </w:rPr>
+        <w:t xml:space="preserve">, value must be </w:t>
+      </w:r>
+      <w:r>
+        <w:rPr>
+          <w:rFonts w:ascii="Times New Roman" w:hAnsi="Times New Roman" w:cs="Times New Roman"/>
+          <w:bCs/>
+          <w:sz w:val="24"/>
+          <w:szCs w:val="24"/>
+          <w:lang w:val="en-US"/>
+        </w:rPr>
+        <w:t>array</w:t>
+      </w:r>
+      <w:r>
+        <w:rPr>
+          <w:rFonts w:ascii="Times New Roman" w:hAnsi="Times New Roman" w:cs="Times New Roman"/>
+          <w:bCs/>
+          <w:sz w:val="24"/>
+          <w:szCs w:val="24"/>
+          <w:lang w:val="en-US"/>
+        </w:rPr>
+        <w:t>, for example:</w:t>
+      </w:r>
+    </w:p>
+    <w:p>
+      <w:pPr>
+        <w:spacing w:after="0"/>
+        <w:rPr>
+          <w:rFonts w:ascii="Times New Roman" w:hAnsi="Times New Roman" w:cs="Times New Roman"/>
+          <w:bCs/>
+          <w:sz w:val="24"/>
+          <w:szCs w:val="24"/>
+          <w:lang w:val="en-US"/>
+        </w:rPr>
+      </w:pPr>
+      <w:r>
+        <w:rPr>
+          <w:rFonts w:ascii="Times New Roman" w:hAnsi="Times New Roman" w:cs="Times New Roman"/>
+          <w:bCs/>
+          <w:sz w:val="24"/>
+          <w:szCs w:val="24"/>
+          <w:lang w:val="en-US"/>
+        </w:rPr>
+        <w:t>array(</w:t>
+      </w:r>
+    </w:p>
+    <w:p>
+      <w:pPr>
+        <w:spacing w:after="0"/>
+        <w:rPr>
+          <w:rFonts w:ascii="Times New Roman" w:hAnsi="Times New Roman" w:cs="Times New Roman"/>
+          <w:bCs/>
+          <w:sz w:val="24"/>
+          <w:szCs w:val="24"/>
+          <w:lang w:val="en-US"/>
+        </w:rPr>
+      </w:pPr>
+      <w:r>
+        <w:rPr>
+          <w:rFonts w:ascii="Times New Roman" w:hAnsi="Times New Roman" w:cs="Times New Roman"/>
+          <w:bCs/>
+          <w:sz w:val="24"/>
+          <w:szCs w:val="24"/>
+          <w:lang w:val="en-US"/>
+        </w:rPr>
+        <w:tab/>
+        <w:t>‘category_id IN =&gt; array(2, 3, 8)</w:t>
+      </w:r>
+    </w:p>
+    <w:p>
+      <w:pPr>
+        <w:spacing w:after="0"/>
+        <w:rPr>
+          <w:rFonts w:ascii="Times New Roman" w:hAnsi="Times New Roman" w:cs="Times New Roman"/>
+          <w:bCs/>
+          <w:sz w:val="24"/>
+          <w:szCs w:val="24"/>
+          <w:lang w:val="en-US"/>
+        </w:rPr>
+      </w:pPr>
+      <w:r>
+        <w:rPr>
+          <w:rFonts w:ascii="Times New Roman" w:hAnsi="Times New Roman" w:cs="Times New Roman"/>
+          <w:bCs/>
+          <w:sz w:val="24"/>
+          <w:szCs w:val="24"/>
+          <w:lang w:val="en-US"/>
+        </w:rPr>
+        <w:t>);</w:t>
+      </w:r>
+    </w:p>
+    <w:p>
+      <w:pPr>
+        <w:spacing w:after="0"/>
+        <w:rPr>
+          <w:rFonts w:ascii="Times New Roman" w:hAnsi="Times New Roman" w:cs="Times New Roman"/>
+          <w:bCs/>
+          <w:sz w:val="24"/>
+          <w:szCs w:val="24"/>
+          <w:lang w:val="en-US"/>
+        </w:rPr>
+      </w:pPr>
+    </w:p>
+    <w:p>
+      <w:pPr>
+        <w:spacing w:after="0"/>
         <w:rPr>
           <w:rFonts w:ascii="Times New Roman" w:hAnsi="Times New Roman" w:cs="Times New Roman"/>
           <w:b/>
@@ -3841,9 +3894,19 @@
           <w:szCs w:val="28"/>
           <w:lang w:val="en-US"/>
         </w:rPr>
-        <w:t>criterias</w:t>
-      </w:r>
-      <w:proofErr w:type="spellEnd"/>
+      </w:pPr>
+    </w:p>
+    <w:p>
+      <w:pPr>
+        <w:spacing w:after="0"/>
+        <w:rPr>
+          <w:rFonts w:ascii="Times New Roman" w:hAnsi="Times New Roman" w:cs="Times New Roman"/>
+          <w:b/>
+          <w:sz w:val="28"/>
+          <w:szCs w:val="28"/>
+          <w:lang w:val="en-US"/>
+        </w:rPr>
+      </w:pPr>
       <w:r>
         <w:rPr>
           <w:rFonts w:ascii="Times New Roman" w:hAnsi="Times New Roman" w:cs="Times New Roman"/>
@@ -3853,409 +3916,9 @@
           <w:szCs w:val="28"/>
           <w:lang w:val="en-US"/>
         </w:rPr>
-        <w:t xml:space="preserve"> (where)</w:t>
-      </w:r>
-    </w:p>
-    <w:p>
-      <w:pPr>
-        <w:spacing w:after="0"/>
-        <w:rPr>
-          <w:rFonts w:ascii="Times New Roman" w:hAnsi="Times New Roman" w:cs="Times New Roman"/>
-          <w:bCs/>
-          <w:sz w:val="24"/>
-          <w:szCs w:val="24"/>
-          <w:lang w:val="en-US"/>
-        </w:rPr>
-      </w:pPr>
-      <w:r>
-        <w:rPr>
-          <w:rFonts w:ascii="Times New Roman" w:hAnsi="Times New Roman" w:cs="Times New Roman"/>
-          <w:bCs/>
-          <w:sz w:val="24"/>
-          <w:szCs w:val="24"/>
-          <w:lang w:val="en-US"/>
-        </w:rPr>
-        <w:t xml:space="preserve">This parameter is array of </w:t>
-      </w:r>
-      <w:proofErr w:type="gramStart"/>
-      <w:r>
-        <w:rPr>
-          <w:rFonts w:ascii="Times New Roman" w:hAnsi="Times New Roman" w:cs="Times New Roman"/>
-          <w:bCs/>
-          <w:sz w:val="24"/>
-          <w:szCs w:val="24"/>
-          <w:lang w:val="en-US"/>
-        </w:rPr>
-        <w:t>couples</w:t>
-      </w:r>
-      <w:proofErr w:type="gramEnd"/>
-      <w:r>
-        <w:rPr>
-          <w:rFonts w:ascii="Times New Roman" w:hAnsi="Times New Roman" w:cs="Times New Roman"/>
-          <w:bCs/>
-          <w:sz w:val="24"/>
-          <w:szCs w:val="24"/>
-          <w:lang w:val="en-US"/>
-        </w:rPr>
-        <w:t xml:space="preserve"> key-value, for example:</w:t>
-      </w:r>
-    </w:p>
-    <w:p>
-      <w:pPr>
-        <w:spacing w:after="0"/>
-        <w:rPr>
-          <w:rFonts w:ascii="Times New Roman" w:hAnsi="Times New Roman" w:cs="Times New Roman"/>
-          <w:bCs/>
-          <w:sz w:val="24"/>
-          <w:szCs w:val="24"/>
-          <w:lang w:val="en-US"/>
-        </w:rPr>
-      </w:pPr>
-    </w:p>
-    <w:p>
-      <w:pPr>
-        <w:spacing w:after="0"/>
-        <w:rPr>
-          <w:rFonts w:ascii="Times New Roman" w:hAnsi="Times New Roman" w:cs="Times New Roman"/>
-          <w:bCs/>
-          <w:sz w:val="24"/>
-          <w:szCs w:val="24"/>
-          <w:lang w:val="en-US"/>
-        </w:rPr>
-      </w:pPr>
-      <w:r>
-        <w:rPr>
-          <w:rFonts w:ascii="Times New Roman" w:hAnsi="Times New Roman" w:cs="Times New Roman"/>
-          <w:bCs/>
-          <w:sz w:val="24"/>
-          <w:szCs w:val="24"/>
-          <w:lang w:val="en-US"/>
-        </w:rPr>
-        <w:t xml:space="preserve">// Select records where </w:t>
-      </w:r>
-      <w:proofErr w:type="spellStart"/>
-      <w:r>
-        <w:rPr>
-          <w:rFonts w:ascii="Times New Roman" w:hAnsi="Times New Roman" w:cs="Times New Roman"/>
-          <w:bCs/>
-          <w:sz w:val="24"/>
-          <w:szCs w:val="24"/>
-          <w:lang w:val="en-US"/>
-        </w:rPr>
-        <w:t>category_id</w:t>
-      </w:r>
-      <w:proofErr w:type="spellEnd"/>
-      <w:r>
-        <w:rPr>
-          <w:rFonts w:ascii="Times New Roman" w:hAnsi="Times New Roman" w:cs="Times New Roman"/>
-          <w:bCs/>
-          <w:sz w:val="24"/>
-          <w:szCs w:val="24"/>
-          <w:lang w:val="en-US"/>
-        </w:rPr>
-        <w:t xml:space="preserve"> =1</w:t>
-      </w:r>
-    </w:p>
-    <w:p>
-      <w:pPr>
-        <w:spacing w:after="0"/>
-        <w:rPr>
-          <w:rFonts w:ascii="Times New Roman" w:hAnsi="Times New Roman" w:cs="Times New Roman"/>
-          <w:bCs/>
-          <w:sz w:val="24"/>
-          <w:szCs w:val="24"/>
-          <w:lang w:val="en-US"/>
-        </w:rPr>
-      </w:pPr>
-      <w:proofErr w:type="gramStart"/>
-      <w:r>
-        <w:rPr>
-          <w:rFonts w:ascii="Times New Roman" w:hAnsi="Times New Roman" w:cs="Times New Roman"/>
-          <w:bCs/>
-          <w:sz w:val="24"/>
-          <w:szCs w:val="24"/>
-          <w:lang w:val="en-US"/>
-        </w:rPr>
-        <w:t>array(</w:t>
-      </w:r>
-      <w:proofErr w:type="gramEnd"/>
-    </w:p>
-    <w:p>
-      <w:pPr>
-        <w:spacing w:after="0"/>
-        <w:rPr>
-          <w:rFonts w:ascii="Times New Roman" w:hAnsi="Times New Roman" w:cs="Times New Roman"/>
-          <w:bCs/>
-          <w:sz w:val="24"/>
-          <w:szCs w:val="24"/>
-          <w:lang w:val="en-US"/>
-        </w:rPr>
-      </w:pPr>
-      <w:r>
-        <w:rPr>
-          <w:rFonts w:ascii="Times New Roman" w:hAnsi="Times New Roman" w:cs="Times New Roman"/>
-          <w:bCs/>
-          <w:sz w:val="24"/>
-          <w:szCs w:val="24"/>
-          <w:lang w:val="en-US"/>
-        </w:rPr>
-        <w:tab/>
-        <w:t>‘</w:t>
-      </w:r>
-      <w:proofErr w:type="spellStart"/>
-      <w:r>
-        <w:rPr>
-          <w:rFonts w:ascii="Times New Roman" w:hAnsi="Times New Roman" w:cs="Times New Roman"/>
-          <w:bCs/>
-          <w:sz w:val="24"/>
-          <w:szCs w:val="24"/>
-          <w:lang w:val="en-US"/>
-        </w:rPr>
-        <w:t>category_id</w:t>
-      </w:r>
-      <w:proofErr w:type="spellEnd"/>
-      <w:r>
-        <w:rPr>
-          <w:rFonts w:ascii="Times New Roman" w:hAnsi="Times New Roman" w:cs="Times New Roman"/>
-          <w:bCs/>
-          <w:sz w:val="24"/>
-          <w:szCs w:val="24"/>
-          <w:lang w:val="en-US"/>
-        </w:rPr>
-        <w:t>’ =&gt; 1</w:t>
-      </w:r>
-    </w:p>
-    <w:p>
-      <w:pPr>
-        <w:spacing w:after="0"/>
-        <w:rPr>
-          <w:rFonts w:ascii="Times New Roman" w:hAnsi="Times New Roman" w:cs="Times New Roman"/>
-          <w:bCs/>
-          <w:sz w:val="24"/>
-          <w:szCs w:val="24"/>
-          <w:lang w:val="en-US"/>
-        </w:rPr>
-      </w:pPr>
-      <w:r>
-        <w:rPr>
-          <w:rFonts w:ascii="Times New Roman" w:hAnsi="Times New Roman" w:cs="Times New Roman"/>
-          <w:bCs/>
-          <w:sz w:val="24"/>
-          <w:szCs w:val="24"/>
-          <w:lang w:val="en-US"/>
-        </w:rPr>
-        <w:t>);</w:t>
-      </w:r>
-    </w:p>
-    <w:p>
-      <w:pPr>
-        <w:spacing w:after="0"/>
-        <w:rPr>
-          <w:rFonts w:ascii="Times New Roman" w:hAnsi="Times New Roman" w:cs="Times New Roman"/>
-          <w:bCs/>
-          <w:sz w:val="24"/>
-          <w:szCs w:val="24"/>
-          <w:lang w:val="en-US"/>
-        </w:rPr>
-      </w:pPr>
-      <w:r>
-        <w:rPr>
-          <w:rFonts w:ascii="Times New Roman" w:hAnsi="Times New Roman" w:cs="Times New Roman"/>
-          <w:bCs/>
-          <w:sz w:val="24"/>
-          <w:szCs w:val="24"/>
-          <w:lang w:val="en-US"/>
-        </w:rPr>
-        <w:lastRenderedPageBreak/>
-        <w:t>K</w:t>
-      </w:r>
-      <w:r>
-        <w:rPr>
-          <w:rFonts w:ascii="Times New Roman" w:hAnsi="Times New Roman" w:cs="Times New Roman"/>
-          <w:bCs/>
-          <w:sz w:val="24"/>
-          <w:szCs w:val="24"/>
-          <w:lang w:val="en-US"/>
-        </w:rPr>
-        <w:t>ey may contains operators</w:t>
-      </w:r>
-      <w:proofErr w:type="gramStart"/>
-      <w:r>
-        <w:rPr>
-          <w:rFonts w:ascii="Times New Roman" w:hAnsi="Times New Roman" w:cs="Times New Roman"/>
-          <w:bCs/>
-          <w:sz w:val="24"/>
-          <w:szCs w:val="24"/>
-          <w:lang w:val="en-US"/>
-        </w:rPr>
-        <w:t xml:space="preserve">: </w:t>
-      </w:r>
-      <w:r>
-        <w:rPr>
-          <w:rFonts w:ascii="Times New Roman" w:hAnsi="Times New Roman" w:cs="Times New Roman"/>
-          <w:bCs/>
-          <w:sz w:val="24"/>
-          <w:szCs w:val="24"/>
-          <w:lang w:val="en-US"/>
-        </w:rPr>
-        <w:t>:</w:t>
-      </w:r>
-      <w:proofErr w:type="gramEnd"/>
-      <w:r>
-        <w:rPr>
-          <w:rFonts w:ascii="Times New Roman" w:hAnsi="Times New Roman" w:cs="Times New Roman"/>
-          <w:bCs/>
-          <w:sz w:val="24"/>
-          <w:szCs w:val="24"/>
-          <w:lang w:val="en-US"/>
-        </w:rPr>
-        <w:t xml:space="preserve"> =, !=, &gt;, &lt;, &lt;&gt;, &gt;=, &lt;=, IS NULL, IS NOT NULL.</w:t>
-      </w:r>
-    </w:p>
-    <w:p>
-      <w:pPr>
-        <w:spacing w:after="0"/>
-        <w:rPr>
-          <w:rFonts w:ascii="Times New Roman" w:hAnsi="Times New Roman" w:cs="Times New Roman"/>
-          <w:bCs/>
-          <w:sz w:val="24"/>
-          <w:szCs w:val="24"/>
-          <w:lang w:val="en-US"/>
-        </w:rPr>
-      </w:pPr>
-      <w:r>
-        <w:rPr>
-          <w:rFonts w:ascii="Times New Roman" w:hAnsi="Times New Roman" w:cs="Times New Roman"/>
-          <w:bCs/>
-          <w:sz w:val="24"/>
-          <w:szCs w:val="24"/>
-          <w:lang w:val="en-US"/>
-        </w:rPr>
-        <w:t>In case using operator IS NULL or IS NOT NULL, value must be null, for example:</w:t>
-      </w:r>
-    </w:p>
-    <w:p>
-      <w:pPr>
-        <w:spacing w:after="0"/>
-        <w:rPr>
-          <w:rFonts w:ascii="Times New Roman" w:hAnsi="Times New Roman" w:cs="Times New Roman"/>
-          <w:bCs/>
-          <w:sz w:val="24"/>
-          <w:szCs w:val="24"/>
-          <w:lang w:val="en-US"/>
-        </w:rPr>
-      </w:pPr>
-    </w:p>
-    <w:p>
-      <w:pPr>
-        <w:spacing w:after="0"/>
-        <w:rPr>
-          <w:rFonts w:ascii="Times New Roman" w:hAnsi="Times New Roman" w:cs="Times New Roman"/>
-          <w:bCs/>
-          <w:sz w:val="24"/>
-          <w:szCs w:val="24"/>
-          <w:lang w:val="en-US"/>
-        </w:rPr>
-      </w:pPr>
-      <w:proofErr w:type="gramStart"/>
-      <w:r>
-        <w:rPr>
-          <w:rFonts w:ascii="Times New Roman" w:hAnsi="Times New Roman" w:cs="Times New Roman"/>
-          <w:bCs/>
-          <w:sz w:val="24"/>
-          <w:szCs w:val="24"/>
-          <w:lang w:val="en-US"/>
-        </w:rPr>
-        <w:t>array(</w:t>
-      </w:r>
-      <w:proofErr w:type="gramEnd"/>
-    </w:p>
-    <w:p>
-      <w:pPr>
-        <w:spacing w:after="0"/>
-        <w:rPr>
-          <w:rFonts w:ascii="Times New Roman" w:hAnsi="Times New Roman" w:cs="Times New Roman"/>
-          <w:bCs/>
-          <w:sz w:val="24"/>
-          <w:szCs w:val="24"/>
-          <w:lang w:val="en-US"/>
-        </w:rPr>
-      </w:pPr>
-      <w:r>
-        <w:rPr>
-          <w:rFonts w:ascii="Times New Roman" w:hAnsi="Times New Roman" w:cs="Times New Roman"/>
-          <w:bCs/>
-          <w:sz w:val="24"/>
-          <w:szCs w:val="24"/>
-          <w:lang w:val="en-US"/>
-        </w:rPr>
-        <w:tab/>
-        <w:t>‘</w:t>
-      </w:r>
-      <w:proofErr w:type="spellStart"/>
-      <w:proofErr w:type="gramStart"/>
-      <w:r>
-        <w:rPr>
-          <w:rFonts w:ascii="Times New Roman" w:hAnsi="Times New Roman" w:cs="Times New Roman"/>
-          <w:bCs/>
-          <w:sz w:val="24"/>
-          <w:szCs w:val="24"/>
-          <w:lang w:val="en-US"/>
-        </w:rPr>
-        <w:t>author_id</w:t>
-      </w:r>
-      <w:proofErr w:type="spellEnd"/>
-      <w:proofErr w:type="gramEnd"/>
-      <w:r>
-        <w:rPr>
-          <w:rFonts w:ascii="Times New Roman" w:hAnsi="Times New Roman" w:cs="Times New Roman"/>
-          <w:bCs/>
-          <w:sz w:val="24"/>
-          <w:szCs w:val="24"/>
-          <w:lang w:val="en-US"/>
-        </w:rPr>
-        <w:t xml:space="preserve"> IS NOT NULL’ =&gt; null</w:t>
-      </w:r>
-    </w:p>
-    <w:p>
-      <w:pPr>
-        <w:spacing w:after="0"/>
-        <w:rPr>
-          <w:rFonts w:ascii="Times New Roman" w:hAnsi="Times New Roman" w:cs="Times New Roman"/>
-          <w:bCs/>
-          <w:sz w:val="24"/>
-          <w:szCs w:val="24"/>
-          <w:lang w:val="en-US"/>
-        </w:rPr>
-      </w:pPr>
-      <w:r>
-        <w:rPr>
-          <w:rFonts w:ascii="Times New Roman" w:hAnsi="Times New Roman" w:cs="Times New Roman"/>
-          <w:bCs/>
-          <w:sz w:val="24"/>
-          <w:szCs w:val="24"/>
-          <w:lang w:val="en-US"/>
-        </w:rPr>
-        <w:t>);</w:t>
-      </w:r>
-      <w:bookmarkStart w:id="0" w:name="_GoBack"/>
-      <w:bookmarkEnd w:id="0"/>
-    </w:p>
-    <w:p>
-      <w:pPr>
-        <w:spacing w:after="0"/>
-        <w:rPr>
-          <w:rFonts w:ascii="Times New Roman" w:hAnsi="Times New Roman" w:cs="Times New Roman"/>
-          <w:bCs/>
-          <w:sz w:val="24"/>
-          <w:szCs w:val="24"/>
-          <w:lang w:val="en-US"/>
-        </w:rPr>
-      </w:pPr>
-    </w:p>
-    <w:p>
-      <w:pPr>
-        <w:spacing w:after="0"/>
+        <w:t>The parameter</w:t>
+      </w:r>
+      <w:r>
         <w:rPr>
           <w:rFonts w:ascii="Times New Roman" w:hAnsi="Times New Roman" w:cs="Times New Roman"/>
           <w:b/>
@@ -4264,64 +3927,27 @@
           <w:szCs w:val="28"/>
           <w:lang w:val="en-US"/>
         </w:rPr>
-      </w:pPr>
+        <w:t xml:space="preserve"> of attributes for navigation links (pages_attributes)</w:t>
+      </w:r>
     </w:p>
     <w:p>
       <w:pPr>
         <w:spacing w:after="0"/>
         <w:rPr>
           <w:rFonts w:ascii="Times New Roman" w:hAnsi="Times New Roman" w:cs="Times New Roman"/>
-          <w:b/>
-          <w:sz w:val="28"/>
-          <w:szCs w:val="28"/>
-          <w:lang w:val="en-US"/>
-        </w:rPr>
-      </w:pPr>
-      <w:r>
-        <w:rPr>
-          <w:rFonts w:ascii="Times New Roman" w:hAnsi="Times New Roman" w:cs="Times New Roman"/>
-          <w:b/>
-          <w:bCs/>
-          <w:sz w:val="28"/>
-          <w:szCs w:val="28"/>
-          <w:lang w:val="en-US"/>
-        </w:rPr>
-        <w:t>The parameter</w:t>
-      </w:r>
-      <w:r>
-        <w:rPr>
-          <w:rFonts w:ascii="Times New Roman" w:hAnsi="Times New Roman" w:cs="Times New Roman"/>
-          <w:b/>
-          <w:bCs/>
-          <w:sz w:val="28"/>
-          <w:szCs w:val="28"/>
-          <w:lang w:val="en-US"/>
-        </w:rPr>
-        <w:t xml:space="preserve"> of attributes for navigation links (</w:t>
-      </w:r>
-      <w:proofErr w:type="spellStart"/>
-      <w:r>
-        <w:rPr>
-          <w:rFonts w:ascii="Times New Roman" w:hAnsi="Times New Roman" w:cs="Times New Roman"/>
-          <w:b/>
-          <w:bCs/>
-          <w:sz w:val="28"/>
-          <w:szCs w:val="28"/>
-          <w:lang w:val="en-US"/>
-        </w:rPr>
-        <w:t>pages_attributes</w:t>
-      </w:r>
-      <w:proofErr w:type="spellEnd"/>
-      <w:r>
-        <w:rPr>
-          <w:rFonts w:ascii="Times New Roman" w:hAnsi="Times New Roman" w:cs="Times New Roman"/>
-          <w:b/>
-          <w:bCs/>
-          <w:sz w:val="28"/>
-          <w:szCs w:val="28"/>
-          <w:lang w:val="en-US"/>
-        </w:rPr>
-        <w:t>)</w:t>
+          <w:sz w:val="24"/>
+          <w:szCs w:val="24"/>
+          <w:lang w:val="en-US"/>
+        </w:rPr>
+      </w:pPr>
+      <w:r>
+        <w:rPr>
+          <w:rFonts w:ascii="Times New Roman" w:hAnsi="Times New Roman" w:cs="Times New Roman"/>
+          <w:sz w:val="24"/>
+          <w:szCs w:val="24"/>
+          <w:lang w:val="en-US"/>
+        </w:rPr>
+        <w:t>This parameter involves indexes of types pages with an array of the form: ‘html-attribute’ =&gt; ‘value of attribute’.</w:t>
       </w:r>
     </w:p>
     <w:p>
@@ -4331,49 +3957,8 @@
           <w:rFonts w:ascii="Times New Roman" w:hAnsi="Times New Roman" w:cs="Times New Roman"/>
           <w:sz w:val="24"/>
           <w:szCs w:val="24"/>
-          <w:lang w:val="en-US"/>
-        </w:rPr>
-      </w:pPr>
-      <w:r>
-        <w:rPr>
-          <w:rFonts w:ascii="Times New Roman" w:hAnsi="Times New Roman" w:cs="Times New Roman"/>
-          <w:sz w:val="24"/>
-          <w:szCs w:val="24"/>
-          <w:lang w:val="en-US"/>
-        </w:rPr>
-        <w:t xml:space="preserve">This parameter involves indexes of </w:t>
-      </w:r>
-      <w:proofErr w:type="gramStart"/>
-      <w:r>
-        <w:rPr>
-          <w:rFonts w:ascii="Times New Roman" w:hAnsi="Times New Roman" w:cs="Times New Roman"/>
-          <w:sz w:val="24"/>
-          <w:szCs w:val="24"/>
-          <w:lang w:val="en-US"/>
-        </w:rPr>
-        <w:t>types</w:t>
-      </w:r>
-      <w:proofErr w:type="gramEnd"/>
-      <w:r>
-        <w:rPr>
-          <w:rFonts w:ascii="Times New Roman" w:hAnsi="Times New Roman" w:cs="Times New Roman"/>
-          <w:sz w:val="24"/>
-          <w:szCs w:val="24"/>
-          <w:lang w:val="en-US"/>
-        </w:rPr>
-        <w:t xml:space="preserve"> pages with an array of the form: ‘html-attribute’ =&gt; ‘value of attribute’.</w:t>
-      </w:r>
-    </w:p>
-    <w:p>
-      <w:pPr>
-        <w:spacing w:after="0"/>
-        <w:rPr>
-          <w:rFonts w:ascii="Times New Roman" w:hAnsi="Times New Roman" w:cs="Times New Roman"/>
-          <w:sz w:val="24"/>
-          <w:szCs w:val="24"/>
-        </w:rPr>
-      </w:pPr>
-      <w:proofErr w:type="spellStart"/>
+        </w:rPr>
+      </w:pPr>
       <w:r>
         <w:rPr>
           <w:rFonts w:ascii="Times New Roman" w:hAnsi="Times New Roman" w:cs="Times New Roman"/>
@@ -4382,7 +3967,6 @@
         </w:rPr>
         <w:t>Types</w:t>
       </w:r>
-      <w:proofErr w:type="spellEnd"/>
       <w:r>
         <w:rPr>
           <w:rFonts w:ascii="Times New Roman" w:hAnsi="Times New Roman" w:cs="Times New Roman"/>
@@ -4392,7 +3976,6 @@
         </w:rPr>
         <w:t xml:space="preserve"> </w:t>
       </w:r>
-      <w:proofErr w:type="spellStart"/>
       <w:r>
         <w:rPr>
           <w:rFonts w:ascii="Times New Roman" w:hAnsi="Times New Roman" w:cs="Times New Roman"/>
@@ -4401,7 +3984,6 @@
         </w:rPr>
         <w:t>of</w:t>
       </w:r>
-      <w:proofErr w:type="spellEnd"/>
       <w:r>
         <w:rPr>
           <w:rFonts w:ascii="Times New Roman" w:hAnsi="Times New Roman" w:cs="Times New Roman"/>
@@ -4411,7 +3993,6 @@
         </w:rPr>
         <w:t xml:space="preserve"> </w:t>
       </w:r>
-      <w:proofErr w:type="spellStart"/>
       <w:r>
         <w:rPr>
           <w:rFonts w:ascii="Times New Roman" w:hAnsi="Times New Roman" w:cs="Times New Roman"/>
@@ -4420,7 +4001,6 @@
         </w:rPr>
         <w:t>pages</w:t>
       </w:r>
-      <w:proofErr w:type="spellEnd"/>
       <w:r>
         <w:rPr>
           <w:rFonts w:ascii="Times New Roman" w:hAnsi="Times New Roman" w:cs="Times New Roman"/>
@@ -4560,7 +4140,6 @@
                 <w:lang w:val="en-US"/>
               </w:rPr>
             </w:pPr>
-            <w:proofErr w:type="spellStart"/>
             <w:r>
               <w:rPr>
                 <w:rFonts w:ascii="Times New Roman" w:hAnsi="Times New Roman" w:cs="Times New Roman"/>
@@ -4570,7 +4149,6 @@
               </w:rPr>
               <w:t>previous_group</w:t>
             </w:r>
-            <w:proofErr w:type="spellEnd"/>
           </w:p>
         </w:tc>
         <w:tc>
@@ -4959,47 +4537,16 @@
           <w:szCs w:val="24"/>
           <w:lang w:val="en-US"/>
         </w:rPr>
-        <w:t>$</w:t>
-      </w:r>
-      <w:proofErr w:type="gramStart"/>
-      <w:r>
-        <w:rPr>
-          <w:rFonts w:ascii="Times New Roman" w:hAnsi="Times New Roman" w:cs="Times New Roman"/>
-          <w:sz w:val="24"/>
-          <w:szCs w:val="24"/>
-          <w:lang w:val="en-US"/>
-        </w:rPr>
-        <w:t>parameters[</w:t>
-      </w:r>
-      <w:proofErr w:type="gramEnd"/>
-      <w:r>
-        <w:rPr>
-          <w:rFonts w:ascii="Times New Roman" w:hAnsi="Times New Roman" w:cs="Times New Roman"/>
-          <w:sz w:val="24"/>
-          <w:szCs w:val="24"/>
-          <w:lang w:val="en-US"/>
-        </w:rPr>
-        <w:t>'</w:t>
-      </w:r>
-      <w:proofErr w:type="spellStart"/>
-      <w:r>
-        <w:rPr>
-          <w:rFonts w:ascii="Times New Roman" w:hAnsi="Times New Roman" w:cs="Times New Roman"/>
-          <w:sz w:val="24"/>
-          <w:szCs w:val="24"/>
-          <w:lang w:val="en-US"/>
-        </w:rPr>
-        <w:t>pages_attributes</w:t>
-      </w:r>
-      <w:proofErr w:type="spellEnd"/>
-      <w:r>
-        <w:rPr>
-          <w:rFonts w:ascii="Times New Roman" w:hAnsi="Times New Roman" w:cs="Times New Roman"/>
-          <w:sz w:val="24"/>
-          <w:szCs w:val="24"/>
-          <w:lang w:val="en-US"/>
-        </w:rPr>
-        <w:t>'</w:t>
+        <w:t>$parameters[</w:t>
+      </w:r>
+      <w:r>
+        <w:rPr>
+          <w:rFonts w:ascii="Times New Roman" w:hAnsi="Times New Roman" w:cs="Times New Roman"/>
+          <w:sz w:val="24"/>
+          <w:szCs w:val="24"/>
+          <w:lang w:val="en-US"/>
+        </w:rPr>
+        <w:t>'pages_attributes'</w:t>
       </w:r>
       <w:r>
         <w:rPr>
@@ -5056,27 +4603,7 @@
           <w:szCs w:val="24"/>
           <w:lang w:val="en-US"/>
         </w:rPr>
-        <w:t>'</w:t>
-      </w:r>
-      <w:proofErr w:type="gramStart"/>
-      <w:r>
-        <w:rPr>
-          <w:rFonts w:ascii="Times New Roman" w:hAnsi="Times New Roman" w:cs="Times New Roman"/>
-          <w:sz w:val="24"/>
-          <w:szCs w:val="24"/>
-          <w:lang w:val="en-US"/>
-        </w:rPr>
-        <w:t>first</w:t>
-      </w:r>
-      <w:proofErr w:type="gramEnd"/>
-      <w:r>
-        <w:rPr>
-          <w:rFonts w:ascii="Times New Roman" w:hAnsi="Times New Roman" w:cs="Times New Roman"/>
-          <w:sz w:val="24"/>
-          <w:szCs w:val="24"/>
-          <w:lang w:val="en-US"/>
-        </w:rPr>
-        <w:t>' =&gt; array(</w:t>
+        <w:t>'first' =&gt; array(</w:t>
       </w:r>
     </w:p>
     <w:p>
@@ -5098,27 +4625,7 @@
           <w:lang w:val="en-US"/>
         </w:rPr>
         <w:tab/>
-        <w:t>‘</w:t>
-      </w:r>
-      <w:proofErr w:type="gramStart"/>
-      <w:r>
-        <w:rPr>
-          <w:rFonts w:ascii="Times New Roman" w:hAnsi="Times New Roman" w:cs="Times New Roman"/>
-          <w:sz w:val="24"/>
-          <w:szCs w:val="24"/>
-          <w:lang w:val="en-US"/>
-        </w:rPr>
-        <w:t>id</w:t>
-      </w:r>
-      <w:proofErr w:type="gramEnd"/>
-      <w:r>
-        <w:rPr>
-          <w:rFonts w:ascii="Times New Roman" w:hAnsi="Times New Roman" w:cs="Times New Roman"/>
-          <w:sz w:val="24"/>
-          <w:szCs w:val="24"/>
-          <w:lang w:val="en-US"/>
-        </w:rPr>
-        <w:t>’ =&gt; ‘pagination-first’</w:t>
+        <w:t>‘id’ =&gt; ‘pagination-first’</w:t>
       </w:r>
     </w:p>
     <w:p>
@@ -5190,27 +4697,7 @@
           <w:lang w:val="en-US"/>
         </w:rPr>
         <w:tab/>
-        <w:t>'</w:t>
-      </w:r>
-      <w:proofErr w:type="gramStart"/>
-      <w:r>
-        <w:rPr>
-          <w:rFonts w:ascii="Times New Roman" w:hAnsi="Times New Roman" w:cs="Times New Roman"/>
-          <w:sz w:val="24"/>
-          <w:szCs w:val="24"/>
-          <w:lang w:val="en-US"/>
-        </w:rPr>
-        <w:t>numeric</w:t>
-      </w:r>
-      <w:proofErr w:type="gramEnd"/>
-      <w:r>
-        <w:rPr>
-          <w:rFonts w:ascii="Times New Roman" w:hAnsi="Times New Roman" w:cs="Times New Roman"/>
-          <w:sz w:val="24"/>
-          <w:szCs w:val="24"/>
-          <w:lang w:val="en-US"/>
-        </w:rPr>
-        <w:t>' =&gt; array(</w:t>
+        <w:t>'numeric' =&gt; array(</w:t>
       </w:r>
     </w:p>
     <w:p>
@@ -5240,27 +4727,7 @@
           <w:lang w:val="en-US"/>
         </w:rPr>
         <w:tab/>
-        <w:t>'</w:t>
-      </w:r>
-      <w:proofErr w:type="gramStart"/>
-      <w:r>
-        <w:rPr>
-          <w:rFonts w:ascii="Times New Roman" w:hAnsi="Times New Roman" w:cs="Times New Roman"/>
-          <w:sz w:val="24"/>
-          <w:szCs w:val="24"/>
-          <w:lang w:val="en-US"/>
-        </w:rPr>
-        <w:t>class</w:t>
-      </w:r>
-      <w:proofErr w:type="gramEnd"/>
-      <w:r>
-        <w:rPr>
-          <w:rFonts w:ascii="Times New Roman" w:hAnsi="Times New Roman" w:cs="Times New Roman"/>
-          <w:sz w:val="24"/>
-          <w:szCs w:val="24"/>
-          <w:lang w:val="en-US"/>
-        </w:rPr>
-        <w:t>’</w:t>
+        <w:t>'class’</w:t>
       </w:r>
       <w:r>
         <w:rPr>
@@ -5435,7 +4902,6 @@
                 <w:szCs w:val="24"/>
               </w:rPr>
             </w:pPr>
-            <w:proofErr w:type="spellStart"/>
             <w:r>
               <w:rPr>
                 <w:rFonts w:ascii="Times New Roman" w:hAnsi="Times New Roman" w:cs="Times New Roman"/>
@@ -5444,7 +4910,6 @@
               </w:rPr>
               <w:t>build</w:t>
             </w:r>
-            <w:proofErr w:type="spellEnd"/>
             <w:r>
               <w:rPr>
                 <w:rFonts w:ascii="Times New Roman" w:hAnsi="Times New Roman" w:cs="Times New Roman"/>
@@ -5454,23 +4919,13 @@
               </w:rPr>
               <w:t>P</w:t>
             </w:r>
-            <w:proofErr w:type="spellStart"/>
-            <w:r>
-              <w:rPr>
-                <w:rFonts w:ascii="Times New Roman" w:hAnsi="Times New Roman" w:cs="Times New Roman"/>
-                <w:sz w:val="24"/>
-                <w:szCs w:val="24"/>
-              </w:rPr>
-              <w:t>ages</w:t>
-            </w:r>
-            <w:proofErr w:type="spellEnd"/>
-            <w:r>
-              <w:rPr>
-                <w:rFonts w:ascii="Times New Roman" w:hAnsi="Times New Roman" w:cs="Times New Roman"/>
-                <w:sz w:val="24"/>
-                <w:szCs w:val="24"/>
-              </w:rPr>
-              <w:t>()</w:t>
+            <w:r>
+              <w:rPr>
+                <w:rFonts w:ascii="Times New Roman" w:hAnsi="Times New Roman" w:cs="Times New Roman"/>
+                <w:sz w:val="24"/>
+                <w:szCs w:val="24"/>
+              </w:rPr>
+              <w:t>ages()</w:t>
             </w:r>
           </w:p>
         </w:tc>
@@ -5494,27 +4949,7 @@
                 <w:szCs w:val="24"/>
                 <w:lang w:val="en-US"/>
               </w:rPr>
-              <w:t>Generates group of pages. Uses in case if during initialization parameter “</w:t>
-            </w:r>
-            <w:proofErr w:type="spellStart"/>
-            <w:r>
-              <w:rPr>
-                <w:rFonts w:ascii="Times New Roman" w:hAnsi="Times New Roman" w:cs="Times New Roman"/>
-                <w:sz w:val="24"/>
-                <w:szCs w:val="24"/>
-                <w:lang w:val="en-US"/>
-              </w:rPr>
-              <w:t>with_pages</w:t>
-            </w:r>
-            <w:proofErr w:type="spellEnd"/>
-            <w:r>
-              <w:rPr>
-                <w:rFonts w:ascii="Times New Roman" w:hAnsi="Times New Roman" w:cs="Times New Roman"/>
-                <w:sz w:val="24"/>
-                <w:szCs w:val="24"/>
-                <w:lang w:val="en-US"/>
-              </w:rPr>
-              <w:t>” did set as false.</w:t>
+              <w:t>Generates group of pages. Uses in case if during initialization parameter “with_pages” did set as false.</w:t>
             </w:r>
           </w:p>
         </w:tc>
@@ -5599,7 +5034,6 @@
                 <w:lang w:val="en-US"/>
               </w:rPr>
             </w:pPr>
-            <w:proofErr w:type="spellStart"/>
             <w:r>
               <w:rPr>
                 <w:rFonts w:ascii="Times New Roman" w:hAnsi="Times New Roman" w:cs="Times New Roman"/>
@@ -5608,7 +5042,6 @@
               </w:rPr>
               <w:t>get</w:t>
             </w:r>
-            <w:proofErr w:type="spellEnd"/>
             <w:r>
               <w:rPr>
                 <w:rFonts w:ascii="Times New Roman" w:hAnsi="Times New Roman" w:cs="Times New Roman"/>
@@ -5618,7 +5051,6 @@
               </w:rPr>
               <w:t>C</w:t>
             </w:r>
-            <w:proofErr w:type="spellStart"/>
             <w:r>
               <w:rPr>
                 <w:rFonts w:ascii="Times New Roman" w:hAnsi="Times New Roman" w:cs="Times New Roman"/>
@@ -5627,7 +5059,6 @@
               </w:rPr>
               <w:t>urrent</w:t>
             </w:r>
-            <w:proofErr w:type="spellEnd"/>
             <w:r>
               <w:rPr>
                 <w:rFonts w:ascii="Times New Roman" w:hAnsi="Times New Roman" w:cs="Times New Roman"/>
@@ -5637,7 +5068,6 @@
               </w:rPr>
               <w:t>P</w:t>
             </w:r>
-            <w:proofErr w:type="spellStart"/>
             <w:r>
               <w:rPr>
                 <w:rFonts w:ascii="Times New Roman" w:hAnsi="Times New Roman" w:cs="Times New Roman"/>
@@ -5646,7 +5076,6 @@
               </w:rPr>
               <w:t>age</w:t>
             </w:r>
-            <w:proofErr w:type="spellEnd"/>
             <w:r>
               <w:rPr>
                 <w:rFonts w:ascii="Times New Roman" w:hAnsi="Times New Roman" w:cs="Times New Roman"/>
@@ -5696,7 +5125,6 @@
                 <w:szCs w:val="24"/>
               </w:rPr>
             </w:pPr>
-            <w:proofErr w:type="spellStart"/>
             <w:r>
               <w:rPr>
                 <w:rFonts w:ascii="Times New Roman" w:hAnsi="Times New Roman" w:cs="Times New Roman"/>
@@ -5705,7 +5133,6 @@
               </w:rPr>
               <w:t>get</w:t>
             </w:r>
-            <w:proofErr w:type="spellEnd"/>
             <w:r>
               <w:rPr>
                 <w:rFonts w:ascii="Times New Roman" w:hAnsi="Times New Roman" w:cs="Times New Roman"/>
@@ -5715,23 +5142,13 @@
               </w:rPr>
               <w:t>L</w:t>
             </w:r>
-            <w:proofErr w:type="spellStart"/>
-            <w:r>
-              <w:rPr>
-                <w:rFonts w:ascii="Times New Roman" w:hAnsi="Times New Roman" w:cs="Times New Roman"/>
-                <w:sz w:val="24"/>
-                <w:szCs w:val="24"/>
-              </w:rPr>
-              <w:t>imit</w:t>
-            </w:r>
-            <w:proofErr w:type="spellEnd"/>
-            <w:r>
-              <w:rPr>
-                <w:rFonts w:ascii="Times New Roman" w:hAnsi="Times New Roman" w:cs="Times New Roman"/>
-                <w:sz w:val="24"/>
-                <w:szCs w:val="24"/>
-              </w:rPr>
-              <w:t>()</w:t>
+            <w:r>
+              <w:rPr>
+                <w:rFonts w:ascii="Times New Roman" w:hAnsi="Times New Roman" w:cs="Times New Roman"/>
+                <w:sz w:val="24"/>
+                <w:szCs w:val="24"/>
+              </w:rPr>
+              <w:t>imit()</w:t>
             </w:r>
           </w:p>
         </w:tc>
@@ -5773,16 +5190,15 @@
                 <w:szCs w:val="24"/>
               </w:rPr>
             </w:pPr>
-            <w:proofErr w:type="spellStart"/>
-            <w:r>
-              <w:rPr>
-                <w:rFonts w:ascii="Times New Roman" w:hAnsi="Times New Roman" w:cs="Times New Roman"/>
-                <w:sz w:val="24"/>
-                <w:szCs w:val="24"/>
-              </w:rPr>
+            <w:r>
+              <w:rPr>
+                <w:rFonts w:ascii="Times New Roman" w:hAnsi="Times New Roman" w:cs="Times New Roman"/>
+                <w:sz w:val="24"/>
+                <w:szCs w:val="24"/>
+              </w:rPr>
+              <w:lastRenderedPageBreak/>
               <w:t>get</w:t>
             </w:r>
-            <w:proofErr w:type="spellEnd"/>
             <w:r>
               <w:rPr>
                 <w:rFonts w:ascii="Times New Roman" w:hAnsi="Times New Roman" w:cs="Times New Roman"/>
@@ -5792,7 +5208,6 @@
               </w:rPr>
               <w:t>P</w:t>
             </w:r>
-            <w:proofErr w:type="spellStart"/>
             <w:r>
               <w:rPr>
                 <w:rFonts w:ascii="Times New Roman" w:hAnsi="Times New Roman" w:cs="Times New Roman"/>
@@ -5801,7 +5216,6 @@
               </w:rPr>
               <w:t>ages</w:t>
             </w:r>
-            <w:proofErr w:type="spellEnd"/>
             <w:r>
               <w:rPr>
                 <w:rFonts w:ascii="Times New Roman" w:hAnsi="Times New Roman" w:cs="Times New Roman"/>
@@ -5811,23 +5225,13 @@
               </w:rPr>
               <w:t>A</w:t>
             </w:r>
-            <w:proofErr w:type="spellStart"/>
-            <w:r>
-              <w:rPr>
-                <w:rFonts w:ascii="Times New Roman" w:hAnsi="Times New Roman" w:cs="Times New Roman"/>
-                <w:sz w:val="24"/>
-                <w:szCs w:val="24"/>
-              </w:rPr>
-              <w:t>mount</w:t>
-            </w:r>
-            <w:proofErr w:type="spellEnd"/>
-            <w:r>
-              <w:rPr>
-                <w:rFonts w:ascii="Times New Roman" w:hAnsi="Times New Roman" w:cs="Times New Roman"/>
-                <w:sz w:val="24"/>
-                <w:szCs w:val="24"/>
-              </w:rPr>
-              <w:t>()</w:t>
+            <w:r>
+              <w:rPr>
+                <w:rFonts w:ascii="Times New Roman" w:hAnsi="Times New Roman" w:cs="Times New Roman"/>
+                <w:sz w:val="24"/>
+                <w:szCs w:val="24"/>
+              </w:rPr>
+              <w:t>mount()</w:t>
             </w:r>
           </w:p>
         </w:tc>
@@ -5869,7 +5273,6 @@
                 <w:szCs w:val="24"/>
               </w:rPr>
             </w:pPr>
-            <w:proofErr w:type="spellStart"/>
             <w:r>
               <w:rPr>
                 <w:rFonts w:ascii="Times New Roman" w:hAnsi="Times New Roman" w:cs="Times New Roman"/>
@@ -5878,7 +5281,6 @@
               </w:rPr>
               <w:t>get</w:t>
             </w:r>
-            <w:proofErr w:type="spellEnd"/>
             <w:r>
               <w:rPr>
                 <w:rFonts w:ascii="Times New Roman" w:hAnsi="Times New Roman" w:cs="Times New Roman"/>
@@ -5888,23 +5290,13 @@
               </w:rPr>
               <w:t>S</w:t>
             </w:r>
-            <w:proofErr w:type="spellStart"/>
-            <w:r>
-              <w:rPr>
-                <w:rFonts w:ascii="Times New Roman" w:hAnsi="Times New Roman" w:cs="Times New Roman"/>
-                <w:sz w:val="24"/>
-                <w:szCs w:val="24"/>
-              </w:rPr>
-              <w:t>tart</w:t>
-            </w:r>
-            <w:proofErr w:type="spellEnd"/>
-            <w:r>
-              <w:rPr>
-                <w:rFonts w:ascii="Times New Roman" w:hAnsi="Times New Roman" w:cs="Times New Roman"/>
-                <w:sz w:val="24"/>
-                <w:szCs w:val="24"/>
-              </w:rPr>
-              <w:t>()</w:t>
+            <w:r>
+              <w:rPr>
+                <w:rFonts w:ascii="Times New Roman" w:hAnsi="Times New Roman" w:cs="Times New Roman"/>
+                <w:sz w:val="24"/>
+                <w:szCs w:val="24"/>
+              </w:rPr>
+              <w:t>tart()</w:t>
             </w:r>
           </w:p>
         </w:tc>
@@ -5946,7 +5338,6 @@
                 <w:szCs w:val="24"/>
               </w:rPr>
             </w:pPr>
-            <w:proofErr w:type="spellStart"/>
             <w:r>
               <w:rPr>
                 <w:rFonts w:ascii="Times New Roman" w:hAnsi="Times New Roman" w:cs="Times New Roman"/>
@@ -5955,7 +5346,6 @@
               </w:rPr>
               <w:t>get</w:t>
             </w:r>
-            <w:proofErr w:type="spellEnd"/>
             <w:r>
               <w:rPr>
                 <w:rFonts w:ascii="Times New Roman" w:hAnsi="Times New Roman" w:cs="Times New Roman"/>
@@ -5965,7 +5355,6 @@
               </w:rPr>
               <w:t>T</w:t>
             </w:r>
-            <w:proofErr w:type="spellStart"/>
             <w:r>
               <w:rPr>
                 <w:rFonts w:ascii="Times New Roman" w:hAnsi="Times New Roman" w:cs="Times New Roman"/>
@@ -5974,7 +5363,6 @@
               </w:rPr>
               <w:t>otal</w:t>
             </w:r>
-            <w:proofErr w:type="spellEnd"/>
             <w:r>
               <w:rPr>
                 <w:rFonts w:ascii="Times New Roman" w:hAnsi="Times New Roman" w:cs="Times New Roman"/>
@@ -5984,23 +5372,13 @@
               </w:rPr>
               <w:t>R</w:t>
             </w:r>
-            <w:proofErr w:type="spellStart"/>
-            <w:r>
-              <w:rPr>
-                <w:rFonts w:ascii="Times New Roman" w:hAnsi="Times New Roman" w:cs="Times New Roman"/>
-                <w:sz w:val="24"/>
-                <w:szCs w:val="24"/>
-              </w:rPr>
-              <w:t>ecords</w:t>
-            </w:r>
-            <w:proofErr w:type="spellEnd"/>
-            <w:r>
-              <w:rPr>
-                <w:rFonts w:ascii="Times New Roman" w:hAnsi="Times New Roman" w:cs="Times New Roman"/>
-                <w:sz w:val="24"/>
-                <w:szCs w:val="24"/>
-              </w:rPr>
-              <w:t>()</w:t>
+            <w:r>
+              <w:rPr>
+                <w:rFonts w:ascii="Times New Roman" w:hAnsi="Times New Roman" w:cs="Times New Roman"/>
+                <w:sz w:val="24"/>
+                <w:szCs w:val="24"/>
+              </w:rPr>
+              <w:t>ecords()</w:t>
             </w:r>
           </w:p>
         </w:tc>
@@ -6024,37 +5402,7 @@
                 <w:szCs w:val="24"/>
                 <w:lang w:val="en-US"/>
               </w:rPr>
-              <w:t xml:space="preserve">Returns total amount of records in table, </w:t>
-            </w:r>
-            <w:r>
-              <w:rPr>
-                <w:rFonts w:ascii="Times New Roman" w:hAnsi="Times New Roman" w:cs="Times New Roman"/>
-                <w:sz w:val="24"/>
-                <w:szCs w:val="24"/>
-                <w:lang w:val="en-US"/>
-              </w:rPr>
-              <w:lastRenderedPageBreak/>
-              <w:t xml:space="preserve">considering </w:t>
-            </w:r>
-            <w:proofErr w:type="spellStart"/>
-            <w:r>
-              <w:rPr>
-                <w:rFonts w:ascii="Times New Roman" w:hAnsi="Times New Roman" w:cs="Times New Roman"/>
-                <w:sz w:val="24"/>
-                <w:szCs w:val="24"/>
-                <w:lang w:val="en-US"/>
-              </w:rPr>
-              <w:t>criterias</w:t>
-            </w:r>
-            <w:proofErr w:type="spellEnd"/>
-            <w:r>
-              <w:rPr>
-                <w:rFonts w:ascii="Times New Roman" w:hAnsi="Times New Roman" w:cs="Times New Roman"/>
-                <w:sz w:val="24"/>
-                <w:szCs w:val="24"/>
-                <w:lang w:val="en-US"/>
-              </w:rPr>
-              <w:t>, if they did set.</w:t>
+              <w:t>Returns total amount of records in table, considering criterias, if they did set.</w:t>
             </w:r>
           </w:p>
         </w:tc>
@@ -6072,17 +5420,14 @@
                 <w:szCs w:val="24"/>
               </w:rPr>
             </w:pPr>
-            <w:proofErr w:type="spellStart"/>
-            <w:r>
-              <w:rPr>
-                <w:rFonts w:ascii="Times New Roman" w:hAnsi="Times New Roman" w:cs="Times New Roman"/>
-                <w:sz w:val="24"/>
-                <w:szCs w:val="24"/>
-              </w:rPr>
-              <w:lastRenderedPageBreak/>
+            <w:r>
+              <w:rPr>
+                <w:rFonts w:ascii="Times New Roman" w:hAnsi="Times New Roman" w:cs="Times New Roman"/>
+                <w:sz w:val="24"/>
+                <w:szCs w:val="24"/>
+              </w:rPr>
               <w:t>get</w:t>
             </w:r>
-            <w:proofErr w:type="spellEnd"/>
             <w:r>
               <w:rPr>
                 <w:rFonts w:ascii="Times New Roman" w:hAnsi="Times New Roman" w:cs="Times New Roman"/>
@@ -6092,7 +5437,6 @@
               </w:rPr>
               <w:t>T</w:t>
             </w:r>
-            <w:proofErr w:type="spellStart"/>
             <w:r>
               <w:rPr>
                 <w:rFonts w:ascii="Times New Roman" w:hAnsi="Times New Roman" w:cs="Times New Roman"/>
@@ -6101,7 +5445,6 @@
               </w:rPr>
               <w:t>otal</w:t>
             </w:r>
-            <w:proofErr w:type="spellEnd"/>
             <w:r>
               <w:rPr>
                 <w:rFonts w:ascii="Times New Roman" w:hAnsi="Times New Roman" w:cs="Times New Roman"/>
@@ -6111,23 +5454,13 @@
               </w:rPr>
               <w:t>P</w:t>
             </w:r>
-            <w:proofErr w:type="spellStart"/>
-            <w:r>
-              <w:rPr>
-                <w:rFonts w:ascii="Times New Roman" w:hAnsi="Times New Roman" w:cs="Times New Roman"/>
-                <w:sz w:val="24"/>
-                <w:szCs w:val="24"/>
-              </w:rPr>
-              <w:t>ages</w:t>
-            </w:r>
-            <w:proofErr w:type="spellEnd"/>
-            <w:r>
-              <w:rPr>
-                <w:rFonts w:ascii="Times New Roman" w:hAnsi="Times New Roman" w:cs="Times New Roman"/>
-                <w:sz w:val="24"/>
-                <w:szCs w:val="24"/>
-              </w:rPr>
-              <w:t>()</w:t>
+            <w:r>
+              <w:rPr>
+                <w:rFonts w:ascii="Times New Roman" w:hAnsi="Times New Roman" w:cs="Times New Roman"/>
+                <w:sz w:val="24"/>
+                <w:szCs w:val="24"/>
+              </w:rPr>
+              <w:t>ages()</w:t>
             </w:r>
           </w:p>
         </w:tc>
@@ -6169,7 +5502,6 @@
                 <w:szCs w:val="24"/>
               </w:rPr>
             </w:pPr>
-            <w:proofErr w:type="spellStart"/>
             <w:r>
               <w:rPr>
                 <w:rFonts w:ascii="Times New Roman" w:hAnsi="Times New Roman" w:cs="Times New Roman"/>
@@ -6178,7 +5510,6 @@
               </w:rPr>
               <w:t>get</w:t>
             </w:r>
-            <w:proofErr w:type="spellEnd"/>
             <w:r>
               <w:rPr>
                 <w:rFonts w:ascii="Times New Roman" w:hAnsi="Times New Roman" w:cs="Times New Roman"/>
@@ -6188,23 +5519,13 @@
               </w:rPr>
               <w:t>P</w:t>
             </w:r>
-            <w:proofErr w:type="spellStart"/>
-            <w:r>
-              <w:rPr>
-                <w:rFonts w:ascii="Times New Roman" w:hAnsi="Times New Roman" w:cs="Times New Roman"/>
-                <w:sz w:val="24"/>
-                <w:szCs w:val="24"/>
-              </w:rPr>
-              <w:t>ages</w:t>
-            </w:r>
-            <w:proofErr w:type="spellEnd"/>
-            <w:r>
-              <w:rPr>
-                <w:rFonts w:ascii="Times New Roman" w:hAnsi="Times New Roman" w:cs="Times New Roman"/>
-                <w:sz w:val="24"/>
-                <w:szCs w:val="24"/>
-              </w:rPr>
-              <w:t>()</w:t>
+            <w:r>
+              <w:rPr>
+                <w:rFonts w:ascii="Times New Roman" w:hAnsi="Times New Roman" w:cs="Times New Roman"/>
+                <w:sz w:val="24"/>
+                <w:szCs w:val="24"/>
+              </w:rPr>
+              <w:t>ages()</w:t>
             </w:r>
           </w:p>
         </w:tc>
@@ -6247,7 +5568,6 @@
                 <w:lang w:val="en-US"/>
               </w:rPr>
             </w:pPr>
-            <w:proofErr w:type="spellStart"/>
             <w:r>
               <w:rPr>
                 <w:rFonts w:ascii="Times New Roman" w:hAnsi="Times New Roman" w:cs="Times New Roman"/>
@@ -6264,17 +5584,7 @@
                 <w:szCs w:val="24"/>
                 <w:lang w:val="en-US"/>
               </w:rPr>
-              <w:t>how</w:t>
-            </w:r>
-            <w:proofErr w:type="spellEnd"/>
-            <w:r>
-              <w:rPr>
-                <w:rFonts w:ascii="Times New Roman" w:hAnsi="Times New Roman" w:cs="Times New Roman"/>
-                <w:sz w:val="24"/>
-                <w:szCs w:val="24"/>
-                <w:lang w:val="en-US"/>
-              </w:rPr>
-              <w:t>()</w:t>
+              <w:t>how()</w:t>
             </w:r>
           </w:p>
         </w:tc>
@@ -6317,7 +5627,6 @@
                 <w:lang w:val="en-US"/>
               </w:rPr>
             </w:pPr>
-            <w:proofErr w:type="spellStart"/>
             <w:r>
               <w:rPr>
                 <w:rFonts w:ascii="Times New Roman" w:hAnsi="Times New Roman" w:cs="Times New Roman"/>
@@ -6334,17 +5643,7 @@
                 <w:szCs w:val="24"/>
                 <w:lang w:val="en-US"/>
               </w:rPr>
-              <w:t>how</w:t>
-            </w:r>
-            <w:proofErr w:type="spellEnd"/>
-            <w:r>
-              <w:rPr>
-                <w:rFonts w:ascii="Times New Roman" w:hAnsi="Times New Roman" w:cs="Times New Roman"/>
-                <w:sz w:val="24"/>
-                <w:szCs w:val="24"/>
-                <w:lang w:val="en-US"/>
-              </w:rPr>
-              <w:t>()</w:t>
+              <w:t>how()</w:t>
             </w:r>
           </w:p>
         </w:tc>
@@ -6507,7 +5806,6 @@
                 <w:szCs w:val="24"/>
               </w:rPr>
             </w:pPr>
-            <w:proofErr w:type="spellStart"/>
             <w:r>
               <w:rPr>
                 <w:rFonts w:ascii="Times New Roman" w:hAnsi="Times New Roman" w:cs="Times New Roman"/>
@@ -6516,7 +5814,6 @@
               </w:rPr>
               <w:t>current_page</w:t>
             </w:r>
-            <w:proofErr w:type="spellEnd"/>
           </w:p>
         </w:tc>
         <w:tc>
@@ -6557,7 +5854,6 @@
                 <w:szCs w:val="24"/>
               </w:rPr>
             </w:pPr>
-            <w:proofErr w:type="spellStart"/>
             <w:r>
               <w:rPr>
                 <w:rFonts w:ascii="Times New Roman" w:hAnsi="Times New Roman" w:cs="Times New Roman"/>
@@ -6566,7 +5862,6 @@
               </w:rPr>
               <w:t>start</w:t>
             </w:r>
-            <w:proofErr w:type="spellEnd"/>
           </w:p>
         </w:tc>
         <w:tc>
@@ -6607,7 +5902,6 @@
                 <w:szCs w:val="24"/>
               </w:rPr>
             </w:pPr>
-            <w:proofErr w:type="spellStart"/>
             <w:r>
               <w:rPr>
                 <w:rFonts w:ascii="Times New Roman" w:hAnsi="Times New Roman" w:cs="Times New Roman"/>
@@ -6616,7 +5910,6 @@
               </w:rPr>
               <w:t>limit</w:t>
             </w:r>
-            <w:proofErr w:type="spellEnd"/>
           </w:p>
         </w:tc>
         <w:tc>
@@ -6657,7 +5950,6 @@
                 <w:szCs w:val="24"/>
               </w:rPr>
             </w:pPr>
-            <w:proofErr w:type="spellStart"/>
             <w:r>
               <w:rPr>
                 <w:rFonts w:ascii="Times New Roman" w:hAnsi="Times New Roman" w:cs="Times New Roman"/>
@@ -6666,7 +5958,6 @@
               </w:rPr>
               <w:t>start_show</w:t>
             </w:r>
-            <w:proofErr w:type="spellEnd"/>
           </w:p>
         </w:tc>
         <w:tc>
@@ -6707,7 +5998,6 @@
                 <w:szCs w:val="24"/>
               </w:rPr>
             </w:pPr>
-            <w:proofErr w:type="spellStart"/>
             <w:r>
               <w:rPr>
                 <w:rFonts w:ascii="Times New Roman" w:hAnsi="Times New Roman" w:cs="Times New Roman"/>
@@ -6716,7 +6006,6 @@
               </w:rPr>
               <w:t>end_show</w:t>
             </w:r>
-            <w:proofErr w:type="spellEnd"/>
           </w:p>
         </w:tc>
         <w:tc>
@@ -6757,7 +6046,6 @@
                 <w:szCs w:val="24"/>
               </w:rPr>
             </w:pPr>
-            <w:proofErr w:type="spellStart"/>
             <w:r>
               <w:rPr>
                 <w:rFonts w:ascii="Times New Roman" w:hAnsi="Times New Roman" w:cs="Times New Roman"/>
@@ -6766,7 +6054,6 @@
               </w:rPr>
               <w:t>total_records</w:t>
             </w:r>
-            <w:proofErr w:type="spellEnd"/>
           </w:p>
         </w:tc>
         <w:tc>
@@ -6789,27 +6076,7 @@
                 <w:szCs w:val="24"/>
                 <w:lang w:val="en-US"/>
               </w:rPr>
-              <w:t xml:space="preserve">Contains total amount of records in table, considering </w:t>
-            </w:r>
-            <w:proofErr w:type="spellStart"/>
-            <w:r>
-              <w:rPr>
-                <w:rFonts w:ascii="Times New Roman" w:hAnsi="Times New Roman" w:cs="Times New Roman"/>
-                <w:sz w:val="24"/>
-                <w:szCs w:val="24"/>
-                <w:lang w:val="en-US"/>
-              </w:rPr>
-              <w:t>criterias</w:t>
-            </w:r>
-            <w:proofErr w:type="spellEnd"/>
-            <w:r>
-              <w:rPr>
-                <w:rFonts w:ascii="Times New Roman" w:hAnsi="Times New Roman" w:cs="Times New Roman"/>
-                <w:sz w:val="24"/>
-                <w:szCs w:val="24"/>
-                <w:lang w:val="en-US"/>
-              </w:rPr>
-              <w:t>, if they did set.</w:t>
+              <w:t>Contains total amount of records in table, considering criterias, if they did set.</w:t>
             </w:r>
           </w:p>
         </w:tc>
@@ -6827,7 +6094,6 @@
                 <w:szCs w:val="24"/>
               </w:rPr>
             </w:pPr>
-            <w:proofErr w:type="spellStart"/>
             <w:r>
               <w:rPr>
                 <w:rFonts w:ascii="Times New Roman" w:hAnsi="Times New Roman" w:cs="Times New Roman"/>
@@ -6836,7 +6102,6 @@
               </w:rPr>
               <w:t>total_pages</w:t>
             </w:r>
-            <w:proofErr w:type="spellEnd"/>
           </w:p>
         </w:tc>
         <w:tc>
@@ -6877,7 +6142,6 @@
                 <w:szCs w:val="24"/>
               </w:rPr>
             </w:pPr>
-            <w:proofErr w:type="spellStart"/>
             <w:r>
               <w:rPr>
                 <w:rFonts w:ascii="Times New Roman" w:hAnsi="Times New Roman" w:cs="Times New Roman"/>
@@ -6886,7 +6150,6 @@
               </w:rPr>
               <w:t>pages</w:t>
             </w:r>
-            <w:proofErr w:type="spellEnd"/>
           </w:p>
         </w:tc>
         <w:tc>
@@ -7066,7 +6329,6 @@
                 <w:szCs w:val="24"/>
               </w:rPr>
             </w:pPr>
-            <w:proofErr w:type="spellStart"/>
             <w:r>
               <w:rPr>
                 <w:rFonts w:ascii="Times New Roman" w:hAnsi="Times New Roman" w:cs="Times New Roman"/>
@@ -7075,7 +6337,6 @@
               </w:rPr>
               <w:t>caption</w:t>
             </w:r>
-            <w:proofErr w:type="spellEnd"/>
           </w:p>
         </w:tc>
         <w:tc>
@@ -7116,7 +6377,6 @@
                 <w:szCs w:val="24"/>
               </w:rPr>
             </w:pPr>
-            <w:proofErr w:type="spellStart"/>
             <w:r>
               <w:rPr>
                 <w:rFonts w:ascii="Times New Roman" w:hAnsi="Times New Roman" w:cs="Times New Roman"/>
@@ -7125,7 +6385,6 @@
               </w:rPr>
               <w:t>href</w:t>
             </w:r>
-            <w:proofErr w:type="spellEnd"/>
           </w:p>
         </w:tc>
         <w:tc>
@@ -7166,7 +6425,6 @@
                 <w:szCs w:val="24"/>
               </w:rPr>
             </w:pPr>
-            <w:proofErr w:type="spellStart"/>
             <w:r>
               <w:rPr>
                 <w:rFonts w:ascii="Times New Roman" w:hAnsi="Times New Roman" w:cs="Times New Roman"/>
@@ -7175,7 +6433,6 @@
               </w:rPr>
               <w:t>attributes</w:t>
             </w:r>
-            <w:proofErr w:type="spellEnd"/>
           </w:p>
         </w:tc>
         <w:tc>
@@ -7449,7 +6706,6 @@
                 <w:szCs w:val="24"/>
               </w:rPr>
             </w:pPr>
-            <w:proofErr w:type="spellStart"/>
             <w:r>
               <w:rPr>
                 <w:rFonts w:ascii="Times New Roman" w:hAnsi="Times New Roman" w:cs="Times New Roman"/>
@@ -7458,7 +6714,6 @@
               </w:rPr>
               <w:t>is_first</w:t>
             </w:r>
-            <w:proofErr w:type="spellEnd"/>
           </w:p>
         </w:tc>
         <w:tc>
@@ -7499,7 +6754,6 @@
                 <w:szCs w:val="24"/>
               </w:rPr>
             </w:pPr>
-            <w:proofErr w:type="spellStart"/>
             <w:r>
               <w:rPr>
                 <w:rFonts w:ascii="Times New Roman" w:hAnsi="Times New Roman" w:cs="Times New Roman"/>
@@ -7508,7 +6762,6 @@
               </w:rPr>
               <w:t>is_previous_group</w:t>
             </w:r>
-            <w:proofErr w:type="spellEnd"/>
           </w:p>
         </w:tc>
         <w:tc>
@@ -7549,7 +6802,6 @@
                 <w:szCs w:val="24"/>
               </w:rPr>
             </w:pPr>
-            <w:proofErr w:type="spellStart"/>
             <w:r>
               <w:rPr>
                 <w:rFonts w:ascii="Times New Roman" w:hAnsi="Times New Roman" w:cs="Times New Roman"/>
@@ -7558,7 +6810,6 @@
               </w:rPr>
               <w:t>is_previous</w:t>
             </w:r>
-            <w:proofErr w:type="spellEnd"/>
           </w:p>
         </w:tc>
         <w:tc>
@@ -7599,7 +6850,6 @@
                 <w:szCs w:val="24"/>
               </w:rPr>
             </w:pPr>
-            <w:proofErr w:type="spellStart"/>
             <w:r>
               <w:rPr>
                 <w:rFonts w:ascii="Times New Roman" w:hAnsi="Times New Roman" w:cs="Times New Roman"/>
@@ -7608,7 +6858,6 @@
               </w:rPr>
               <w:t>is_numeric</w:t>
             </w:r>
-            <w:proofErr w:type="spellEnd"/>
           </w:p>
         </w:tc>
         <w:tc>
@@ -7649,7 +6898,6 @@
                 <w:szCs w:val="24"/>
               </w:rPr>
             </w:pPr>
-            <w:proofErr w:type="spellStart"/>
             <w:r>
               <w:rPr>
                 <w:rFonts w:ascii="Times New Roman" w:hAnsi="Times New Roman" w:cs="Times New Roman"/>
@@ -7658,7 +6906,6 @@
               </w:rPr>
               <w:t>is_current</w:t>
             </w:r>
-            <w:proofErr w:type="spellEnd"/>
           </w:p>
         </w:tc>
         <w:tc>
@@ -7771,27 +7018,7 @@
                 <w:szCs w:val="24"/>
                 <w:lang w:val="en-US"/>
               </w:rPr>
-              <w:t>page. This type same contains index “</w:t>
-            </w:r>
-            <w:proofErr w:type="spellStart"/>
-            <w:r>
-              <w:rPr>
-                <w:rFonts w:ascii="Times New Roman" w:hAnsi="Times New Roman" w:cs="Times New Roman"/>
-                <w:sz w:val="24"/>
-                <w:szCs w:val="24"/>
-                <w:lang w:val="en-US"/>
-              </w:rPr>
-              <w:t>is_numeric</w:t>
-            </w:r>
-            <w:proofErr w:type="spellEnd"/>
-            <w:r>
-              <w:rPr>
-                <w:rFonts w:ascii="Times New Roman" w:hAnsi="Times New Roman" w:cs="Times New Roman"/>
-                <w:sz w:val="24"/>
-                <w:szCs w:val="24"/>
-                <w:lang w:val="en-US"/>
-              </w:rPr>
-              <w:t>”.</w:t>
+              <w:t>page. This type same contains index “is_numeric”.</w:t>
             </w:r>
           </w:p>
         </w:tc>
@@ -7959,7 +7186,6 @@
                 <w:lang w:val="en-US"/>
               </w:rPr>
             </w:pPr>
-            <w:proofErr w:type="spellStart"/>
             <w:r>
               <w:rPr>
                 <w:rFonts w:ascii="Times New Roman" w:hAnsi="Times New Roman" w:cs="Times New Roman"/>
@@ -7969,7 +7195,6 @@
               </w:rPr>
               <w:t>is_last</w:t>
             </w:r>
-            <w:proofErr w:type="spellEnd"/>
           </w:p>
         </w:tc>
         <w:tc>
@@ -8079,6 +7304,7 @@
           <w:szCs w:val="24"/>
           <w:lang w:val="en-US"/>
         </w:rPr>
+        <w:lastRenderedPageBreak/>
         <w:t>{% if pagination %}</w:t>
       </w:r>
     </w:p>
@@ -8099,47 +7325,7 @@
           <w:szCs w:val="24"/>
           <w:lang w:val="en-US"/>
         </w:rPr>
-        <w:t xml:space="preserve">    &lt;</w:t>
-      </w:r>
-      <w:proofErr w:type="gramStart"/>
-      <w:r>
-        <w:rPr>
-          <w:rFonts w:ascii="Times New Roman" w:hAnsi="Times New Roman" w:cs="Times New Roman"/>
-          <w:sz w:val="24"/>
-          <w:szCs w:val="24"/>
-          <w:lang w:val="en-US"/>
-        </w:rPr>
-        <w:t>div&gt;</w:t>
-      </w:r>
-      <w:proofErr w:type="gramEnd"/>
-      <w:r>
-        <w:rPr>
-          <w:rFonts w:ascii="Times New Roman" w:hAnsi="Times New Roman" w:cs="Times New Roman"/>
-          <w:sz w:val="24"/>
-          <w:szCs w:val="24"/>
-          <w:lang w:val="en-US"/>
-        </w:rPr>
-        <w:t xml:space="preserve">Current page is {{ </w:t>
-      </w:r>
-      <w:proofErr w:type="spellStart"/>
-      <w:r>
-        <w:rPr>
-          <w:rFonts w:ascii="Times New Roman" w:hAnsi="Times New Roman" w:cs="Times New Roman"/>
-          <w:sz w:val="24"/>
-          <w:szCs w:val="24"/>
-          <w:lang w:val="en-US"/>
-        </w:rPr>
-        <w:t>pagination.current_page</w:t>
-      </w:r>
-      <w:proofErr w:type="spellEnd"/>
-      <w:r>
-        <w:rPr>
-          <w:rFonts w:ascii="Times New Roman" w:hAnsi="Times New Roman" w:cs="Times New Roman"/>
-          <w:sz w:val="24"/>
-          <w:szCs w:val="24"/>
-          <w:lang w:val="en-US"/>
-        </w:rPr>
-        <w:t xml:space="preserve"> }}&lt;/div&gt;</w:t>
+        <w:t xml:space="preserve">    &lt;div&gt;Current page is {{ pagination.current_page }}&lt;/div&gt;</w:t>
       </w:r>
     </w:p>
     <w:p>
@@ -8159,87 +7345,7 @@
           <w:szCs w:val="24"/>
           <w:lang w:val="en-US"/>
         </w:rPr>
-        <w:t xml:space="preserve">    &lt;</w:t>
-      </w:r>
-      <w:proofErr w:type="gramStart"/>
-      <w:r>
-        <w:rPr>
-          <w:rFonts w:ascii="Times New Roman" w:hAnsi="Times New Roman" w:cs="Times New Roman"/>
-          <w:sz w:val="24"/>
-          <w:szCs w:val="24"/>
-          <w:lang w:val="en-US"/>
-        </w:rPr>
-        <w:t>div&gt;</w:t>
-      </w:r>
-      <w:proofErr w:type="gramEnd"/>
-      <w:r>
-        <w:rPr>
-          <w:rFonts w:ascii="Times New Roman" w:hAnsi="Times New Roman" w:cs="Times New Roman"/>
-          <w:sz w:val="24"/>
-          <w:szCs w:val="24"/>
-          <w:lang w:val="en-US"/>
-        </w:rPr>
-        <w:t xml:space="preserve">Showed from {{ </w:t>
-      </w:r>
-      <w:proofErr w:type="spellStart"/>
-      <w:r>
-        <w:rPr>
-          <w:rFonts w:ascii="Times New Roman" w:hAnsi="Times New Roman" w:cs="Times New Roman"/>
-          <w:sz w:val="24"/>
-          <w:szCs w:val="24"/>
-          <w:lang w:val="en-US"/>
-        </w:rPr>
-        <w:t>pagination.start_show</w:t>
-      </w:r>
-      <w:proofErr w:type="spellEnd"/>
-      <w:r>
-        <w:rPr>
-          <w:rFonts w:ascii="Times New Roman" w:hAnsi="Times New Roman" w:cs="Times New Roman"/>
-          <w:sz w:val="24"/>
-          <w:szCs w:val="24"/>
-          <w:lang w:val="en-US"/>
-        </w:rPr>
-        <w:t xml:space="preserve"> }} to {{ </w:t>
-      </w:r>
-      <w:proofErr w:type="spellStart"/>
-      <w:r>
-        <w:rPr>
-          <w:rFonts w:ascii="Times New Roman" w:hAnsi="Times New Roman" w:cs="Times New Roman"/>
-          <w:sz w:val="24"/>
-          <w:szCs w:val="24"/>
-          <w:lang w:val="en-US"/>
-        </w:rPr>
-        <w:t>pagination.end_show</w:t>
-      </w:r>
-      <w:proofErr w:type="spellEnd"/>
-      <w:r>
-        <w:rPr>
-          <w:rFonts w:ascii="Times New Roman" w:hAnsi="Times New Roman" w:cs="Times New Roman"/>
-          <w:sz w:val="24"/>
-          <w:szCs w:val="24"/>
-          <w:lang w:val="en-US"/>
-        </w:rPr>
-        <w:t xml:space="preserve"> }} - {{ </w:t>
-      </w:r>
-      <w:proofErr w:type="spellStart"/>
-      <w:r>
-        <w:rPr>
-          <w:rFonts w:ascii="Times New Roman" w:hAnsi="Times New Roman" w:cs="Times New Roman"/>
-          <w:sz w:val="24"/>
-          <w:szCs w:val="24"/>
-          <w:lang w:val="en-US"/>
-        </w:rPr>
-        <w:t>pagination.limit</w:t>
-      </w:r>
-      <w:proofErr w:type="spellEnd"/>
-      <w:r>
-        <w:rPr>
-          <w:rFonts w:ascii="Times New Roman" w:hAnsi="Times New Roman" w:cs="Times New Roman"/>
-          <w:sz w:val="24"/>
-          <w:szCs w:val="24"/>
-          <w:lang w:val="en-US"/>
-        </w:rPr>
-        <w:t xml:space="preserve"> }} items&lt;/div&gt;</w:t>
+        <w:t xml:space="preserve">    &lt;div&gt;Showed from {{ pagination.start_show }} to {{ pagination.end_show }} - {{ pagination.limit }} items&lt;/div&gt;</w:t>
       </w:r>
     </w:p>
     <w:p>
@@ -8259,68 +7365,7 @@
           <w:szCs w:val="24"/>
           <w:lang w:val="en-US"/>
         </w:rPr>
-        <w:lastRenderedPageBreak/>
-        <w:t xml:space="preserve">    &lt;</w:t>
-      </w:r>
-      <w:proofErr w:type="gramStart"/>
-      <w:r>
-        <w:rPr>
-          <w:rFonts w:ascii="Times New Roman" w:hAnsi="Times New Roman" w:cs="Times New Roman"/>
-          <w:sz w:val="24"/>
-          <w:szCs w:val="24"/>
-          <w:lang w:val="en-US"/>
-        </w:rPr>
-        <w:t>div&gt;</w:t>
-      </w:r>
-      <w:proofErr w:type="gramEnd"/>
-      <w:r>
-        <w:rPr>
-          <w:rFonts w:ascii="Times New Roman" w:hAnsi="Times New Roman" w:cs="Times New Roman"/>
-          <w:sz w:val="24"/>
-          <w:szCs w:val="24"/>
-          <w:lang w:val="en-US"/>
-        </w:rPr>
-        <w:t xml:space="preserve">Total {{ </w:t>
-      </w:r>
-      <w:proofErr w:type="spellStart"/>
-      <w:r>
-        <w:rPr>
-          <w:rFonts w:ascii="Times New Roman" w:hAnsi="Times New Roman" w:cs="Times New Roman"/>
-          <w:sz w:val="24"/>
-          <w:szCs w:val="24"/>
-          <w:lang w:val="en-US"/>
-        </w:rPr>
-        <w:t>pagination.total_records</w:t>
-      </w:r>
-      <w:proofErr w:type="spellEnd"/>
-      <w:r>
-        <w:rPr>
-          <w:rFonts w:ascii="Times New Roman" w:hAnsi="Times New Roman" w:cs="Times New Roman"/>
-          <w:sz w:val="24"/>
-          <w:szCs w:val="24"/>
-          <w:lang w:val="en-US"/>
-        </w:rPr>
-        <w:t xml:space="preserve"> }} items on {{ </w:t>
-      </w:r>
-      <w:proofErr w:type="spellStart"/>
-      <w:r>
-        <w:rPr>
-          <w:rFonts w:ascii="Times New Roman" w:hAnsi="Times New Roman" w:cs="Times New Roman"/>
-          <w:sz w:val="24"/>
-          <w:szCs w:val="24"/>
-          <w:lang w:val="en-US"/>
-        </w:rPr>
-        <w:t>pagination.total_pages</w:t>
-      </w:r>
-      <w:proofErr w:type="spellEnd"/>
-      <w:r>
-        <w:rPr>
-          <w:rFonts w:ascii="Times New Roman" w:hAnsi="Times New Roman" w:cs="Times New Roman"/>
-          <w:sz w:val="24"/>
-          <w:szCs w:val="24"/>
-          <w:lang w:val="en-US"/>
-        </w:rPr>
-        <w:t xml:space="preserve"> }} pages&lt;/div&gt;</w:t>
+        <w:t xml:space="preserve">    &lt;div&gt;Total {{ pagination.total_records }} items on {{ pagination.total_pages }} pages&lt;/div&gt;</w:t>
       </w:r>
     </w:p>
     <w:p>
@@ -8340,27 +7385,7 @@
           <w:szCs w:val="24"/>
           <w:lang w:val="en-US"/>
         </w:rPr>
-        <w:t xml:space="preserve">    {% if </w:t>
-      </w:r>
-      <w:proofErr w:type="spellStart"/>
-      <w:r>
-        <w:rPr>
-          <w:rFonts w:ascii="Times New Roman" w:hAnsi="Times New Roman" w:cs="Times New Roman"/>
-          <w:sz w:val="24"/>
-          <w:szCs w:val="24"/>
-          <w:lang w:val="en-US"/>
-        </w:rPr>
-        <w:t>pagination.pages</w:t>
-      </w:r>
-      <w:proofErr w:type="spellEnd"/>
-      <w:r>
-        <w:rPr>
-          <w:rFonts w:ascii="Times New Roman" w:hAnsi="Times New Roman" w:cs="Times New Roman"/>
-          <w:sz w:val="24"/>
-          <w:szCs w:val="24"/>
-          <w:lang w:val="en-US"/>
-        </w:rPr>
-        <w:t xml:space="preserve"> %}</w:t>
+        <w:t xml:space="preserve">    {% if pagination.pages %}</w:t>
       </w:r>
     </w:p>
     <w:p>
@@ -8380,27 +7405,7 @@
           <w:szCs w:val="24"/>
           <w:lang w:val="en-US"/>
         </w:rPr>
-        <w:t xml:space="preserve">        &lt;</w:t>
-      </w:r>
-      <w:proofErr w:type="spellStart"/>
-      <w:r>
-        <w:rPr>
-          <w:rFonts w:ascii="Times New Roman" w:hAnsi="Times New Roman" w:cs="Times New Roman"/>
-          <w:sz w:val="24"/>
-          <w:szCs w:val="24"/>
-          <w:lang w:val="en-US"/>
-        </w:rPr>
-        <w:t>ul</w:t>
-      </w:r>
-      <w:proofErr w:type="spellEnd"/>
-      <w:r>
-        <w:rPr>
-          <w:rFonts w:ascii="Times New Roman" w:hAnsi="Times New Roman" w:cs="Times New Roman"/>
-          <w:sz w:val="24"/>
-          <w:szCs w:val="24"/>
-          <w:lang w:val="en-US"/>
-        </w:rPr>
-        <w:t xml:space="preserve"> class="pagination float-group"&gt;</w:t>
+        <w:t xml:space="preserve">        &lt;ul class="pagination float-group"&gt;</w:t>
       </w:r>
     </w:p>
     <w:p>
@@ -8420,27 +7425,7 @@
           <w:szCs w:val="24"/>
           <w:lang w:val="en-US"/>
         </w:rPr>
-        <w:t xml:space="preserve">            {% for page in </w:t>
-      </w:r>
-      <w:proofErr w:type="spellStart"/>
-      <w:r>
-        <w:rPr>
-          <w:rFonts w:ascii="Times New Roman" w:hAnsi="Times New Roman" w:cs="Times New Roman"/>
-          <w:sz w:val="24"/>
-          <w:szCs w:val="24"/>
-          <w:lang w:val="en-US"/>
-        </w:rPr>
-        <w:t>pagination.pages</w:t>
-      </w:r>
-      <w:proofErr w:type="spellEnd"/>
-      <w:r>
-        <w:rPr>
-          <w:rFonts w:ascii="Times New Roman" w:hAnsi="Times New Roman" w:cs="Times New Roman"/>
-          <w:sz w:val="24"/>
-          <w:szCs w:val="24"/>
-          <w:lang w:val="en-US"/>
-        </w:rPr>
-        <w:t xml:space="preserve"> %}</w:t>
+        <w:t xml:space="preserve">            {% for page in pagination.pages %}</w:t>
       </w:r>
     </w:p>
     <w:p>
@@ -8460,67 +7445,7 @@
           <w:szCs w:val="24"/>
           <w:lang w:val="en-US"/>
         </w:rPr>
-        <w:t xml:space="preserve">                &lt;</w:t>
-      </w:r>
-      <w:proofErr w:type="gramStart"/>
-      <w:r>
-        <w:rPr>
-          <w:rFonts w:ascii="Times New Roman" w:hAnsi="Times New Roman" w:cs="Times New Roman"/>
-          <w:sz w:val="24"/>
-          <w:szCs w:val="24"/>
-          <w:lang w:val="en-US"/>
-        </w:rPr>
-        <w:t>li{</w:t>
-      </w:r>
-      <w:proofErr w:type="gramEnd"/>
-      <w:r>
-        <w:rPr>
-          <w:rFonts w:ascii="Times New Roman" w:hAnsi="Times New Roman" w:cs="Times New Roman"/>
-          <w:sz w:val="24"/>
-          <w:szCs w:val="24"/>
-          <w:lang w:val="en-US"/>
-        </w:rPr>
-        <w:t xml:space="preserve">{ </w:t>
-      </w:r>
-      <w:proofErr w:type="spellStart"/>
-      <w:r>
-        <w:rPr>
-          <w:rFonts w:ascii="Times New Roman" w:hAnsi="Times New Roman" w:cs="Times New Roman"/>
-          <w:sz w:val="24"/>
-          <w:szCs w:val="24"/>
-          <w:lang w:val="en-US"/>
-        </w:rPr>
-        <w:t>page.is_current</w:t>
-      </w:r>
-      <w:proofErr w:type="spellEnd"/>
-      <w:r>
-        <w:rPr>
-          <w:rFonts w:ascii="Times New Roman" w:hAnsi="Times New Roman" w:cs="Times New Roman"/>
-          <w:sz w:val="24"/>
-          <w:szCs w:val="24"/>
-          <w:lang w:val="en-US"/>
-        </w:rPr>
-        <w:t xml:space="preserve"> ? ' class="active"</w:t>
-      </w:r>
-      <w:proofErr w:type="gramStart"/>
-      <w:r>
-        <w:rPr>
-          <w:rFonts w:ascii="Times New Roman" w:hAnsi="Times New Roman" w:cs="Times New Roman"/>
-          <w:sz w:val="24"/>
-          <w:szCs w:val="24"/>
-          <w:lang w:val="en-US"/>
-        </w:rPr>
-        <w:t>' :</w:t>
-      </w:r>
-      <w:proofErr w:type="gramEnd"/>
-      <w:r>
-        <w:rPr>
-          <w:rFonts w:ascii="Times New Roman" w:hAnsi="Times New Roman" w:cs="Times New Roman"/>
-          <w:sz w:val="24"/>
-          <w:szCs w:val="24"/>
-          <w:lang w:val="en-US"/>
-        </w:rPr>
-        <w:t xml:space="preserve"> ''}}&gt;</w:t>
+        <w:t xml:space="preserve">                &lt;li{{ page.is_current ? ' class="active"' : ''}}&gt;</w:t>
       </w:r>
     </w:p>
     <w:p>
@@ -8540,127 +7465,7 @@
           <w:szCs w:val="24"/>
           <w:lang w:val="en-US"/>
         </w:rPr>
-        <w:t xml:space="preserve">                    &lt;a </w:t>
-      </w:r>
-      <w:proofErr w:type="spellStart"/>
-      <w:r>
-        <w:rPr>
-          <w:rFonts w:ascii="Times New Roman" w:hAnsi="Times New Roman" w:cs="Times New Roman"/>
-          <w:sz w:val="24"/>
-          <w:szCs w:val="24"/>
-          <w:lang w:val="en-US"/>
-        </w:rPr>
-        <w:t>href</w:t>
-      </w:r>
-      <w:proofErr w:type="spellEnd"/>
-      <w:r>
-        <w:rPr>
-          <w:rFonts w:ascii="Times New Roman" w:hAnsi="Times New Roman" w:cs="Times New Roman"/>
-          <w:sz w:val="24"/>
-          <w:szCs w:val="24"/>
-          <w:lang w:val="en-US"/>
-        </w:rPr>
-        <w:t xml:space="preserve">="{{ </w:t>
-      </w:r>
-      <w:proofErr w:type="spellStart"/>
-      <w:r>
-        <w:rPr>
-          <w:rFonts w:ascii="Times New Roman" w:hAnsi="Times New Roman" w:cs="Times New Roman"/>
-          <w:sz w:val="24"/>
-          <w:szCs w:val="24"/>
-          <w:lang w:val="en-US"/>
-        </w:rPr>
-        <w:t>page.href</w:t>
-      </w:r>
-      <w:proofErr w:type="spellEnd"/>
-      <w:r>
-        <w:rPr>
-          <w:rFonts w:ascii="Times New Roman" w:hAnsi="Times New Roman" w:cs="Times New Roman"/>
-          <w:sz w:val="24"/>
-          <w:szCs w:val="24"/>
-          <w:lang w:val="en-US"/>
-        </w:rPr>
-        <w:t xml:space="preserve"> }}"{% for </w:t>
-      </w:r>
-      <w:proofErr w:type="spellStart"/>
-      <w:r>
-        <w:rPr>
-          <w:rFonts w:ascii="Times New Roman" w:hAnsi="Times New Roman" w:cs="Times New Roman"/>
-          <w:sz w:val="24"/>
-          <w:szCs w:val="24"/>
-          <w:lang w:val="en-US"/>
-        </w:rPr>
-        <w:t>key,value</w:t>
-      </w:r>
-      <w:proofErr w:type="spellEnd"/>
-      <w:r>
-        <w:rPr>
-          <w:rFonts w:ascii="Times New Roman" w:hAnsi="Times New Roman" w:cs="Times New Roman"/>
-          <w:sz w:val="24"/>
-          <w:szCs w:val="24"/>
-          <w:lang w:val="en-US"/>
-        </w:rPr>
-        <w:t xml:space="preserve"> in </w:t>
-      </w:r>
-      <w:proofErr w:type="spellStart"/>
-      <w:r>
-        <w:rPr>
-          <w:rFonts w:ascii="Times New Roman" w:hAnsi="Times New Roman" w:cs="Times New Roman"/>
-          <w:sz w:val="24"/>
-          <w:szCs w:val="24"/>
-          <w:lang w:val="en-US"/>
-        </w:rPr>
-        <w:t>page.attributes</w:t>
-      </w:r>
-      <w:proofErr w:type="spellEnd"/>
-      <w:r>
-        <w:rPr>
-          <w:rFonts w:ascii="Times New Roman" w:hAnsi="Times New Roman" w:cs="Times New Roman"/>
-          <w:sz w:val="24"/>
-          <w:szCs w:val="24"/>
-          <w:lang w:val="en-US"/>
-        </w:rPr>
-        <w:t xml:space="preserve"> %} {{ key }}="{{ value }}"{% </w:t>
-      </w:r>
-      <w:proofErr w:type="spellStart"/>
-      <w:r>
-        <w:rPr>
-          <w:rFonts w:ascii="Times New Roman" w:hAnsi="Times New Roman" w:cs="Times New Roman"/>
-          <w:sz w:val="24"/>
-          <w:szCs w:val="24"/>
-          <w:lang w:val="en-US"/>
-        </w:rPr>
-        <w:t>endfor</w:t>
-      </w:r>
-      <w:proofErr w:type="spellEnd"/>
-      <w:r>
-        <w:rPr>
-          <w:rFonts w:ascii="Times New Roman" w:hAnsi="Times New Roman" w:cs="Times New Roman"/>
-          <w:sz w:val="24"/>
-          <w:szCs w:val="24"/>
-          <w:lang w:val="en-US"/>
-        </w:rPr>
-        <w:t xml:space="preserve"> %}&gt;{{ </w:t>
-      </w:r>
-      <w:proofErr w:type="spellStart"/>
-      <w:r>
-        <w:rPr>
-          <w:rFonts w:ascii="Times New Roman" w:hAnsi="Times New Roman" w:cs="Times New Roman"/>
-          <w:sz w:val="24"/>
-          <w:szCs w:val="24"/>
-          <w:lang w:val="en-US"/>
-        </w:rPr>
-        <w:t>page.caption</w:t>
-      </w:r>
-      <w:proofErr w:type="spellEnd"/>
-      <w:r>
-        <w:rPr>
-          <w:rFonts w:ascii="Times New Roman" w:hAnsi="Times New Roman" w:cs="Times New Roman"/>
-          <w:sz w:val="24"/>
-          <w:szCs w:val="24"/>
-          <w:lang w:val="en-US"/>
-        </w:rPr>
-        <w:t xml:space="preserve"> }}&lt;/a&gt;</w:t>
+        <w:t xml:space="preserve">                    &lt;a href="{{ page.href }}"{% for key,value in page.attributes %} {{ key }}="{{ value }}"{% endfor %}&gt;{{ page.caption }}&lt;/a&gt;</w:t>
       </w:r>
     </w:p>
     <w:p>
@@ -8700,27 +7505,7 @@
           <w:szCs w:val="24"/>
           <w:lang w:val="en-US"/>
         </w:rPr>
-        <w:t xml:space="preserve">            {% </w:t>
-      </w:r>
-      <w:proofErr w:type="spellStart"/>
-      <w:r>
-        <w:rPr>
-          <w:rFonts w:ascii="Times New Roman" w:hAnsi="Times New Roman" w:cs="Times New Roman"/>
-          <w:sz w:val="24"/>
-          <w:szCs w:val="24"/>
-          <w:lang w:val="en-US"/>
-        </w:rPr>
-        <w:t>endfor</w:t>
-      </w:r>
-      <w:proofErr w:type="spellEnd"/>
-      <w:r>
-        <w:rPr>
-          <w:rFonts w:ascii="Times New Roman" w:hAnsi="Times New Roman" w:cs="Times New Roman"/>
-          <w:sz w:val="24"/>
-          <w:szCs w:val="24"/>
-          <w:lang w:val="en-US"/>
-        </w:rPr>
-        <w:t xml:space="preserve"> %}</w:t>
+        <w:t xml:space="preserve">            {% endfor %}</w:t>
       </w:r>
     </w:p>
     <w:p>
@@ -8740,27 +7525,7 @@
           <w:szCs w:val="24"/>
           <w:lang w:val="en-US"/>
         </w:rPr>
-        <w:t xml:space="preserve">        &lt;/</w:t>
-      </w:r>
-      <w:proofErr w:type="spellStart"/>
-      <w:r>
-        <w:rPr>
-          <w:rFonts w:ascii="Times New Roman" w:hAnsi="Times New Roman" w:cs="Times New Roman"/>
-          <w:sz w:val="24"/>
-          <w:szCs w:val="24"/>
-          <w:lang w:val="en-US"/>
-        </w:rPr>
-        <w:t>ul</w:t>
-      </w:r>
-      <w:proofErr w:type="spellEnd"/>
-      <w:r>
-        <w:rPr>
-          <w:rFonts w:ascii="Times New Roman" w:hAnsi="Times New Roman" w:cs="Times New Roman"/>
-          <w:sz w:val="24"/>
-          <w:szCs w:val="24"/>
-          <w:lang w:val="en-US"/>
-        </w:rPr>
-        <w:t>&gt;</w:t>
+        <w:t xml:space="preserve">        &lt;/ul&gt;</w:t>
       </w:r>
     </w:p>
     <w:p>
@@ -8780,27 +7545,7 @@
           <w:szCs w:val="24"/>
           <w:lang w:val="en-US"/>
         </w:rPr>
-        <w:t xml:space="preserve">    {% </w:t>
-      </w:r>
-      <w:proofErr w:type="spellStart"/>
-      <w:r>
-        <w:rPr>
-          <w:rFonts w:ascii="Times New Roman" w:hAnsi="Times New Roman" w:cs="Times New Roman"/>
-          <w:sz w:val="24"/>
-          <w:szCs w:val="24"/>
-          <w:lang w:val="en-US"/>
-        </w:rPr>
-        <w:t>endif</w:t>
-      </w:r>
-      <w:proofErr w:type="spellEnd"/>
-      <w:r>
-        <w:rPr>
-          <w:rFonts w:ascii="Times New Roman" w:hAnsi="Times New Roman" w:cs="Times New Roman"/>
-          <w:sz w:val="24"/>
-          <w:szCs w:val="24"/>
-          <w:lang w:val="en-US"/>
-        </w:rPr>
-        <w:t xml:space="preserve"> %}</w:t>
+        <w:t xml:space="preserve">    {% endif %}</w:t>
       </w:r>
     </w:p>
     <w:p>
@@ -8820,27 +7565,7 @@
           <w:szCs w:val="24"/>
           <w:lang w:val="en-US"/>
         </w:rPr>
-        <w:t xml:space="preserve">{% </w:t>
-      </w:r>
-      <w:proofErr w:type="spellStart"/>
-      <w:r>
-        <w:rPr>
-          <w:rFonts w:ascii="Times New Roman" w:hAnsi="Times New Roman" w:cs="Times New Roman"/>
-          <w:sz w:val="24"/>
-          <w:szCs w:val="24"/>
-          <w:lang w:val="en-US"/>
-        </w:rPr>
-        <w:t>endif</w:t>
-      </w:r>
-      <w:proofErr w:type="spellEnd"/>
-      <w:r>
-        <w:rPr>
-          <w:rFonts w:ascii="Times New Roman" w:hAnsi="Times New Roman" w:cs="Times New Roman"/>
-          <w:sz w:val="24"/>
-          <w:szCs w:val="24"/>
-          <w:lang w:val="en-US"/>
-        </w:rPr>
-        <w:t xml:space="preserve"> %}</w:t>
+        <w:t>{% endif %}</w:t>
       </w:r>
     </w:p>
     <w:p>

</xml_diff>